<commit_message>
Added force order in queries.
</commit_message>
<xml_diff>
--- a/DBMS/Documentation/Uvod.docx
+++ b/DBMS/Documentation/Uvod.docx
@@ -1,6 +1,6 @@
 
 <file path=word/document.xml><?xml version="1.0" encoding="utf-8"?>
-<w:document xmlns:wpc="http://schemas.microsoft.com/office/word/2010/wordprocessingCanvas" xmlns:cx="http://schemas.microsoft.com/office/drawing/2014/chartex" xmlns:cx1="http://schemas.microsoft.com/office/drawing/2015/9/8/chartex" xmlns:cx2="http://schemas.microsoft.com/office/drawing/2015/10/21/chartex" xmlns:cx3="http://schemas.microsoft.com/office/drawing/2016/5/9/chartex" xmlns:cx4="http://schemas.microsoft.com/office/drawing/2016/5/10/chartex" xmlns:cx5="http://schemas.microsoft.com/office/drawing/2016/5/11/chartex" xmlns:mc="http://schemas.openxmlformats.org/markup-compatibility/2006" xmlns:o="urn:schemas-microsoft-com:office:office" xmlns:r="http://schemas.openxmlformats.org/officeDocument/2006/relationships" xmlns:m="http://schemas.openxmlformats.org/officeDocument/2006/math" xmlns:v="urn:schemas-microsoft-com:vml" xmlns:wp14="http://schemas.microsoft.com/office/word/2010/wordprocessingDrawing" xmlns:wp="http://schemas.openxmlformats.org/drawingml/2006/wordprocessingDrawing" xmlns:w10="urn:schemas-microsoft-com:office:word" xmlns:w="http://schemas.openxmlformats.org/wordprocessingml/2006/main" xmlns:w14="http://schemas.microsoft.com/office/word/2010/wordml" xmlns:w15="http://schemas.microsoft.com/office/word/2012/wordml" xmlns:w16se="http://schemas.microsoft.com/office/word/2015/wordml/symex" xmlns:wpg="http://schemas.microsoft.com/office/word/2010/wordprocessingGroup" xmlns:wpi="http://schemas.microsoft.com/office/word/2010/wordprocessingInk" xmlns:wne="http://schemas.microsoft.com/office/word/2006/wordml" xmlns:wps="http://schemas.microsoft.com/office/word/2010/wordprocessingShape" mc:Ignorable="w14 w15 w16se wp14">
+<w:document xmlns:wpc="http://schemas.microsoft.com/office/word/2010/wordprocessingCanvas" xmlns:cx="http://schemas.microsoft.com/office/drawing/2014/chartex" xmlns:cx1="http://schemas.microsoft.com/office/drawing/2015/9/8/chartex" xmlns:cx2="http://schemas.microsoft.com/office/drawing/2015/10/21/chartex" xmlns:mc="http://schemas.openxmlformats.org/markup-compatibility/2006" xmlns:o="urn:schemas-microsoft-com:office:office" xmlns:r="http://schemas.openxmlformats.org/officeDocument/2006/relationships" xmlns:m="http://schemas.openxmlformats.org/officeDocument/2006/math" xmlns:v="urn:schemas-microsoft-com:vml" xmlns:wp14="http://schemas.microsoft.com/office/word/2010/wordprocessingDrawing" xmlns:wp="http://schemas.openxmlformats.org/drawingml/2006/wordprocessingDrawing" xmlns:w10="urn:schemas-microsoft-com:office:word" xmlns:w="http://schemas.openxmlformats.org/wordprocessingml/2006/main" xmlns:w14="http://schemas.microsoft.com/office/word/2010/wordml" xmlns:w15="http://schemas.microsoft.com/office/word/2012/wordml" xmlns:w16se="http://schemas.microsoft.com/office/word/2015/wordml/symex" xmlns:wpg="http://schemas.microsoft.com/office/word/2010/wordprocessingGroup" xmlns:wpi="http://schemas.microsoft.com/office/word/2010/wordprocessingInk" xmlns:wne="http://schemas.microsoft.com/office/word/2006/wordml" xmlns:wps="http://schemas.microsoft.com/office/word/2010/wordprocessingShape" mc:Ignorable="w14 w15 w16se wp14">
   <w:body>
     <w:p>
       <w:pPr>
@@ -167,7 +167,7 @@
                     </pic:cNvPicPr>
                   </pic:nvPicPr>
                   <pic:blipFill>
-                    <a:blip r:embed="rId4">
+                    <a:blip r:embed="rId5">
                       <a:extLst>
                         <a:ext uri="{28A0092B-C50C-407E-A947-70E740481C1C}">
                           <a14:useLocalDpi xmlns:a14="http://schemas.microsoft.com/office/drawing/2010/main" val="0"/>
@@ -1039,25 +1039,14 @@
           <w:szCs w:val="19"/>
         </w:rPr>
       </w:pPr>
-      <w:proofErr w:type="gramStart"/>
-      <w:r>
-        <w:rPr>
-          <w:rFonts w:ascii="Consolas" w:hAnsi="Consolas" w:cs="Consolas"/>
-          <w:color w:val="800000"/>
-          <w:sz w:val="19"/>
-          <w:szCs w:val="19"/>
-        </w:rPr>
-        <w:t>ppo.ExternalId</w:t>
-      </w:r>
-      <w:proofErr w:type="gramEnd"/>
-      <w:r>
-        <w:rPr>
-          <w:rFonts w:ascii="Consolas" w:hAnsi="Consolas" w:cs="Consolas"/>
-          <w:color w:val="800000"/>
-          <w:sz w:val="19"/>
-          <w:szCs w:val="19"/>
-        </w:rPr>
-        <w:t xml:space="preserve"> as Operation,pop1.Value AS Batch,pop2.Value AS BatchType,</w:t>
+      <w:r>
+        <w:rPr>
+          <w:rFonts w:ascii="Consolas" w:hAnsi="Consolas" w:cs="Consolas"/>
+          <w:color w:val="800000"/>
+          <w:sz w:val="19"/>
+          <w:szCs w:val="19"/>
+        </w:rPr>
+        <w:t>ppo.ExternalId as Operation,pop1.Value AS Batch,pop2.Value AS BatchType,</w:t>
       </w:r>
     </w:p>
     <w:p>
@@ -1103,27 +1092,7 @@
           <w:sz w:val="19"/>
           <w:szCs w:val="19"/>
         </w:rPr>
-        <w:t xml:space="preserve">cv.Name AS </w:t>
-      </w:r>
-      <w:proofErr w:type="gramStart"/>
-      <w:r>
-        <w:rPr>
-          <w:rFonts w:ascii="Consolas" w:hAnsi="Consolas" w:cs="Consolas"/>
-          <w:color w:val="800000"/>
-          <w:sz w:val="19"/>
-          <w:szCs w:val="19"/>
-        </w:rPr>
-        <w:t>TestPlan,cv</w:t>
-      </w:r>
-      <w:proofErr w:type="gramEnd"/>
-      <w:r>
-        <w:rPr>
-          <w:rFonts w:ascii="Consolas" w:hAnsi="Consolas" w:cs="Consolas"/>
-          <w:color w:val="800000"/>
-          <w:sz w:val="19"/>
-          <w:szCs w:val="19"/>
-        </w:rPr>
-        <w:t>.Revision AS TestPlanRevision,cvMI.code AS Material,</w:t>
+        <w:t>cv.Name AS TestPlan,cv.Revision AS TestPlanRevision,cvMI.code AS Material,</w:t>
       </w:r>
     </w:p>
     <w:p>
@@ -1169,19 +1138,8 @@
           <w:sz w:val="19"/>
           <w:szCs w:val="19"/>
         </w:rPr>
-        <w:t xml:space="preserve">mip2.Value AS VarDiameter, mip3.Value AS VarHeight, </w:t>
-      </w:r>
-      <w:proofErr w:type="gramStart"/>
-      <w:r>
-        <w:rPr>
-          <w:rFonts w:ascii="Consolas" w:hAnsi="Consolas" w:cs="Consolas"/>
-          <w:color w:val="800000"/>
-          <w:sz w:val="19"/>
-          <w:szCs w:val="19"/>
-        </w:rPr>
-        <w:t>TestResult.*</w:t>
-      </w:r>
-      <w:proofErr w:type="gramEnd"/>
+        <w:t>mip2.Value AS VarDiameter, mip3.Value AS VarHeight, TestResult.*</w:t>
+      </w:r>
     </w:p>
     <w:p>
       <w:pPr>
@@ -1226,70 +1184,30 @@
           <w:sz w:val="19"/>
           <w:szCs w:val="19"/>
         </w:rPr>
-        <w:t xml:space="preserve">SELECT ROW_NUMBER () OVER (order by </w:t>
-      </w:r>
-      <w:proofErr w:type="gramStart"/>
-      <w:r>
-        <w:rPr>
-          <w:rFonts w:ascii="Consolas" w:hAnsi="Consolas" w:cs="Consolas"/>
-          <w:color w:val="800000"/>
-          <w:sz w:val="19"/>
-          <w:szCs w:val="19"/>
-        </w:rPr>
-        <w:t>temp.ProductSerial</w:t>
-      </w:r>
-      <w:proofErr w:type="gramEnd"/>
-      <w:r>
-        <w:rPr>
-          <w:rFonts w:ascii="Consolas" w:hAnsi="Consolas" w:cs="Consolas"/>
-          <w:color w:val="800000"/>
-          <w:sz w:val="19"/>
-          <w:szCs w:val="19"/>
-        </w:rPr>
-        <w:t>) AS rn, temp.* FROM</w:t>
-      </w:r>
-    </w:p>
-    <w:p>
-      <w:pPr>
-        <w:autoSpaceDE w:val="0"/>
-        <w:autoSpaceDN w:val="0"/>
-        <w:adjustRightInd w:val="0"/>
-        <w:spacing w:after="0" w:line="240" w:lineRule="auto"/>
-        <w:rPr>
-          <w:rFonts w:ascii="Consolas" w:hAnsi="Consolas" w:cs="Consolas"/>
-          <w:color w:val="800000"/>
-          <w:sz w:val="19"/>
-          <w:szCs w:val="19"/>
-        </w:rPr>
-      </w:pPr>
-      <w:r>
-        <w:rPr>
-          <w:rFonts w:ascii="Consolas" w:hAnsi="Consolas" w:cs="Consolas"/>
-          <w:color w:val="800000"/>
-          <w:sz w:val="19"/>
-          <w:szCs w:val="19"/>
-        </w:rPr>
-        <w:t xml:space="preserve">(Select distinct top 100 percent </w:t>
-      </w:r>
-      <w:proofErr w:type="gramStart"/>
-      <w:r>
-        <w:rPr>
-          <w:rFonts w:ascii="Consolas" w:hAnsi="Consolas" w:cs="Consolas"/>
-          <w:color w:val="800000"/>
-          <w:sz w:val="19"/>
-          <w:szCs w:val="19"/>
-        </w:rPr>
-        <w:t>TestResults.*</w:t>
-      </w:r>
-      <w:proofErr w:type="gramEnd"/>
-      <w:r>
-        <w:rPr>
-          <w:rFonts w:ascii="Consolas" w:hAnsi="Consolas" w:cs="Consolas"/>
-          <w:color w:val="800000"/>
-          <w:sz w:val="19"/>
-          <w:szCs w:val="19"/>
-        </w:rPr>
-        <w:t xml:space="preserve"> from</w:t>
+        <w:t>SELECT ROW_NUMBER () OVER (order by temp.ProductSerial) AS rn, temp.* FROM</w:t>
+      </w:r>
+    </w:p>
+    <w:p>
+      <w:pPr>
+        <w:autoSpaceDE w:val="0"/>
+        <w:autoSpaceDN w:val="0"/>
+        <w:adjustRightInd w:val="0"/>
+        <w:spacing w:after="0" w:line="240" w:lineRule="auto"/>
+        <w:rPr>
+          <w:rFonts w:ascii="Consolas" w:hAnsi="Consolas" w:cs="Consolas"/>
+          <w:color w:val="800000"/>
+          <w:sz w:val="19"/>
+          <w:szCs w:val="19"/>
+        </w:rPr>
+      </w:pPr>
+      <w:r>
+        <w:rPr>
+          <w:rFonts w:ascii="Consolas" w:hAnsi="Consolas" w:cs="Consolas"/>
+          <w:color w:val="800000"/>
+          <w:sz w:val="19"/>
+          <w:szCs w:val="19"/>
+        </w:rPr>
+        <w:t>(Select distinct top 100 percent TestResults.* from</w:t>
       </w:r>
     </w:p>
     <w:p>
@@ -1598,439 +1516,237 @@
           <w:sz w:val="19"/>
           <w:szCs w:val="19"/>
         </w:rPr>
-        <w:t xml:space="preserve">left join Products p on TestResult.ProductSerial = </w:t>
-      </w:r>
-      <w:proofErr w:type="gramStart"/>
-      <w:r>
-        <w:rPr>
-          <w:rFonts w:ascii="Consolas" w:hAnsi="Consolas" w:cs="Consolas"/>
-          <w:color w:val="800000"/>
-          <w:sz w:val="19"/>
-          <w:szCs w:val="19"/>
-        </w:rPr>
-        <w:t>p.SerialNumber</w:t>
-      </w:r>
-      <w:proofErr w:type="gramEnd"/>
-    </w:p>
-    <w:p>
-      <w:pPr>
-        <w:autoSpaceDE w:val="0"/>
-        <w:autoSpaceDN w:val="0"/>
-        <w:adjustRightInd w:val="0"/>
-        <w:spacing w:after="0" w:line="240" w:lineRule="auto"/>
-        <w:rPr>
-          <w:rFonts w:ascii="Consolas" w:hAnsi="Consolas" w:cs="Consolas"/>
-          <w:color w:val="800000"/>
-          <w:sz w:val="19"/>
-          <w:szCs w:val="19"/>
-        </w:rPr>
-      </w:pPr>
-      <w:r>
-        <w:rPr>
-          <w:rFonts w:ascii="Consolas" w:hAnsi="Consolas" w:cs="Consolas"/>
-          <w:color w:val="800000"/>
-          <w:sz w:val="19"/>
-          <w:szCs w:val="19"/>
-        </w:rPr>
-        <w:t xml:space="preserve">left join ProductionOrders po on </w:t>
-      </w:r>
-      <w:proofErr w:type="gramStart"/>
-      <w:r>
-        <w:rPr>
-          <w:rFonts w:ascii="Consolas" w:hAnsi="Consolas" w:cs="Consolas"/>
-          <w:color w:val="800000"/>
-          <w:sz w:val="19"/>
-          <w:szCs w:val="19"/>
-        </w:rPr>
-        <w:t>po.Id</w:t>
-      </w:r>
-      <w:proofErr w:type="gramEnd"/>
-      <w:r>
-        <w:rPr>
-          <w:rFonts w:ascii="Consolas" w:hAnsi="Consolas" w:cs="Consolas"/>
-          <w:color w:val="800000"/>
-          <w:sz w:val="19"/>
-          <w:szCs w:val="19"/>
-        </w:rPr>
-        <w:t xml:space="preserve"> = p.ProductionOrderId</w:t>
-      </w:r>
-    </w:p>
-    <w:p>
-      <w:pPr>
-        <w:autoSpaceDE w:val="0"/>
-        <w:autoSpaceDN w:val="0"/>
-        <w:adjustRightInd w:val="0"/>
-        <w:spacing w:after="0" w:line="240" w:lineRule="auto"/>
-        <w:rPr>
-          <w:rFonts w:ascii="Consolas" w:hAnsi="Consolas" w:cs="Consolas"/>
-          <w:color w:val="800000"/>
-          <w:sz w:val="19"/>
-          <w:szCs w:val="19"/>
-        </w:rPr>
-      </w:pPr>
-      <w:r>
-        <w:rPr>
-          <w:rFonts w:ascii="Consolas" w:hAnsi="Consolas" w:cs="Consolas"/>
-          <w:color w:val="800000"/>
-          <w:sz w:val="19"/>
-          <w:szCs w:val="19"/>
-        </w:rPr>
-        <w:t xml:space="preserve">left join ProductionOrders ppo on </w:t>
-      </w:r>
-      <w:proofErr w:type="gramStart"/>
-      <w:r>
-        <w:rPr>
-          <w:rFonts w:ascii="Consolas" w:hAnsi="Consolas" w:cs="Consolas"/>
-          <w:color w:val="800000"/>
-          <w:sz w:val="19"/>
-          <w:szCs w:val="19"/>
-        </w:rPr>
-        <w:t>ppo.Id</w:t>
-      </w:r>
-      <w:proofErr w:type="gramEnd"/>
-      <w:r>
-        <w:rPr>
-          <w:rFonts w:ascii="Consolas" w:hAnsi="Consolas" w:cs="Consolas"/>
-          <w:color w:val="800000"/>
-          <w:sz w:val="19"/>
-          <w:szCs w:val="19"/>
-        </w:rPr>
-        <w:t xml:space="preserve"> = po.ParentId</w:t>
-      </w:r>
-    </w:p>
-    <w:p>
-      <w:pPr>
-        <w:autoSpaceDE w:val="0"/>
-        <w:autoSpaceDN w:val="0"/>
-        <w:adjustRightInd w:val="0"/>
-        <w:spacing w:after="0" w:line="240" w:lineRule="auto"/>
-        <w:rPr>
-          <w:rFonts w:ascii="Consolas" w:hAnsi="Consolas" w:cs="Consolas"/>
-          <w:color w:val="800000"/>
-          <w:sz w:val="19"/>
-          <w:szCs w:val="19"/>
-        </w:rPr>
-      </w:pPr>
-      <w:r>
-        <w:rPr>
-          <w:rFonts w:ascii="Consolas" w:hAnsi="Consolas" w:cs="Consolas"/>
-          <w:color w:val="800000"/>
-          <w:sz w:val="19"/>
-          <w:szCs w:val="19"/>
-        </w:rPr>
-        <w:t xml:space="preserve">left join ProductionOrderProperties popTestPlan on </w:t>
-      </w:r>
-      <w:proofErr w:type="gramStart"/>
-      <w:r>
-        <w:rPr>
-          <w:rFonts w:ascii="Consolas" w:hAnsi="Consolas" w:cs="Consolas"/>
-          <w:color w:val="800000"/>
-          <w:sz w:val="19"/>
-          <w:szCs w:val="19"/>
-        </w:rPr>
-        <w:t>po.Id</w:t>
-      </w:r>
-      <w:proofErr w:type="gramEnd"/>
-      <w:r>
-        <w:rPr>
-          <w:rFonts w:ascii="Consolas" w:hAnsi="Consolas" w:cs="Consolas"/>
-          <w:color w:val="800000"/>
-          <w:sz w:val="19"/>
-          <w:szCs w:val="19"/>
-        </w:rPr>
-        <w:t xml:space="preserve"> = popTestPlan.ProductionOrderId  and popTestPlan.Name = 'TestPlanId'</w:t>
-      </w:r>
-    </w:p>
-    <w:p>
-      <w:pPr>
-        <w:autoSpaceDE w:val="0"/>
-        <w:autoSpaceDN w:val="0"/>
-        <w:adjustRightInd w:val="0"/>
-        <w:spacing w:after="0" w:line="240" w:lineRule="auto"/>
-        <w:rPr>
-          <w:rFonts w:ascii="Consolas" w:hAnsi="Consolas" w:cs="Consolas"/>
-          <w:color w:val="800000"/>
-          <w:sz w:val="19"/>
-          <w:szCs w:val="19"/>
-        </w:rPr>
-      </w:pPr>
-      <w:r>
-        <w:rPr>
-          <w:rFonts w:ascii="Consolas" w:hAnsi="Consolas" w:cs="Consolas"/>
-          <w:color w:val="800000"/>
-          <w:sz w:val="19"/>
-          <w:szCs w:val="19"/>
-        </w:rPr>
-        <w:t xml:space="preserve">left join ProductionOrderProperties pop1 on </w:t>
-      </w:r>
-      <w:proofErr w:type="gramStart"/>
-      <w:r>
-        <w:rPr>
-          <w:rFonts w:ascii="Consolas" w:hAnsi="Consolas" w:cs="Consolas"/>
-          <w:color w:val="800000"/>
-          <w:sz w:val="19"/>
-          <w:szCs w:val="19"/>
-        </w:rPr>
-        <w:t>po.ParentId</w:t>
-      </w:r>
-      <w:proofErr w:type="gramEnd"/>
-      <w:r>
-        <w:rPr>
-          <w:rFonts w:ascii="Consolas" w:hAnsi="Consolas" w:cs="Consolas"/>
-          <w:color w:val="800000"/>
-          <w:sz w:val="19"/>
-          <w:szCs w:val="19"/>
-        </w:rPr>
-        <w:t xml:space="preserve"> = pop1.ProductionOrderId  and pop1.Name = 'MOBatch'</w:t>
-      </w:r>
-    </w:p>
-    <w:p>
-      <w:pPr>
-        <w:autoSpaceDE w:val="0"/>
-        <w:autoSpaceDN w:val="0"/>
-        <w:adjustRightInd w:val="0"/>
-        <w:spacing w:after="0" w:line="240" w:lineRule="auto"/>
-        <w:rPr>
-          <w:rFonts w:ascii="Consolas" w:hAnsi="Consolas" w:cs="Consolas"/>
-          <w:color w:val="800000"/>
-          <w:sz w:val="19"/>
-          <w:szCs w:val="19"/>
-        </w:rPr>
-      </w:pPr>
-      <w:r>
-        <w:rPr>
-          <w:rFonts w:ascii="Consolas" w:hAnsi="Consolas" w:cs="Consolas"/>
-          <w:color w:val="800000"/>
-          <w:sz w:val="19"/>
-          <w:szCs w:val="19"/>
-        </w:rPr>
-        <w:t xml:space="preserve">left join ProductionOrderProperties pop2 on </w:t>
-      </w:r>
-      <w:proofErr w:type="gramStart"/>
-      <w:r>
-        <w:rPr>
-          <w:rFonts w:ascii="Consolas" w:hAnsi="Consolas" w:cs="Consolas"/>
-          <w:color w:val="800000"/>
-          <w:sz w:val="19"/>
-          <w:szCs w:val="19"/>
-        </w:rPr>
-        <w:t>po.ParentId</w:t>
-      </w:r>
-      <w:proofErr w:type="gramEnd"/>
-      <w:r>
-        <w:rPr>
-          <w:rFonts w:ascii="Consolas" w:hAnsi="Consolas" w:cs="Consolas"/>
-          <w:color w:val="800000"/>
-          <w:sz w:val="19"/>
-          <w:szCs w:val="19"/>
-        </w:rPr>
-        <w:t xml:space="preserve"> = pop2.ProductionOrderId  and pop2.Name = 'ProductionVersion'</w:t>
-      </w:r>
-    </w:p>
-    <w:p>
-      <w:pPr>
-        <w:autoSpaceDE w:val="0"/>
-        <w:autoSpaceDN w:val="0"/>
-        <w:adjustRightInd w:val="0"/>
-        <w:spacing w:after="0" w:line="240" w:lineRule="auto"/>
-        <w:rPr>
-          <w:rFonts w:ascii="Consolas" w:hAnsi="Consolas" w:cs="Consolas"/>
-          <w:color w:val="800000"/>
-          <w:sz w:val="19"/>
-          <w:szCs w:val="19"/>
-        </w:rPr>
-      </w:pPr>
-      <w:r>
-        <w:rPr>
-          <w:rFonts w:ascii="Consolas" w:hAnsi="Consolas" w:cs="Consolas"/>
-          <w:color w:val="800000"/>
-          <w:sz w:val="19"/>
-          <w:szCs w:val="19"/>
-        </w:rPr>
-        <w:t xml:space="preserve">left join ProductionOrderProperties pop3 on </w:t>
-      </w:r>
-      <w:proofErr w:type="gramStart"/>
-      <w:r>
-        <w:rPr>
-          <w:rFonts w:ascii="Consolas" w:hAnsi="Consolas" w:cs="Consolas"/>
-          <w:color w:val="800000"/>
-          <w:sz w:val="19"/>
-          <w:szCs w:val="19"/>
-        </w:rPr>
-        <w:t>po.ParentId</w:t>
-      </w:r>
-      <w:proofErr w:type="gramEnd"/>
-      <w:r>
-        <w:rPr>
-          <w:rFonts w:ascii="Consolas" w:hAnsi="Consolas" w:cs="Consolas"/>
-          <w:color w:val="800000"/>
-          <w:sz w:val="19"/>
-          <w:szCs w:val="19"/>
-        </w:rPr>
-        <w:t xml:space="preserve"> = pop3.ProductionOrderId  and pop3.Name = 'PowderCharge'</w:t>
-      </w:r>
-    </w:p>
-    <w:p>
-      <w:pPr>
-        <w:autoSpaceDE w:val="0"/>
-        <w:autoSpaceDN w:val="0"/>
-        <w:adjustRightInd w:val="0"/>
-        <w:spacing w:after="0" w:line="240" w:lineRule="auto"/>
-        <w:rPr>
-          <w:rFonts w:ascii="Consolas" w:hAnsi="Consolas" w:cs="Consolas"/>
-          <w:color w:val="800000"/>
-          <w:sz w:val="19"/>
-          <w:szCs w:val="19"/>
-        </w:rPr>
-      </w:pPr>
-      <w:r>
-        <w:rPr>
-          <w:rFonts w:ascii="Consolas" w:hAnsi="Consolas" w:cs="Consolas"/>
-          <w:color w:val="800000"/>
-          <w:sz w:val="19"/>
-          <w:szCs w:val="19"/>
-        </w:rPr>
-        <w:t xml:space="preserve">left join ProductProperties pp6 on </w:t>
-      </w:r>
-      <w:proofErr w:type="gramStart"/>
-      <w:r>
-        <w:rPr>
-          <w:rFonts w:ascii="Consolas" w:hAnsi="Consolas" w:cs="Consolas"/>
-          <w:color w:val="800000"/>
-          <w:sz w:val="19"/>
-          <w:szCs w:val="19"/>
-        </w:rPr>
-        <w:t>p.ParentId</w:t>
-      </w:r>
-      <w:proofErr w:type="gramEnd"/>
-      <w:r>
-        <w:rPr>
-          <w:rFonts w:ascii="Consolas" w:hAnsi="Consolas" w:cs="Consolas"/>
-          <w:color w:val="800000"/>
-          <w:sz w:val="19"/>
-          <w:szCs w:val="19"/>
-        </w:rPr>
-        <w:t xml:space="preserve"> = pp6.ProductId and pp6.Name = 'SegmentName'</w:t>
-      </w:r>
-    </w:p>
-    <w:p>
-      <w:pPr>
-        <w:autoSpaceDE w:val="0"/>
-        <w:autoSpaceDN w:val="0"/>
-        <w:adjustRightInd w:val="0"/>
-        <w:spacing w:after="0" w:line="240" w:lineRule="auto"/>
-        <w:rPr>
-          <w:rFonts w:ascii="Consolas" w:hAnsi="Consolas" w:cs="Consolas"/>
-          <w:color w:val="800000"/>
-          <w:sz w:val="19"/>
-          <w:szCs w:val="19"/>
-        </w:rPr>
-      </w:pPr>
-      <w:r>
-        <w:rPr>
-          <w:rFonts w:ascii="Consolas" w:hAnsi="Consolas" w:cs="Consolas"/>
-          <w:color w:val="800000"/>
-          <w:sz w:val="19"/>
-          <w:szCs w:val="19"/>
-        </w:rPr>
-        <w:t xml:space="preserve">left join ProductProperties pp7 on </w:t>
-      </w:r>
-      <w:proofErr w:type="gramStart"/>
-      <w:r>
-        <w:rPr>
-          <w:rFonts w:ascii="Consolas" w:hAnsi="Consolas" w:cs="Consolas"/>
-          <w:color w:val="800000"/>
-          <w:sz w:val="19"/>
-          <w:szCs w:val="19"/>
-        </w:rPr>
-        <w:t>p.ParentId</w:t>
-      </w:r>
-      <w:proofErr w:type="gramEnd"/>
-      <w:r>
-        <w:rPr>
-          <w:rFonts w:ascii="Consolas" w:hAnsi="Consolas" w:cs="Consolas"/>
-          <w:color w:val="800000"/>
-          <w:sz w:val="19"/>
-          <w:szCs w:val="19"/>
-        </w:rPr>
-        <w:t xml:space="preserve"> = pp7.ProductId and pp7.Name = 'LayerName'</w:t>
-      </w:r>
-    </w:p>
-    <w:p>
-      <w:pPr>
-        <w:autoSpaceDE w:val="0"/>
-        <w:autoSpaceDN w:val="0"/>
-        <w:adjustRightInd w:val="0"/>
-        <w:spacing w:after="0" w:line="240" w:lineRule="auto"/>
-        <w:rPr>
-          <w:rFonts w:ascii="Consolas" w:hAnsi="Consolas" w:cs="Consolas"/>
-          <w:color w:val="800000"/>
-          <w:sz w:val="19"/>
-          <w:szCs w:val="19"/>
-        </w:rPr>
-      </w:pPr>
-      <w:r>
-        <w:rPr>
-          <w:rFonts w:ascii="Consolas" w:hAnsi="Consolas" w:cs="Consolas"/>
-          <w:color w:val="800000"/>
-          <w:sz w:val="19"/>
-          <w:szCs w:val="19"/>
-        </w:rPr>
-        <w:t xml:space="preserve">left join ConfigurationVariants cv on CAST (popTestPlan.Value as bigint) = </w:t>
-      </w:r>
-      <w:proofErr w:type="gramStart"/>
-      <w:r>
-        <w:rPr>
-          <w:rFonts w:ascii="Consolas" w:hAnsi="Consolas" w:cs="Consolas"/>
-          <w:color w:val="800000"/>
-          <w:sz w:val="19"/>
-          <w:szCs w:val="19"/>
-        </w:rPr>
-        <w:t>cv.Id</w:t>
-      </w:r>
-      <w:proofErr w:type="gramEnd"/>
-    </w:p>
-    <w:p>
-      <w:pPr>
-        <w:autoSpaceDE w:val="0"/>
-        <w:autoSpaceDN w:val="0"/>
-        <w:adjustRightInd w:val="0"/>
-        <w:spacing w:after="0" w:line="240" w:lineRule="auto"/>
-        <w:rPr>
-          <w:rFonts w:ascii="Consolas" w:hAnsi="Consolas" w:cs="Consolas"/>
-          <w:color w:val="800000"/>
-          <w:sz w:val="19"/>
-          <w:szCs w:val="19"/>
-        </w:rPr>
-      </w:pPr>
-      <w:r>
-        <w:rPr>
-          <w:rFonts w:ascii="Consolas" w:hAnsi="Consolas" w:cs="Consolas"/>
-          <w:color w:val="800000"/>
-          <w:sz w:val="19"/>
-          <w:szCs w:val="19"/>
-        </w:rPr>
-        <w:t xml:space="preserve">left join MaterialItems cvMI on </w:t>
-      </w:r>
-      <w:proofErr w:type="gramStart"/>
-      <w:r>
-        <w:rPr>
-          <w:rFonts w:ascii="Consolas" w:hAnsi="Consolas" w:cs="Consolas"/>
-          <w:color w:val="800000"/>
-          <w:sz w:val="19"/>
-          <w:szCs w:val="19"/>
-        </w:rPr>
-        <w:t>cv.MaterialItemId</w:t>
-      </w:r>
-      <w:proofErr w:type="gramEnd"/>
-      <w:r>
-        <w:rPr>
-          <w:rFonts w:ascii="Consolas" w:hAnsi="Consolas" w:cs="Consolas"/>
-          <w:color w:val="800000"/>
-          <w:sz w:val="19"/>
-          <w:szCs w:val="19"/>
-        </w:rPr>
-        <w:t xml:space="preserve"> = cvMI.id</w:t>
+        <w:t>left join Products p on TestResult.ProductSerial = p.SerialNumber</w:t>
+      </w:r>
+    </w:p>
+    <w:p>
+      <w:pPr>
+        <w:autoSpaceDE w:val="0"/>
+        <w:autoSpaceDN w:val="0"/>
+        <w:adjustRightInd w:val="0"/>
+        <w:spacing w:after="0" w:line="240" w:lineRule="auto"/>
+        <w:rPr>
+          <w:rFonts w:ascii="Consolas" w:hAnsi="Consolas" w:cs="Consolas"/>
+          <w:color w:val="800000"/>
+          <w:sz w:val="19"/>
+          <w:szCs w:val="19"/>
+        </w:rPr>
+      </w:pPr>
+      <w:r>
+        <w:rPr>
+          <w:rFonts w:ascii="Consolas" w:hAnsi="Consolas" w:cs="Consolas"/>
+          <w:color w:val="800000"/>
+          <w:sz w:val="19"/>
+          <w:szCs w:val="19"/>
+        </w:rPr>
+        <w:t>left join ProductionOrders po on po.Id = p.ProductionOrderId</w:t>
+      </w:r>
+    </w:p>
+    <w:p>
+      <w:pPr>
+        <w:autoSpaceDE w:val="0"/>
+        <w:autoSpaceDN w:val="0"/>
+        <w:adjustRightInd w:val="0"/>
+        <w:spacing w:after="0" w:line="240" w:lineRule="auto"/>
+        <w:rPr>
+          <w:rFonts w:ascii="Consolas" w:hAnsi="Consolas" w:cs="Consolas"/>
+          <w:color w:val="800000"/>
+          <w:sz w:val="19"/>
+          <w:szCs w:val="19"/>
+        </w:rPr>
+      </w:pPr>
+      <w:r>
+        <w:rPr>
+          <w:rFonts w:ascii="Consolas" w:hAnsi="Consolas" w:cs="Consolas"/>
+          <w:color w:val="800000"/>
+          <w:sz w:val="19"/>
+          <w:szCs w:val="19"/>
+        </w:rPr>
+        <w:t>left join ProductionOrders ppo on ppo.Id = po.ParentId</w:t>
+      </w:r>
+    </w:p>
+    <w:p>
+      <w:pPr>
+        <w:autoSpaceDE w:val="0"/>
+        <w:autoSpaceDN w:val="0"/>
+        <w:adjustRightInd w:val="0"/>
+        <w:spacing w:after="0" w:line="240" w:lineRule="auto"/>
+        <w:rPr>
+          <w:rFonts w:ascii="Consolas" w:hAnsi="Consolas" w:cs="Consolas"/>
+          <w:color w:val="800000"/>
+          <w:sz w:val="19"/>
+          <w:szCs w:val="19"/>
+        </w:rPr>
+      </w:pPr>
+      <w:r>
+        <w:rPr>
+          <w:rFonts w:ascii="Consolas" w:hAnsi="Consolas" w:cs="Consolas"/>
+          <w:color w:val="800000"/>
+          <w:sz w:val="19"/>
+          <w:szCs w:val="19"/>
+        </w:rPr>
+        <w:t>left join ProductionOrderProperties popTestPlan on po.Id = popTestPlan.ProductionOrderId  and popTestPlan.Name = 'TestPlanId'</w:t>
+      </w:r>
+    </w:p>
+    <w:p>
+      <w:pPr>
+        <w:autoSpaceDE w:val="0"/>
+        <w:autoSpaceDN w:val="0"/>
+        <w:adjustRightInd w:val="0"/>
+        <w:spacing w:after="0" w:line="240" w:lineRule="auto"/>
+        <w:rPr>
+          <w:rFonts w:ascii="Consolas" w:hAnsi="Consolas" w:cs="Consolas"/>
+          <w:color w:val="800000"/>
+          <w:sz w:val="19"/>
+          <w:szCs w:val="19"/>
+        </w:rPr>
+      </w:pPr>
+      <w:r>
+        <w:rPr>
+          <w:rFonts w:ascii="Consolas" w:hAnsi="Consolas" w:cs="Consolas"/>
+          <w:color w:val="800000"/>
+          <w:sz w:val="19"/>
+          <w:szCs w:val="19"/>
+        </w:rPr>
+        <w:t>left join ProductionOrderProperties pop1 on po.ParentId = pop1.ProductionOrderId  and pop1.Name = 'MOBatch'</w:t>
+      </w:r>
+    </w:p>
+    <w:p>
+      <w:pPr>
+        <w:autoSpaceDE w:val="0"/>
+        <w:autoSpaceDN w:val="0"/>
+        <w:adjustRightInd w:val="0"/>
+        <w:spacing w:after="0" w:line="240" w:lineRule="auto"/>
+        <w:rPr>
+          <w:rFonts w:ascii="Consolas" w:hAnsi="Consolas" w:cs="Consolas"/>
+          <w:color w:val="800000"/>
+          <w:sz w:val="19"/>
+          <w:szCs w:val="19"/>
+        </w:rPr>
+      </w:pPr>
+      <w:r>
+        <w:rPr>
+          <w:rFonts w:ascii="Consolas" w:hAnsi="Consolas" w:cs="Consolas"/>
+          <w:color w:val="800000"/>
+          <w:sz w:val="19"/>
+          <w:szCs w:val="19"/>
+        </w:rPr>
+        <w:t>left join ProductionOrderProperties pop2 on po.ParentId = pop2.ProductionOrderId  and pop2.Name = 'ProductionVersion'</w:t>
+      </w:r>
+    </w:p>
+    <w:p>
+      <w:pPr>
+        <w:autoSpaceDE w:val="0"/>
+        <w:autoSpaceDN w:val="0"/>
+        <w:adjustRightInd w:val="0"/>
+        <w:spacing w:after="0" w:line="240" w:lineRule="auto"/>
+        <w:rPr>
+          <w:rFonts w:ascii="Consolas" w:hAnsi="Consolas" w:cs="Consolas"/>
+          <w:color w:val="800000"/>
+          <w:sz w:val="19"/>
+          <w:szCs w:val="19"/>
+        </w:rPr>
+      </w:pPr>
+      <w:r>
+        <w:rPr>
+          <w:rFonts w:ascii="Consolas" w:hAnsi="Consolas" w:cs="Consolas"/>
+          <w:color w:val="800000"/>
+          <w:sz w:val="19"/>
+          <w:szCs w:val="19"/>
+        </w:rPr>
+        <w:t>left join ProductionOrderProperties pop3 on po.ParentId = pop3.ProductionOrderId  and pop3.Name = 'PowderCharge'</w:t>
+      </w:r>
+    </w:p>
+    <w:p>
+      <w:pPr>
+        <w:autoSpaceDE w:val="0"/>
+        <w:autoSpaceDN w:val="0"/>
+        <w:adjustRightInd w:val="0"/>
+        <w:spacing w:after="0" w:line="240" w:lineRule="auto"/>
+        <w:rPr>
+          <w:rFonts w:ascii="Consolas" w:hAnsi="Consolas" w:cs="Consolas"/>
+          <w:color w:val="800000"/>
+          <w:sz w:val="19"/>
+          <w:szCs w:val="19"/>
+        </w:rPr>
+      </w:pPr>
+      <w:r>
+        <w:rPr>
+          <w:rFonts w:ascii="Consolas" w:hAnsi="Consolas" w:cs="Consolas"/>
+          <w:color w:val="800000"/>
+          <w:sz w:val="19"/>
+          <w:szCs w:val="19"/>
+        </w:rPr>
+        <w:t>left join ProductProperties pp6 on p.ParentId = pp6.ProductId and pp6.Name = 'SegmentName'</w:t>
+      </w:r>
+    </w:p>
+    <w:p>
+      <w:pPr>
+        <w:autoSpaceDE w:val="0"/>
+        <w:autoSpaceDN w:val="0"/>
+        <w:adjustRightInd w:val="0"/>
+        <w:spacing w:after="0" w:line="240" w:lineRule="auto"/>
+        <w:rPr>
+          <w:rFonts w:ascii="Consolas" w:hAnsi="Consolas" w:cs="Consolas"/>
+          <w:color w:val="800000"/>
+          <w:sz w:val="19"/>
+          <w:szCs w:val="19"/>
+        </w:rPr>
+      </w:pPr>
+      <w:r>
+        <w:rPr>
+          <w:rFonts w:ascii="Consolas" w:hAnsi="Consolas" w:cs="Consolas"/>
+          <w:color w:val="800000"/>
+          <w:sz w:val="19"/>
+          <w:szCs w:val="19"/>
+        </w:rPr>
+        <w:t>left join ProductProperties pp7 on p.ParentId = pp7.ProductId and pp7.Name = 'LayerName'</w:t>
+      </w:r>
+    </w:p>
+    <w:p>
+      <w:pPr>
+        <w:autoSpaceDE w:val="0"/>
+        <w:autoSpaceDN w:val="0"/>
+        <w:adjustRightInd w:val="0"/>
+        <w:spacing w:after="0" w:line="240" w:lineRule="auto"/>
+        <w:rPr>
+          <w:rFonts w:ascii="Consolas" w:hAnsi="Consolas" w:cs="Consolas"/>
+          <w:color w:val="800000"/>
+          <w:sz w:val="19"/>
+          <w:szCs w:val="19"/>
+        </w:rPr>
+      </w:pPr>
+      <w:r>
+        <w:rPr>
+          <w:rFonts w:ascii="Consolas" w:hAnsi="Consolas" w:cs="Consolas"/>
+          <w:color w:val="800000"/>
+          <w:sz w:val="19"/>
+          <w:szCs w:val="19"/>
+        </w:rPr>
+        <w:t>left join ConfigurationVariants cv on CAST (popTestPlan.Value as bigint) = cv.Id</w:t>
+      </w:r>
+    </w:p>
+    <w:p>
+      <w:pPr>
+        <w:autoSpaceDE w:val="0"/>
+        <w:autoSpaceDN w:val="0"/>
+        <w:adjustRightInd w:val="0"/>
+        <w:spacing w:after="0" w:line="240" w:lineRule="auto"/>
+        <w:rPr>
+          <w:rFonts w:ascii="Consolas" w:hAnsi="Consolas" w:cs="Consolas"/>
+          <w:color w:val="800000"/>
+          <w:sz w:val="19"/>
+          <w:szCs w:val="19"/>
+        </w:rPr>
+      </w:pPr>
+      <w:r>
+        <w:rPr>
+          <w:rFonts w:ascii="Consolas" w:hAnsi="Consolas" w:cs="Consolas"/>
+          <w:color w:val="800000"/>
+          <w:sz w:val="19"/>
+          <w:szCs w:val="19"/>
+        </w:rPr>
+        <w:t>left join MaterialItems cvMI on cv.MaterialItemId = cvMI.id</w:t>
       </w:r>
     </w:p>
     <w:p>
@@ -2301,225 +2017,115 @@
           <w:highlight w:val="white"/>
         </w:rPr>
       </w:pPr>
-      <w:proofErr w:type="gramStart"/>
-      <w:r>
-        <w:rPr>
-          <w:rFonts w:ascii="Consolas" w:hAnsi="Consolas" w:cs="Consolas"/>
-          <w:color w:val="800000"/>
-          <w:sz w:val="19"/>
-          <w:szCs w:val="19"/>
-          <w:highlight w:val="white"/>
-        </w:rPr>
-        <w:t>ppo.ExternalId</w:t>
-      </w:r>
-      <w:proofErr w:type="gramEnd"/>
-      <w:r>
-        <w:rPr>
-          <w:rFonts w:ascii="Consolas" w:hAnsi="Consolas" w:cs="Consolas"/>
-          <w:color w:val="800000"/>
-          <w:sz w:val="19"/>
-          <w:szCs w:val="19"/>
-          <w:highlight w:val="white"/>
-        </w:rPr>
-        <w:t xml:space="preserve"> as Operation,pop1.Value AS Batch,</w:t>
-      </w:r>
-      <w:r>
-        <w:rPr>
-          <w:rFonts w:ascii="Consolas" w:hAnsi="Consolas" w:cs="Consolas"/>
-          <w:color w:val="800000"/>
-          <w:sz w:val="19"/>
-          <w:szCs w:val="19"/>
-          <w:highlight w:val="white"/>
-        </w:rPr>
-        <w:t>pop2.Value AS BatchType,</w:t>
-      </w:r>
-    </w:p>
-    <w:p>
-      <w:pPr>
-        <w:autoSpaceDE w:val="0"/>
-        <w:autoSpaceDN w:val="0"/>
-        <w:adjustRightInd w:val="0"/>
-        <w:spacing w:after="0" w:line="240" w:lineRule="auto"/>
-        <w:rPr>
-          <w:rFonts w:ascii="Consolas" w:hAnsi="Consolas" w:cs="Consolas"/>
-          <w:color w:val="800000"/>
-          <w:sz w:val="19"/>
-          <w:szCs w:val="19"/>
-          <w:highlight w:val="white"/>
-        </w:rPr>
-      </w:pPr>
-      <w:r>
-        <w:rPr>
-          <w:rFonts w:ascii="Consolas" w:hAnsi="Consolas" w:cs="Consolas"/>
-          <w:color w:val="800000"/>
-          <w:sz w:val="19"/>
-          <w:szCs w:val="19"/>
-          <w:highlight w:val="white"/>
-        </w:rPr>
-        <w:t xml:space="preserve">pp6.Value AS </w:t>
-      </w:r>
-      <w:proofErr w:type="gramStart"/>
-      <w:r>
-        <w:rPr>
-          <w:rFonts w:ascii="Consolas" w:hAnsi="Consolas" w:cs="Consolas"/>
-          <w:color w:val="800000"/>
-          <w:sz w:val="19"/>
-          <w:szCs w:val="19"/>
-          <w:highlight w:val="white"/>
-        </w:rPr>
-        <w:t>BatchSegment,pp7.Value</w:t>
-      </w:r>
-      <w:proofErr w:type="gramEnd"/>
-      <w:r>
-        <w:rPr>
-          <w:rFonts w:ascii="Consolas" w:hAnsi="Consolas" w:cs="Consolas"/>
-          <w:color w:val="800000"/>
-          <w:sz w:val="19"/>
-          <w:szCs w:val="19"/>
-          <w:highlight w:val="white"/>
-        </w:rPr>
-        <w:t xml:space="preserve"> AS BatchLot,pop3.Value AS PowderCharge,</w:t>
-      </w:r>
-    </w:p>
-    <w:p>
-      <w:pPr>
-        <w:autoSpaceDE w:val="0"/>
-        <w:autoSpaceDN w:val="0"/>
-        <w:adjustRightInd w:val="0"/>
-        <w:spacing w:after="0" w:line="240" w:lineRule="auto"/>
-        <w:rPr>
-          <w:rFonts w:ascii="Consolas" w:hAnsi="Consolas" w:cs="Consolas"/>
-          <w:color w:val="800000"/>
-          <w:sz w:val="19"/>
-          <w:szCs w:val="19"/>
-          <w:highlight w:val="white"/>
-        </w:rPr>
-      </w:pPr>
-      <w:r>
-        <w:rPr>
-          <w:rFonts w:ascii="Consolas" w:hAnsi="Consolas" w:cs="Consolas"/>
-          <w:color w:val="800000"/>
-          <w:sz w:val="19"/>
-          <w:szCs w:val="19"/>
-          <w:highlight w:val="white"/>
-        </w:rPr>
-        <w:t xml:space="preserve">cv.Name AS </w:t>
-      </w:r>
-      <w:proofErr w:type="gramStart"/>
-      <w:r>
-        <w:rPr>
-          <w:rFonts w:ascii="Consolas" w:hAnsi="Consolas" w:cs="Consolas"/>
-          <w:color w:val="800000"/>
-          <w:sz w:val="19"/>
-          <w:szCs w:val="19"/>
-          <w:highlight w:val="white"/>
-        </w:rPr>
-        <w:t>TestPlan,cv</w:t>
-      </w:r>
-      <w:proofErr w:type="gramEnd"/>
-      <w:r>
-        <w:rPr>
-          <w:rFonts w:ascii="Consolas" w:hAnsi="Consolas" w:cs="Consolas"/>
-          <w:color w:val="800000"/>
-          <w:sz w:val="19"/>
-          <w:szCs w:val="19"/>
-          <w:highlight w:val="white"/>
-        </w:rPr>
-        <w:t>.Revision AS TestPlanRevision,cvMI.code AS Material,</w:t>
-      </w:r>
-    </w:p>
-    <w:p>
-      <w:pPr>
-        <w:autoSpaceDE w:val="0"/>
-        <w:autoSpaceDN w:val="0"/>
-        <w:adjustRightInd w:val="0"/>
-        <w:spacing w:after="0" w:line="240" w:lineRule="auto"/>
-        <w:rPr>
-          <w:rFonts w:ascii="Consolas" w:hAnsi="Consolas" w:cs="Consolas"/>
-          <w:color w:val="800000"/>
-          <w:sz w:val="19"/>
-          <w:szCs w:val="19"/>
-          <w:highlight w:val="white"/>
-        </w:rPr>
-      </w:pPr>
-      <w:r>
-        <w:rPr>
-          <w:rFonts w:ascii="Consolas" w:hAnsi="Consolas" w:cs="Consolas"/>
-          <w:color w:val="800000"/>
-          <w:sz w:val="19"/>
-          <w:szCs w:val="19"/>
-          <w:highlight w:val="white"/>
-        </w:rPr>
-        <w:t xml:space="preserve">cvMI.ItemDescription AS </w:t>
-      </w:r>
-      <w:proofErr w:type="gramStart"/>
-      <w:r>
-        <w:rPr>
-          <w:rFonts w:ascii="Consolas" w:hAnsi="Consolas" w:cs="Consolas"/>
-          <w:color w:val="800000"/>
-          <w:sz w:val="19"/>
-          <w:szCs w:val="19"/>
-          <w:highlight w:val="white"/>
-        </w:rPr>
-        <w:t>MaterialDescription,mip1.Value</w:t>
-      </w:r>
-      <w:proofErr w:type="gramEnd"/>
-      <w:r>
-        <w:rPr>
-          <w:rFonts w:ascii="Consolas" w:hAnsi="Consolas" w:cs="Consolas"/>
-          <w:color w:val="800000"/>
-          <w:sz w:val="19"/>
-          <w:szCs w:val="19"/>
-          <w:highlight w:val="white"/>
-        </w:rPr>
-        <w:t xml:space="preserve"> AS VaristorType,</w:t>
-      </w:r>
-    </w:p>
-    <w:p>
-      <w:pPr>
-        <w:autoSpaceDE w:val="0"/>
-        <w:autoSpaceDN w:val="0"/>
-        <w:adjustRightInd w:val="0"/>
-        <w:spacing w:after="0" w:line="240" w:lineRule="auto"/>
-        <w:rPr>
-          <w:rFonts w:ascii="Consolas" w:hAnsi="Consolas" w:cs="Consolas"/>
-          <w:color w:val="800000"/>
-          <w:sz w:val="19"/>
-          <w:szCs w:val="19"/>
-          <w:highlight w:val="white"/>
-        </w:rPr>
-      </w:pPr>
-      <w:r>
-        <w:rPr>
-          <w:rFonts w:ascii="Consolas" w:hAnsi="Consolas" w:cs="Consolas"/>
-          <w:color w:val="800000"/>
-          <w:sz w:val="19"/>
-          <w:szCs w:val="19"/>
-          <w:highlight w:val="white"/>
-        </w:rPr>
-        <w:t xml:space="preserve">mip2.Value AS </w:t>
-      </w:r>
-      <w:proofErr w:type="gramStart"/>
-      <w:r>
-        <w:rPr>
-          <w:rFonts w:ascii="Consolas" w:hAnsi="Consolas" w:cs="Consolas"/>
-          <w:color w:val="800000"/>
-          <w:sz w:val="19"/>
-          <w:szCs w:val="19"/>
-          <w:highlight w:val="white"/>
-        </w:rPr>
-        <w:t>VarDiameter,mip3.Value</w:t>
-      </w:r>
-      <w:proofErr w:type="gramEnd"/>
-      <w:r>
-        <w:rPr>
-          <w:rFonts w:ascii="Consolas" w:hAnsi="Consolas" w:cs="Consolas"/>
-          <w:color w:val="800000"/>
-          <w:sz w:val="19"/>
-          <w:szCs w:val="19"/>
-          <w:highlight w:val="white"/>
-        </w:rPr>
-        <w:t xml:space="preserve"> AS VarHeight,  t.*</w:t>
+      <w:r>
+        <w:rPr>
+          <w:rFonts w:ascii="Consolas" w:hAnsi="Consolas" w:cs="Consolas"/>
+          <w:color w:val="800000"/>
+          <w:sz w:val="19"/>
+          <w:szCs w:val="19"/>
+          <w:highlight w:val="white"/>
+        </w:rPr>
+        <w:t>ppo.ExternalId as Operation,pop1.Value AS Batch,pop2.Value AS BatchType,</w:t>
+      </w:r>
+    </w:p>
+    <w:p>
+      <w:pPr>
+        <w:autoSpaceDE w:val="0"/>
+        <w:autoSpaceDN w:val="0"/>
+        <w:adjustRightInd w:val="0"/>
+        <w:spacing w:after="0" w:line="240" w:lineRule="auto"/>
+        <w:rPr>
+          <w:rFonts w:ascii="Consolas" w:hAnsi="Consolas" w:cs="Consolas"/>
+          <w:color w:val="800000"/>
+          <w:sz w:val="19"/>
+          <w:szCs w:val="19"/>
+          <w:highlight w:val="white"/>
+        </w:rPr>
+      </w:pPr>
+      <w:r>
+        <w:rPr>
+          <w:rFonts w:ascii="Consolas" w:hAnsi="Consolas" w:cs="Consolas"/>
+          <w:color w:val="800000"/>
+          <w:sz w:val="19"/>
+          <w:szCs w:val="19"/>
+          <w:highlight w:val="white"/>
+        </w:rPr>
+        <w:t>pp6.Value AS BatchSegment,pp7.Value AS BatchLot,pop3.Value AS PowderCharge,</w:t>
+      </w:r>
+    </w:p>
+    <w:p>
+      <w:pPr>
+        <w:autoSpaceDE w:val="0"/>
+        <w:autoSpaceDN w:val="0"/>
+        <w:adjustRightInd w:val="0"/>
+        <w:spacing w:after="0" w:line="240" w:lineRule="auto"/>
+        <w:rPr>
+          <w:rFonts w:ascii="Consolas" w:hAnsi="Consolas" w:cs="Consolas"/>
+          <w:color w:val="800000"/>
+          <w:sz w:val="19"/>
+          <w:szCs w:val="19"/>
+          <w:highlight w:val="white"/>
+        </w:rPr>
+      </w:pPr>
+      <w:r>
+        <w:rPr>
+          <w:rFonts w:ascii="Consolas" w:hAnsi="Consolas" w:cs="Consolas"/>
+          <w:color w:val="800000"/>
+          <w:sz w:val="19"/>
+          <w:szCs w:val="19"/>
+          <w:highlight w:val="white"/>
+        </w:rPr>
+        <w:t>cv.Name AS TestPlan,cv.Revision AS TestPlanRevision,cvMI.code AS Material,</w:t>
+      </w:r>
+    </w:p>
+    <w:p>
+      <w:pPr>
+        <w:autoSpaceDE w:val="0"/>
+        <w:autoSpaceDN w:val="0"/>
+        <w:adjustRightInd w:val="0"/>
+        <w:spacing w:after="0" w:line="240" w:lineRule="auto"/>
+        <w:rPr>
+          <w:rFonts w:ascii="Consolas" w:hAnsi="Consolas" w:cs="Consolas"/>
+          <w:color w:val="800000"/>
+          <w:sz w:val="19"/>
+          <w:szCs w:val="19"/>
+          <w:highlight w:val="white"/>
+        </w:rPr>
+      </w:pPr>
+      <w:r>
+        <w:rPr>
+          <w:rFonts w:ascii="Consolas" w:hAnsi="Consolas" w:cs="Consolas"/>
+          <w:color w:val="800000"/>
+          <w:sz w:val="19"/>
+          <w:szCs w:val="19"/>
+          <w:highlight w:val="white"/>
+        </w:rPr>
+        <w:t>cvMI.ItemDescription AS MaterialDescription,mip1.Value AS VaristorType,</w:t>
+      </w:r>
+    </w:p>
+    <w:p>
+      <w:pPr>
+        <w:autoSpaceDE w:val="0"/>
+        <w:autoSpaceDN w:val="0"/>
+        <w:adjustRightInd w:val="0"/>
+        <w:spacing w:after="0" w:line="240" w:lineRule="auto"/>
+        <w:rPr>
+          <w:rFonts w:ascii="Consolas" w:hAnsi="Consolas" w:cs="Consolas"/>
+          <w:color w:val="800000"/>
+          <w:sz w:val="19"/>
+          <w:szCs w:val="19"/>
+          <w:highlight w:val="white"/>
+        </w:rPr>
+      </w:pPr>
+      <w:r>
+        <w:rPr>
+          <w:rFonts w:ascii="Consolas" w:hAnsi="Consolas" w:cs="Consolas"/>
+          <w:color w:val="800000"/>
+          <w:sz w:val="19"/>
+          <w:szCs w:val="19"/>
+          <w:highlight w:val="white"/>
+        </w:rPr>
+        <w:t>mip2.Value AS VarDiameter,mip3.Value AS VarHeight,  t.*</w:t>
       </w:r>
     </w:p>
     <w:p>
@@ -2624,86 +2230,32 @@
           <w:szCs w:val="19"/>
           <w:highlight w:val="white"/>
         </w:rPr>
-        <w:t xml:space="preserve">join Products prod on </w:t>
-      </w:r>
-      <w:proofErr w:type="gramStart"/>
-      <w:r>
-        <w:rPr>
-          <w:rFonts w:ascii="Consolas" w:hAnsi="Consolas" w:cs="Consolas"/>
-          <w:color w:val="800000"/>
-          <w:sz w:val="19"/>
-          <w:szCs w:val="19"/>
-          <w:highlight w:val="white"/>
-        </w:rPr>
-        <w:t>t.ProductSerial</w:t>
-      </w:r>
-      <w:proofErr w:type="gramEnd"/>
-      <w:r>
-        <w:rPr>
-          <w:rFonts w:ascii="Consolas" w:hAnsi="Consolas" w:cs="Consolas"/>
-          <w:color w:val="800000"/>
-          <w:sz w:val="19"/>
-          <w:szCs w:val="19"/>
-          <w:highlight w:val="white"/>
-        </w:rPr>
-        <w:t xml:space="preserve"> = prod.SerialNumber  </w:t>
-      </w:r>
-    </w:p>
-    <w:p>
-      <w:pPr>
-        <w:autoSpaceDE w:val="0"/>
-        <w:autoSpaceDN w:val="0"/>
-        <w:adjustRightInd w:val="0"/>
-        <w:spacing w:after="0" w:line="240" w:lineRule="auto"/>
-        <w:rPr>
-          <w:rFonts w:ascii="Consolas" w:hAnsi="Consolas" w:cs="Consolas"/>
-          <w:color w:val="800000"/>
-          <w:sz w:val="19"/>
-          <w:szCs w:val="19"/>
-          <w:highlight w:val="white"/>
-        </w:rPr>
-      </w:pPr>
-      <w:r>
-        <w:rPr>
-          <w:rFonts w:ascii="Consolas" w:hAnsi="Consolas" w:cs="Consolas"/>
-          <w:color w:val="800000"/>
-          <w:sz w:val="19"/>
-          <w:szCs w:val="19"/>
-          <w:highlight w:val="white"/>
-        </w:rPr>
-        <w:t xml:space="preserve">join ProductTypes pt on </w:t>
-      </w:r>
-      <w:proofErr w:type="gramStart"/>
-      <w:r>
-        <w:rPr>
-          <w:rFonts w:ascii="Consolas" w:hAnsi="Consolas" w:cs="Consolas"/>
-          <w:color w:val="800000"/>
-          <w:sz w:val="19"/>
-          <w:szCs w:val="19"/>
-          <w:highlight w:val="white"/>
-        </w:rPr>
-        <w:t>pt.Id</w:t>
-      </w:r>
-      <w:proofErr w:type="gramEnd"/>
-      <w:r>
-        <w:rPr>
-          <w:rFonts w:ascii="Consolas" w:hAnsi="Consolas" w:cs="Consolas"/>
-          <w:color w:val="800000"/>
-          <w:sz w:val="19"/>
-          <w:szCs w:val="19"/>
-          <w:highlight w:val="white"/>
-        </w:rPr>
-        <w:t xml:space="preserve"> = prod.ProductTy</w:t>
-      </w:r>
-      <w:r>
-        <w:rPr>
-          <w:rFonts w:ascii="Consolas" w:hAnsi="Consolas" w:cs="Consolas"/>
-          <w:color w:val="800000"/>
-          <w:sz w:val="19"/>
-          <w:szCs w:val="19"/>
-          <w:highlight w:val="white"/>
-        </w:rPr>
-        <w:t>peId and pt.Name = 'Varistor'</w:t>
+        <w:t xml:space="preserve">join Products prod on t.ProductSerial = prod.SerialNumber  </w:t>
+      </w:r>
+    </w:p>
+    <w:p>
+      <w:pPr>
+        <w:autoSpaceDE w:val="0"/>
+        <w:autoSpaceDN w:val="0"/>
+        <w:adjustRightInd w:val="0"/>
+        <w:spacing w:after="0" w:line="240" w:lineRule="auto"/>
+        <w:rPr>
+          <w:rFonts w:ascii="Consolas" w:hAnsi="Consolas" w:cs="Consolas"/>
+          <w:color w:val="800000"/>
+          <w:sz w:val="19"/>
+          <w:szCs w:val="19"/>
+          <w:highlight w:val="white"/>
+        </w:rPr>
+      </w:pPr>
+      <w:r>
+        <w:rPr>
+          <w:rFonts w:ascii="Consolas" w:hAnsi="Consolas" w:cs="Consolas"/>
+          <w:color w:val="800000"/>
+          <w:sz w:val="19"/>
+          <w:szCs w:val="19"/>
+          <w:highlight w:val="white"/>
+        </w:rPr>
+        <w:t>join ProductTypes pt on pt.Id = prod.ProductTypeId and pt.Name = 'Varistor'</w:t>
       </w:r>
       <w:r>
         <w:rPr>
@@ -2748,66 +2300,32 @@
           <w:szCs w:val="19"/>
           <w:highlight w:val="white"/>
         </w:rPr>
-        <w:t xml:space="preserve">join ProductionOrders prodOrder on prodOrder.Id = </w:t>
-      </w:r>
-      <w:proofErr w:type="gramStart"/>
-      <w:r>
-        <w:rPr>
-          <w:rFonts w:ascii="Consolas" w:hAnsi="Consolas" w:cs="Consolas"/>
-          <w:color w:val="800000"/>
-          <w:sz w:val="19"/>
-          <w:szCs w:val="19"/>
-          <w:highlight w:val="white"/>
-        </w:rPr>
-        <w:t>prod.ProductionOrderId</w:t>
-      </w:r>
-      <w:proofErr w:type="gramEnd"/>
-    </w:p>
-    <w:p>
-      <w:pPr>
-        <w:autoSpaceDE w:val="0"/>
-        <w:autoSpaceDN w:val="0"/>
-        <w:adjustRightInd w:val="0"/>
-        <w:spacing w:after="0" w:line="240" w:lineRule="auto"/>
-        <w:rPr>
-          <w:rFonts w:ascii="Consolas" w:hAnsi="Consolas" w:cs="Consolas"/>
-          <w:color w:val="800000"/>
-          <w:sz w:val="19"/>
-          <w:szCs w:val="19"/>
-          <w:highlight w:val="white"/>
-        </w:rPr>
-      </w:pPr>
-      <w:r>
-        <w:rPr>
-          <w:rFonts w:ascii="Consolas" w:hAnsi="Consolas" w:cs="Consolas"/>
-          <w:color w:val="800000"/>
-          <w:sz w:val="19"/>
-          <w:szCs w:val="19"/>
-          <w:highlight w:val="white"/>
-        </w:rPr>
-        <w:t xml:space="preserve">join ProductionOrders ppo on </w:t>
-      </w:r>
-      <w:proofErr w:type="gramStart"/>
-      <w:r>
-        <w:rPr>
-          <w:rFonts w:ascii="Consolas" w:hAnsi="Consolas" w:cs="Consolas"/>
-          <w:color w:val="800000"/>
-          <w:sz w:val="19"/>
-          <w:szCs w:val="19"/>
-          <w:highlight w:val="white"/>
-        </w:rPr>
-        <w:t>ppo.Id</w:t>
-      </w:r>
-      <w:proofErr w:type="gramEnd"/>
-      <w:r>
-        <w:rPr>
-          <w:rFonts w:ascii="Consolas" w:hAnsi="Consolas" w:cs="Consolas"/>
-          <w:color w:val="800000"/>
-          <w:sz w:val="19"/>
-          <w:szCs w:val="19"/>
-          <w:highlight w:val="white"/>
-        </w:rPr>
-        <w:t xml:space="preserve"> = prodOrder.ParentId</w:t>
+        <w:t>join ProductionOrders prodOrder on prodOrder.Id = prod.ProductionOrderId</w:t>
+      </w:r>
+    </w:p>
+    <w:p>
+      <w:pPr>
+        <w:autoSpaceDE w:val="0"/>
+        <w:autoSpaceDN w:val="0"/>
+        <w:adjustRightInd w:val="0"/>
+        <w:spacing w:after="0" w:line="240" w:lineRule="auto"/>
+        <w:rPr>
+          <w:rFonts w:ascii="Consolas" w:hAnsi="Consolas" w:cs="Consolas"/>
+          <w:color w:val="800000"/>
+          <w:sz w:val="19"/>
+          <w:szCs w:val="19"/>
+          <w:highlight w:val="white"/>
+        </w:rPr>
+      </w:pPr>
+      <w:r>
+        <w:rPr>
+          <w:rFonts w:ascii="Consolas" w:hAnsi="Consolas" w:cs="Consolas"/>
+          <w:color w:val="800000"/>
+          <w:sz w:val="19"/>
+          <w:szCs w:val="19"/>
+          <w:highlight w:val="white"/>
+        </w:rPr>
+        <w:t>join ProductionOrders ppo on ppo.Id = prodOrder.ParentId</w:t>
       </w:r>
     </w:p>
     <w:p>
@@ -2907,207 +2425,107 @@
           <w:szCs w:val="19"/>
           <w:highlight w:val="white"/>
         </w:rPr>
-        <w:t xml:space="preserve">left join ProductProperties pp6 on (pp6.ProductId </w:t>
-      </w:r>
-      <w:proofErr w:type="gramStart"/>
-      <w:r>
-        <w:rPr>
-          <w:rFonts w:ascii="Consolas" w:hAnsi="Consolas" w:cs="Consolas"/>
-          <w:color w:val="800000"/>
-          <w:sz w:val="19"/>
-          <w:szCs w:val="19"/>
-          <w:highlight w:val="white"/>
-        </w:rPr>
-        <w:t>=  prod</w:t>
-      </w:r>
-      <w:proofErr w:type="gramEnd"/>
-      <w:r>
-        <w:rPr>
-          <w:rFonts w:ascii="Consolas" w:hAnsi="Consolas" w:cs="Consolas"/>
-          <w:color w:val="800000"/>
-          <w:sz w:val="19"/>
-          <w:szCs w:val="19"/>
-          <w:highlight w:val="white"/>
-        </w:rPr>
-        <w:t>.ParentId and pp6.Name = 'SegmentName')</w:t>
-      </w:r>
-    </w:p>
-    <w:p>
-      <w:pPr>
-        <w:autoSpaceDE w:val="0"/>
-        <w:autoSpaceDN w:val="0"/>
-        <w:adjustRightInd w:val="0"/>
-        <w:spacing w:after="0" w:line="240" w:lineRule="auto"/>
-        <w:rPr>
-          <w:rFonts w:ascii="Consolas" w:hAnsi="Consolas" w:cs="Consolas"/>
-          <w:color w:val="800000"/>
-          <w:sz w:val="19"/>
-          <w:szCs w:val="19"/>
-          <w:highlight w:val="white"/>
-        </w:rPr>
-      </w:pPr>
-      <w:r>
-        <w:rPr>
-          <w:rFonts w:ascii="Consolas" w:hAnsi="Consolas" w:cs="Consolas"/>
-          <w:color w:val="800000"/>
-          <w:sz w:val="19"/>
-          <w:szCs w:val="19"/>
-          <w:highlight w:val="white"/>
-        </w:rPr>
-        <w:t xml:space="preserve">left join ProductProperties pp7 on (pp7.ProductId </w:t>
-      </w:r>
-      <w:proofErr w:type="gramStart"/>
-      <w:r>
-        <w:rPr>
-          <w:rFonts w:ascii="Consolas" w:hAnsi="Consolas" w:cs="Consolas"/>
-          <w:color w:val="800000"/>
-          <w:sz w:val="19"/>
-          <w:szCs w:val="19"/>
-          <w:highlight w:val="white"/>
-        </w:rPr>
-        <w:t>=  prod</w:t>
-      </w:r>
-      <w:proofErr w:type="gramEnd"/>
-      <w:r>
-        <w:rPr>
-          <w:rFonts w:ascii="Consolas" w:hAnsi="Consolas" w:cs="Consolas"/>
-          <w:color w:val="800000"/>
-          <w:sz w:val="19"/>
-          <w:szCs w:val="19"/>
-          <w:highlight w:val="white"/>
-        </w:rPr>
-        <w:t>.ParentId and pp7.Name = 'LayerName')</w:t>
-      </w:r>
-    </w:p>
-    <w:p>
-      <w:pPr>
-        <w:autoSpaceDE w:val="0"/>
-        <w:autoSpaceDN w:val="0"/>
-        <w:adjustRightInd w:val="0"/>
-        <w:spacing w:after="0" w:line="240" w:lineRule="auto"/>
-        <w:rPr>
-          <w:rFonts w:ascii="Consolas" w:hAnsi="Consolas" w:cs="Consolas"/>
-          <w:color w:val="800000"/>
-          <w:sz w:val="19"/>
-          <w:szCs w:val="19"/>
-          <w:highlight w:val="white"/>
-        </w:rPr>
-      </w:pPr>
-      <w:r>
-        <w:rPr>
-          <w:rFonts w:ascii="Consolas" w:hAnsi="Consolas" w:cs="Consolas"/>
-          <w:color w:val="800000"/>
-          <w:sz w:val="19"/>
-          <w:szCs w:val="19"/>
-          <w:highlight w:val="white"/>
-        </w:rPr>
-        <w:t xml:space="preserve">left join ProductionOrderProperties TestPlan on prodOrder.Id = </w:t>
-      </w:r>
-      <w:proofErr w:type="gramStart"/>
-      <w:r>
-        <w:rPr>
-          <w:rFonts w:ascii="Consolas" w:hAnsi="Consolas" w:cs="Consolas"/>
-          <w:color w:val="800000"/>
-          <w:sz w:val="19"/>
-          <w:szCs w:val="19"/>
-          <w:highlight w:val="white"/>
-        </w:rPr>
-        <w:t>TestPlan.ProductionOrderId  and</w:t>
-      </w:r>
-      <w:proofErr w:type="gramEnd"/>
-      <w:r>
-        <w:rPr>
-          <w:rFonts w:ascii="Consolas" w:hAnsi="Consolas" w:cs="Consolas"/>
-          <w:color w:val="800000"/>
-          <w:sz w:val="19"/>
-          <w:szCs w:val="19"/>
-          <w:highlight w:val="white"/>
-        </w:rPr>
-        <w:t xml:space="preserve"> TestPlan.Name = 'TestPlanId'</w:t>
-      </w:r>
-    </w:p>
-    <w:p>
-      <w:pPr>
-        <w:autoSpaceDE w:val="0"/>
-        <w:autoSpaceDN w:val="0"/>
-        <w:adjustRightInd w:val="0"/>
-        <w:spacing w:after="0" w:line="240" w:lineRule="auto"/>
-        <w:rPr>
-          <w:rFonts w:ascii="Consolas" w:hAnsi="Consolas" w:cs="Consolas"/>
-          <w:color w:val="800000"/>
-          <w:sz w:val="19"/>
-          <w:szCs w:val="19"/>
-          <w:highlight w:val="white"/>
-        </w:rPr>
-      </w:pPr>
-      <w:r>
-        <w:rPr>
-          <w:rFonts w:ascii="Consolas" w:hAnsi="Consolas" w:cs="Consolas"/>
-          <w:color w:val="800000"/>
-          <w:sz w:val="19"/>
-          <w:szCs w:val="19"/>
-          <w:highlight w:val="white"/>
-        </w:rPr>
-        <w:t xml:space="preserve">left join ConfigurationVariants cv on CAST (TestPlan.Value as bigint) = </w:t>
-      </w:r>
-      <w:proofErr w:type="gramStart"/>
-      <w:r>
-        <w:rPr>
-          <w:rFonts w:ascii="Consolas" w:hAnsi="Consolas" w:cs="Consolas"/>
-          <w:color w:val="800000"/>
-          <w:sz w:val="19"/>
-          <w:szCs w:val="19"/>
-          <w:highlight w:val="white"/>
-        </w:rPr>
-        <w:t>cv.Id</w:t>
-      </w:r>
-      <w:proofErr w:type="gramEnd"/>
-    </w:p>
-    <w:p>
-      <w:pPr>
-        <w:autoSpaceDE w:val="0"/>
-        <w:autoSpaceDN w:val="0"/>
-        <w:adjustRightInd w:val="0"/>
-        <w:spacing w:after="0" w:line="240" w:lineRule="auto"/>
-        <w:rPr>
-          <w:rFonts w:ascii="Consolas" w:hAnsi="Consolas" w:cs="Consolas"/>
-          <w:color w:val="800000"/>
-          <w:sz w:val="19"/>
-          <w:szCs w:val="19"/>
-          <w:highlight w:val="white"/>
-        </w:rPr>
-      </w:pPr>
-      <w:r>
-        <w:rPr>
-          <w:rFonts w:ascii="Consolas" w:hAnsi="Consolas" w:cs="Consolas"/>
-          <w:color w:val="800000"/>
-          <w:sz w:val="19"/>
-          <w:szCs w:val="19"/>
-          <w:highlight w:val="white"/>
-        </w:rPr>
-        <w:t xml:space="preserve">left join MaterialItems cvMI on </w:t>
-      </w:r>
-      <w:proofErr w:type="gramStart"/>
-      <w:r>
-        <w:rPr>
-          <w:rFonts w:ascii="Consolas" w:hAnsi="Consolas" w:cs="Consolas"/>
-          <w:color w:val="800000"/>
-          <w:sz w:val="19"/>
-          <w:szCs w:val="19"/>
-          <w:highlight w:val="white"/>
-        </w:rPr>
-        <w:t>cv.MaterialItemId</w:t>
-      </w:r>
-      <w:proofErr w:type="gramEnd"/>
-      <w:r>
-        <w:rPr>
-          <w:rFonts w:ascii="Consolas" w:hAnsi="Consolas" w:cs="Consolas"/>
-          <w:color w:val="800000"/>
-          <w:sz w:val="19"/>
-          <w:szCs w:val="19"/>
-          <w:highlight w:val="white"/>
-        </w:rPr>
-        <w:t xml:space="preserve"> = cvMI.id</w:t>
+        <w:t>left join ProductProperties pp6 on (pp6.ProductId =  prod.ParentId and pp6.Name = 'SegmentName')</w:t>
+      </w:r>
+    </w:p>
+    <w:p>
+      <w:pPr>
+        <w:autoSpaceDE w:val="0"/>
+        <w:autoSpaceDN w:val="0"/>
+        <w:adjustRightInd w:val="0"/>
+        <w:spacing w:after="0" w:line="240" w:lineRule="auto"/>
+        <w:rPr>
+          <w:rFonts w:ascii="Consolas" w:hAnsi="Consolas" w:cs="Consolas"/>
+          <w:color w:val="800000"/>
+          <w:sz w:val="19"/>
+          <w:szCs w:val="19"/>
+          <w:highlight w:val="white"/>
+        </w:rPr>
+      </w:pPr>
+      <w:r>
+        <w:rPr>
+          <w:rFonts w:ascii="Consolas" w:hAnsi="Consolas" w:cs="Consolas"/>
+          <w:color w:val="800000"/>
+          <w:sz w:val="19"/>
+          <w:szCs w:val="19"/>
+          <w:highlight w:val="white"/>
+        </w:rPr>
+        <w:t>left join ProductProperties pp7 on (pp7.ProductId =  prod.ParentId and pp7.Name = 'LayerName')</w:t>
+      </w:r>
+    </w:p>
+    <w:p>
+      <w:pPr>
+        <w:autoSpaceDE w:val="0"/>
+        <w:autoSpaceDN w:val="0"/>
+        <w:adjustRightInd w:val="0"/>
+        <w:spacing w:after="0" w:line="240" w:lineRule="auto"/>
+        <w:rPr>
+          <w:rFonts w:ascii="Consolas" w:hAnsi="Consolas" w:cs="Consolas"/>
+          <w:color w:val="800000"/>
+          <w:sz w:val="19"/>
+          <w:szCs w:val="19"/>
+          <w:highlight w:val="white"/>
+        </w:rPr>
+      </w:pPr>
+      <w:r>
+        <w:rPr>
+          <w:rFonts w:ascii="Consolas" w:hAnsi="Consolas" w:cs="Consolas"/>
+          <w:color w:val="800000"/>
+          <w:sz w:val="19"/>
+          <w:szCs w:val="19"/>
+          <w:highlight w:val="white"/>
+        </w:rPr>
+        <w:t>left join ProductionOrderProperties TestPlan on prodOrder.Id = TestPlan.ProductionOrderId  and TestPlan.Name = 'TestPlanId'</w:t>
+      </w:r>
+    </w:p>
+    <w:p>
+      <w:pPr>
+        <w:autoSpaceDE w:val="0"/>
+        <w:autoSpaceDN w:val="0"/>
+        <w:adjustRightInd w:val="0"/>
+        <w:spacing w:after="0" w:line="240" w:lineRule="auto"/>
+        <w:rPr>
+          <w:rFonts w:ascii="Consolas" w:hAnsi="Consolas" w:cs="Consolas"/>
+          <w:color w:val="800000"/>
+          <w:sz w:val="19"/>
+          <w:szCs w:val="19"/>
+          <w:highlight w:val="white"/>
+        </w:rPr>
+      </w:pPr>
+      <w:r>
+        <w:rPr>
+          <w:rFonts w:ascii="Consolas" w:hAnsi="Consolas" w:cs="Consolas"/>
+          <w:color w:val="800000"/>
+          <w:sz w:val="19"/>
+          <w:szCs w:val="19"/>
+          <w:highlight w:val="white"/>
+        </w:rPr>
+        <w:t>left join ConfigurationVariants cv on CAST (TestPlan.Value as bigint) = cv.Id</w:t>
+      </w:r>
+    </w:p>
+    <w:p>
+      <w:pPr>
+        <w:autoSpaceDE w:val="0"/>
+        <w:autoSpaceDN w:val="0"/>
+        <w:adjustRightInd w:val="0"/>
+        <w:spacing w:after="0" w:line="240" w:lineRule="auto"/>
+        <w:rPr>
+          <w:rFonts w:ascii="Consolas" w:hAnsi="Consolas" w:cs="Consolas"/>
+          <w:color w:val="800000"/>
+          <w:sz w:val="19"/>
+          <w:szCs w:val="19"/>
+          <w:highlight w:val="white"/>
+        </w:rPr>
+      </w:pPr>
+      <w:r>
+        <w:rPr>
+          <w:rFonts w:ascii="Consolas" w:hAnsi="Consolas" w:cs="Consolas"/>
+          <w:color w:val="800000"/>
+          <w:sz w:val="19"/>
+          <w:szCs w:val="19"/>
+          <w:highlight w:val="white"/>
+        </w:rPr>
+        <w:t>left join MaterialItems cvMI on cv.MaterialItemId = cvMI.id</w:t>
       </w:r>
     </w:p>
     <w:p>
@@ -3273,73 +2691,32 @@
           <w:highlight w:val="white"/>
         </w:rPr>
         <w:tab/>
-      </w:r>
-      <w:proofErr w:type="gramStart"/>
-      <w:r>
-        <w:rPr>
-          <w:rFonts w:ascii="Consolas" w:hAnsi="Consolas" w:cs="Consolas"/>
-          <w:color w:val="800000"/>
-          <w:sz w:val="19"/>
-          <w:szCs w:val="19"/>
-          <w:highlight w:val="white"/>
-        </w:rPr>
-        <w:t>t.valid</w:t>
-      </w:r>
-      <w:proofErr w:type="gramEnd"/>
-      <w:r>
-        <w:rPr>
-          <w:rFonts w:ascii="Consolas" w:hAnsi="Consolas" w:cs="Consolas"/>
-          <w:color w:val="800000"/>
-          <w:sz w:val="19"/>
-          <w:szCs w:val="19"/>
-          <w:highlight w:val="white"/>
-        </w:rPr>
-        <w:t xml:space="preserve"> = 1</w:t>
-      </w:r>
-    </w:p>
-    <w:p>
-      <w:pPr>
-        <w:autoSpaceDE w:val="0"/>
-        <w:autoSpaceDN w:val="0"/>
-        <w:adjustRightInd w:val="0"/>
-        <w:spacing w:after="0" w:line="240" w:lineRule="auto"/>
-        <w:rPr>
-          <w:rFonts w:ascii="Consolas" w:hAnsi="Consolas" w:cs="Consolas"/>
-          <w:color w:val="800000"/>
-          <w:sz w:val="19"/>
-          <w:szCs w:val="19"/>
-          <w:highlight w:val="white"/>
-        </w:rPr>
-      </w:pPr>
-      <w:r>
-        <w:rPr>
-          <w:rFonts w:ascii="Consolas" w:hAnsi="Consolas" w:cs="Consolas"/>
-          <w:color w:val="800000"/>
-          <w:sz w:val="19"/>
-          <w:szCs w:val="19"/>
-          <w:highlight w:val="white"/>
-        </w:rPr>
-        <w:t xml:space="preserve">      </w:t>
-      </w:r>
-      <w:r>
-        <w:rPr>
-          <w:rFonts w:ascii="Consolas" w:hAnsi="Consolas" w:cs="Consolas"/>
-          <w:color w:val="800000"/>
-          <w:sz w:val="19"/>
-          <w:szCs w:val="19"/>
-          <w:highlight w:val="white"/>
-        </w:rPr>
-        <w:t xml:space="preserve"> </w:t>
-      </w:r>
-      <w:r>
-        <w:rPr>
-          <w:rFonts w:ascii="Consolas" w:hAnsi="Consolas" w:cs="Consolas"/>
-          <w:color w:val="800000"/>
-          <w:sz w:val="19"/>
-          <w:szCs w:val="19"/>
-          <w:highlight w:val="white"/>
-        </w:rPr>
-        <w:t>{2}</w:t>
+        <w:t>t.valid = 1</w:t>
+      </w:r>
+    </w:p>
+    <w:p>
+      <w:pPr>
+        <w:autoSpaceDE w:val="0"/>
+        <w:autoSpaceDN w:val="0"/>
+        <w:adjustRightInd w:val="0"/>
+        <w:spacing w:after="0" w:line="240" w:lineRule="auto"/>
+        <w:rPr>
+          <w:rFonts w:ascii="Consolas" w:hAnsi="Consolas" w:cs="Consolas"/>
+          <w:color w:val="800000"/>
+          <w:sz w:val="19"/>
+          <w:szCs w:val="19"/>
+          <w:highlight w:val="white"/>
+        </w:rPr>
+      </w:pPr>
+      <w:r>
+        <w:rPr>
+          <w:rFonts w:ascii="Consolas" w:hAnsi="Consolas" w:cs="Consolas"/>
+          <w:color w:val="800000"/>
+          <w:sz w:val="19"/>
+          <w:szCs w:val="19"/>
+          <w:highlight w:val="white"/>
+        </w:rPr>
+        <w:t xml:space="preserve">       {2}</w:t>
       </w:r>
     </w:p>
     <w:p>
@@ -3365,29 +2742,7 @@
           <w:highlight w:val="white"/>
         </w:rPr>
         <w:tab/>
-        <w:t xml:space="preserve">order by {3} </w:t>
-      </w:r>
-      <w:proofErr w:type="gramStart"/>
-      <w:r>
-        <w:rPr>
-          <w:rFonts w:ascii="Consolas" w:hAnsi="Consolas" w:cs="Consolas"/>
-          <w:color w:val="800000"/>
-          <w:sz w:val="19"/>
-          <w:szCs w:val="19"/>
-          <w:highlight w:val="white"/>
-        </w:rPr>
-        <w:t>t.Id</w:t>
-      </w:r>
-      <w:proofErr w:type="gramEnd"/>
-      <w:r>
-        <w:rPr>
-          <w:rFonts w:ascii="Consolas" w:hAnsi="Consolas" w:cs="Consolas"/>
-          <w:color w:val="800000"/>
-          <w:sz w:val="19"/>
-          <w:szCs w:val="19"/>
-          <w:highlight w:val="white"/>
-        </w:rPr>
-        <w:t xml:space="preserve"> </w:t>
+        <w:t xml:space="preserve">order by {3} t.Id </w:t>
       </w:r>
     </w:p>
     <w:p>
@@ -3553,7 +2908,7 @@
                     </pic:cNvPicPr>
                   </pic:nvPicPr>
                   <pic:blipFill>
-                    <a:blip r:embed="rId5">
+                    <a:blip r:embed="rId6">
                       <a:extLst>
                         <a:ext uri="{28A0092B-C50C-407E-A947-70E740481C1C}">
                           <a14:useLocalDpi xmlns:a14="http://schemas.microsoft.com/office/drawing/2010/main" val="0"/>
@@ -3604,22 +2959,2616 @@
         <w:jc w:val="both"/>
         <w:rPr>
           <w:rFonts w:ascii="Times New Roman" w:hAnsi="Times New Roman" w:cs="Times New Roman"/>
-          <w:sz w:val="24"/>
-          <w:szCs w:val="24"/>
-        </w:rPr>
-      </w:pPr>
-    </w:p>
-    <w:p>
-      <w:pPr>
-        <w:jc w:val="both"/>
-        <w:rPr>
-          <w:rFonts w:ascii="Times New Roman" w:hAnsi="Times New Roman" w:cs="Times New Roman"/>
-          <w:sz w:val="24"/>
-          <w:szCs w:val="24"/>
-        </w:rPr>
-      </w:pPr>
+          <w:b/>
+          <w:sz w:val="24"/>
+          <w:szCs w:val="24"/>
+        </w:rPr>
+      </w:pPr>
+      <w:r>
+        <w:rPr>
+          <w:rFonts w:ascii="Times New Roman" w:hAnsi="Times New Roman" w:cs="Times New Roman"/>
+          <w:b/>
+          <w:sz w:val="24"/>
+          <w:szCs w:val="24"/>
+        </w:rPr>
+        <w:t>Dodatna optimizacija upita kod paging-a</w:t>
+      </w:r>
+    </w:p>
+    <w:p>
+      <w:pPr>
+        <w:jc w:val="both"/>
+        <w:rPr>
+          <w:rFonts w:ascii="Times New Roman" w:hAnsi="Times New Roman" w:cs="Times New Roman"/>
+          <w:sz w:val="24"/>
+          <w:szCs w:val="24"/>
+        </w:rPr>
+      </w:pPr>
+      <w:r>
+        <w:rPr>
+          <w:rFonts w:ascii="Times New Roman" w:hAnsi="Times New Roman" w:cs="Times New Roman"/>
+          <w:sz w:val="24"/>
+          <w:szCs w:val="24"/>
+        </w:rPr>
+        <w:t>Kod paging se može iskoristiti tehnika optimizacija upita, gde se u prvom delu upita izvlače primarni ključevi željenih tabela a u drugom delu upita konkretni podaci na osnovu izvučenih primarnih ključeva.</w:t>
+      </w:r>
+    </w:p>
+    <w:p>
+      <w:pPr>
+        <w:jc w:val="both"/>
+        <w:rPr>
+          <w:rFonts w:ascii="Times New Roman" w:hAnsi="Times New Roman" w:cs="Times New Roman"/>
+          <w:sz w:val="24"/>
+          <w:szCs w:val="24"/>
+        </w:rPr>
+      </w:pPr>
+      <w:r>
+        <w:rPr>
+          <w:rFonts w:ascii="Times New Roman" w:hAnsi="Times New Roman" w:cs="Times New Roman"/>
+          <w:sz w:val="24"/>
+          <w:szCs w:val="24"/>
+        </w:rPr>
+        <w:t>Ova tehnika  najviše povećava performance upita kada se upit koristi prilikom paging-a i kada upit selektuje mnogo kolona.</w:t>
+      </w:r>
+    </w:p>
+    <w:p>
+      <w:pPr>
+        <w:jc w:val="both"/>
+        <w:rPr>
+          <w:rFonts w:ascii="Times New Roman" w:hAnsi="Times New Roman" w:cs="Times New Roman"/>
+          <w:sz w:val="24"/>
+          <w:szCs w:val="24"/>
+        </w:rPr>
+      </w:pPr>
+      <w:r>
+        <w:rPr>
+          <w:rFonts w:ascii="Times New Roman" w:hAnsi="Times New Roman" w:cs="Times New Roman"/>
+          <w:sz w:val="24"/>
+          <w:szCs w:val="24"/>
+          <w:lang w:val="sr-Latn-RS"/>
+        </w:rPr>
+        <w:t>Pribavljanje prve stranice pomoću SQL upita opisanog u 2. poglavlju se</w:t>
+      </w:r>
+      <w:r>
+        <w:rPr>
+          <w:rFonts w:ascii="Times New Roman" w:hAnsi="Times New Roman" w:cs="Times New Roman"/>
+          <w:sz w:val="24"/>
+          <w:szCs w:val="24"/>
+          <w:lang w:val="sr-Latn-RS"/>
+        </w:rPr>
+        <w:t xml:space="preserve"> ovom tehnikom može ubrzati za 3</w:t>
+      </w:r>
+      <w:r>
+        <w:rPr>
+          <w:rFonts w:ascii="Times New Roman" w:hAnsi="Times New Roman" w:cs="Times New Roman"/>
+          <w:sz w:val="24"/>
+          <w:szCs w:val="24"/>
+          <w:lang w:val="sr-Latn-RS"/>
+        </w:rPr>
+        <w:t>0%.</w:t>
+      </w:r>
+    </w:p>
+    <w:p>
+      <w:pPr>
+        <w:jc w:val="both"/>
+        <w:rPr>
+          <w:rFonts w:ascii="Times New Roman" w:hAnsi="Times New Roman" w:cs="Times New Roman"/>
+          <w:sz w:val="24"/>
+          <w:szCs w:val="24"/>
+          <w:lang w:val="sr-Latn-RS"/>
+        </w:rPr>
+      </w:pPr>
+      <w:r>
+        <w:rPr>
+          <w:rFonts w:ascii="Times New Roman" w:hAnsi="Times New Roman" w:cs="Times New Roman"/>
+          <w:sz w:val="24"/>
+          <w:szCs w:val="24"/>
+          <w:lang w:val="sr-Latn-RS"/>
+        </w:rPr>
+        <w:t>Ubrzanje ovom tehnikom je sve veće kako raste redni broj zahtevane stranice. Tako npr. kod 26. stranice dobija se ubrzanje od 3</w:t>
+      </w:r>
+      <w:r>
+        <w:rPr>
+          <w:rFonts w:ascii="Times New Roman" w:hAnsi="Times New Roman" w:cs="Times New Roman"/>
+          <w:sz w:val="24"/>
+          <w:szCs w:val="24"/>
+          <w:lang w:val="sr-Latn-RS"/>
+        </w:rPr>
+        <w:t>4%</w:t>
+      </w:r>
+      <w:r>
+        <w:rPr>
+          <w:rFonts w:ascii="Times New Roman" w:hAnsi="Times New Roman" w:cs="Times New Roman"/>
+          <w:sz w:val="24"/>
+          <w:szCs w:val="24"/>
+          <w:lang w:val="sr-Latn-RS"/>
+        </w:rPr>
+        <w:t>.</w:t>
+      </w:r>
+    </w:p>
+    <w:p>
+      <w:pPr>
+        <w:jc w:val="both"/>
+        <w:rPr>
+          <w:rFonts w:ascii="Times New Roman" w:hAnsi="Times New Roman" w:cs="Times New Roman"/>
+          <w:sz w:val="24"/>
+          <w:szCs w:val="24"/>
+          <w:lang w:val="sr-Latn-RS"/>
+        </w:rPr>
+      </w:pPr>
+      <w:r>
+        <w:rPr>
+          <w:rFonts w:ascii="Times New Roman" w:hAnsi="Times New Roman" w:cs="Times New Roman"/>
+          <w:sz w:val="24"/>
+          <w:szCs w:val="24"/>
+          <w:lang w:val="sr-Latn-RS"/>
+        </w:rPr>
+        <w:t>A ubrz</w:t>
+      </w:r>
+      <w:r>
+        <w:rPr>
+          <w:rFonts w:ascii="Times New Roman" w:hAnsi="Times New Roman" w:cs="Times New Roman"/>
+          <w:sz w:val="24"/>
+          <w:szCs w:val="24"/>
+          <w:lang w:val="sr-Latn-RS"/>
+        </w:rPr>
+        <w:t>anje kod 1251. stranice je 200%, tj. ovom tehnikom se upit izvršava 3 puta brže.</w:t>
+      </w:r>
+    </w:p>
+    <w:p>
+      <w:pPr>
+        <w:jc w:val="both"/>
+        <w:rPr>
+          <w:rFonts w:ascii="Times New Roman" w:hAnsi="Times New Roman" w:cs="Times New Roman"/>
+          <w:sz w:val="24"/>
+          <w:szCs w:val="24"/>
+          <w:lang w:val="sr-Latn-RS"/>
+        </w:rPr>
+      </w:pPr>
+      <w:r>
+        <w:rPr>
+          <w:rFonts w:ascii="Times New Roman" w:hAnsi="Times New Roman" w:cs="Times New Roman"/>
+          <w:sz w:val="24"/>
+          <w:szCs w:val="24"/>
+          <w:lang w:val="sr-Latn-RS"/>
+        </w:rPr>
+        <w:t>Ova tehnika se može primeniti i kada se podaci prikupljaju preko View-a, mada su ubrzanja manja nego kod klasičnog SQL upita, ubrzanja i dalje postoje.</w:t>
+      </w:r>
+    </w:p>
+    <w:p>
+      <w:pPr>
+        <w:jc w:val="both"/>
+        <w:rPr>
+          <w:rFonts w:ascii="Times New Roman" w:hAnsi="Times New Roman" w:cs="Times New Roman"/>
+          <w:sz w:val="24"/>
+          <w:szCs w:val="24"/>
+          <w:lang w:val="sr-Latn-RS"/>
+        </w:rPr>
+      </w:pPr>
+      <w:r>
+        <w:rPr>
+          <w:rFonts w:ascii="Times New Roman" w:hAnsi="Times New Roman" w:cs="Times New Roman"/>
+          <w:sz w:val="24"/>
+          <w:szCs w:val="24"/>
+          <w:lang w:val="sr-Latn-RS"/>
+        </w:rPr>
+        <w:t>Ubrzanje kod 1251. stranice preko View-a je 113%.</w:t>
+      </w:r>
+    </w:p>
+    <w:p>
+      <w:pPr>
+        <w:jc w:val="both"/>
+        <w:rPr>
+          <w:rFonts w:ascii="Times New Roman" w:hAnsi="Times New Roman" w:cs="Times New Roman"/>
+          <w:sz w:val="24"/>
+          <w:szCs w:val="24"/>
+          <w:lang w:val="sr-Latn-RS"/>
+        </w:rPr>
+      </w:pPr>
+      <w:r>
+        <w:rPr>
+          <w:rFonts w:ascii="Times New Roman" w:hAnsi="Times New Roman" w:cs="Times New Roman"/>
+          <w:sz w:val="24"/>
+          <w:szCs w:val="24"/>
+          <w:lang w:val="sr-Latn-RS"/>
+        </w:rPr>
+        <w:t>Tehnika je detaljnije opisana na sajtu:</w:t>
+      </w:r>
+    </w:p>
+    <w:p>
+      <w:pPr>
+        <w:jc w:val="both"/>
+        <w:rPr>
+          <w:rFonts w:ascii="Times New Roman" w:hAnsi="Times New Roman" w:cs="Times New Roman"/>
+          <w:sz w:val="24"/>
+          <w:szCs w:val="24"/>
+          <w:lang w:val="sr-Latn-RS"/>
+        </w:rPr>
+      </w:pPr>
+      <w:hyperlink r:id="rId7" w:history="1">
+        <w:r>
+          <w:rPr>
+            <w:rStyle w:val="Hyperlink"/>
+            <w:rFonts w:ascii="Times New Roman" w:hAnsi="Times New Roman" w:cs="Times New Roman"/>
+            <w:sz w:val="24"/>
+            <w:szCs w:val="24"/>
+            <w:lang w:val="sr-Latn-RS"/>
+          </w:rPr>
+          <w:t>https://sqlperformance.com/2015/01/t-sql-queries/pagination-with-offset-fetch</w:t>
+        </w:r>
+      </w:hyperlink>
+    </w:p>
+    <w:p>
+      <w:pPr>
+        <w:jc w:val="both"/>
+        <w:rPr>
+          <w:rFonts w:ascii="Times New Roman" w:hAnsi="Times New Roman" w:cs="Times New Roman"/>
+          <w:sz w:val="24"/>
+          <w:szCs w:val="24"/>
+          <w:lang w:val="sr-Latn-RS"/>
+        </w:rPr>
+      </w:pPr>
+      <w:r>
+        <w:rPr>
+          <w:rFonts w:ascii="Times New Roman" w:hAnsi="Times New Roman" w:cs="Times New Roman"/>
+          <w:sz w:val="24"/>
+          <w:szCs w:val="24"/>
+          <w:lang w:val="sr-Latn-RS"/>
+        </w:rPr>
+        <w:t>Na sledećoj strani se nalazi izgled SQL upita koji koristi ovu tehniku</w:t>
+      </w:r>
+    </w:p>
+    <w:p>
+      <w:pPr>
+        <w:jc w:val="both"/>
+        <w:rPr>
+          <w:rFonts w:ascii="Times New Roman" w:hAnsi="Times New Roman" w:cs="Times New Roman"/>
+          <w:sz w:val="24"/>
+          <w:szCs w:val="24"/>
+          <w:lang w:val="sr-Latn-RS"/>
+        </w:rPr>
+      </w:pPr>
+    </w:p>
+    <w:p>
+      <w:pPr>
+        <w:jc w:val="both"/>
+        <w:rPr>
+          <w:rFonts w:ascii="Times New Roman" w:hAnsi="Times New Roman" w:cs="Times New Roman"/>
+          <w:sz w:val="24"/>
+          <w:szCs w:val="24"/>
+          <w:lang w:val="sr-Latn-RS"/>
+        </w:rPr>
+      </w:pPr>
+    </w:p>
+    <w:p>
+      <w:pPr>
+        <w:jc w:val="both"/>
+        <w:rPr>
+          <w:rFonts w:ascii="Times New Roman" w:hAnsi="Times New Roman" w:cs="Times New Roman"/>
+          <w:sz w:val="24"/>
+          <w:szCs w:val="24"/>
+          <w:lang w:val="sr-Latn-RS"/>
+        </w:rPr>
+      </w:pPr>
+    </w:p>
+    <w:p>
+      <w:pPr>
+        <w:autoSpaceDE w:val="0"/>
+        <w:autoSpaceDN w:val="0"/>
+        <w:adjustRightInd w:val="0"/>
+        <w:spacing w:after="0" w:line="240" w:lineRule="auto"/>
+        <w:rPr>
+          <w:rFonts w:ascii="Consolas" w:hAnsi="Consolas" w:cs="Consolas"/>
+          <w:color w:val="800000"/>
+          <w:sz w:val="19"/>
+          <w:szCs w:val="19"/>
+        </w:rPr>
+      </w:pPr>
+      <w:r>
+        <w:rPr>
+          <w:rFonts w:ascii="Consolas" w:hAnsi="Consolas" w:cs="Consolas"/>
+          <w:color w:val="800000"/>
+          <w:sz w:val="19"/>
+          <w:szCs w:val="19"/>
+        </w:rPr>
+        <w:lastRenderedPageBreak/>
+        <w:t>with TestIds as (Select</w:t>
+      </w:r>
+      <w:r>
+        <w:rPr>
+          <w:rFonts w:ascii="Consolas" w:hAnsi="Consolas" w:cs="Consolas"/>
+          <w:color w:val="800000"/>
+          <w:sz w:val="19"/>
+          <w:szCs w:val="19"/>
+        </w:rPr>
+        <w:t xml:space="preserve"> </w:t>
+      </w:r>
+      <w:r>
+        <w:rPr>
+          <w:rFonts w:ascii="Consolas" w:hAnsi="Consolas" w:cs="Consolas"/>
+          <w:color w:val="800000"/>
+          <w:sz w:val="19"/>
+          <w:szCs w:val="19"/>
+        </w:rPr>
+        <w:t>t.Id as TestResultId,</w:t>
+      </w:r>
+      <w:r>
+        <w:rPr>
+          <w:rFonts w:ascii="Consolas" w:hAnsi="Consolas" w:cs="Consolas"/>
+          <w:color w:val="800000"/>
+          <w:sz w:val="19"/>
+          <w:szCs w:val="19"/>
+        </w:rPr>
+        <w:t xml:space="preserve"> </w:t>
+      </w:r>
+      <w:r>
+        <w:rPr>
+          <w:rFonts w:ascii="Consolas" w:hAnsi="Consolas" w:cs="Consolas"/>
+          <w:color w:val="800000"/>
+          <w:sz w:val="19"/>
+          <w:szCs w:val="19"/>
+        </w:rPr>
+        <w:t>ppo.Id as OperationId,</w:t>
+      </w:r>
+      <w:r>
+        <w:rPr>
+          <w:rFonts w:ascii="Consolas" w:hAnsi="Consolas" w:cs="Consolas"/>
+          <w:color w:val="800000"/>
+          <w:sz w:val="19"/>
+          <w:szCs w:val="19"/>
+        </w:rPr>
+        <w:t xml:space="preserve"> </w:t>
+      </w:r>
+      <w:r>
+        <w:rPr>
+          <w:rFonts w:ascii="Consolas" w:hAnsi="Consolas" w:cs="Consolas"/>
+          <w:color w:val="800000"/>
+          <w:sz w:val="19"/>
+          <w:szCs w:val="19"/>
+        </w:rPr>
+        <w:t>pop1.Id AS BatchId,</w:t>
+      </w:r>
+    </w:p>
+    <w:p>
+      <w:pPr>
+        <w:autoSpaceDE w:val="0"/>
+        <w:autoSpaceDN w:val="0"/>
+        <w:adjustRightInd w:val="0"/>
+        <w:spacing w:after="0" w:line="240" w:lineRule="auto"/>
+        <w:rPr>
+          <w:rFonts w:ascii="Consolas" w:hAnsi="Consolas" w:cs="Consolas"/>
+          <w:color w:val="800000"/>
+          <w:sz w:val="19"/>
+          <w:szCs w:val="19"/>
+        </w:rPr>
+      </w:pPr>
+      <w:r>
+        <w:rPr>
+          <w:rFonts w:ascii="Consolas" w:hAnsi="Consolas" w:cs="Consolas"/>
+          <w:color w:val="800000"/>
+          <w:sz w:val="19"/>
+          <w:szCs w:val="19"/>
+        </w:rPr>
+        <w:t>pop2.Id AS BatchTypeId,</w:t>
+      </w:r>
+      <w:r>
+        <w:rPr>
+          <w:rFonts w:ascii="Consolas" w:hAnsi="Consolas" w:cs="Consolas"/>
+          <w:color w:val="800000"/>
+          <w:sz w:val="19"/>
+          <w:szCs w:val="19"/>
+        </w:rPr>
+        <w:t xml:space="preserve"> </w:t>
+      </w:r>
+      <w:r>
+        <w:rPr>
+          <w:rFonts w:ascii="Consolas" w:hAnsi="Consolas" w:cs="Consolas"/>
+          <w:color w:val="800000"/>
+          <w:sz w:val="19"/>
+          <w:szCs w:val="19"/>
+        </w:rPr>
+        <w:t>pp6.Id AS BatchSegmentId,</w:t>
+      </w:r>
+      <w:r>
+        <w:rPr>
+          <w:rFonts w:ascii="Consolas" w:hAnsi="Consolas" w:cs="Consolas"/>
+          <w:color w:val="800000"/>
+          <w:sz w:val="19"/>
+          <w:szCs w:val="19"/>
+        </w:rPr>
+        <w:t xml:space="preserve"> </w:t>
+      </w:r>
+      <w:r>
+        <w:rPr>
+          <w:rFonts w:ascii="Consolas" w:hAnsi="Consolas" w:cs="Consolas"/>
+          <w:color w:val="800000"/>
+          <w:sz w:val="19"/>
+          <w:szCs w:val="19"/>
+        </w:rPr>
+        <w:t>pp7.Id AS BatchLotId,</w:t>
+      </w:r>
+      <w:r>
+        <w:rPr>
+          <w:rFonts w:ascii="Consolas" w:hAnsi="Consolas" w:cs="Consolas"/>
+          <w:color w:val="800000"/>
+          <w:sz w:val="19"/>
+          <w:szCs w:val="19"/>
+        </w:rPr>
+        <w:t xml:space="preserve"> </w:t>
+      </w:r>
+      <w:r>
+        <w:rPr>
+          <w:rFonts w:ascii="Consolas" w:hAnsi="Consolas" w:cs="Consolas"/>
+          <w:color w:val="800000"/>
+          <w:sz w:val="19"/>
+          <w:szCs w:val="19"/>
+        </w:rPr>
+        <w:t>pop3.Id AS PowderChargeId,</w:t>
+      </w:r>
+      <w:r>
+        <w:rPr>
+          <w:rFonts w:ascii="Consolas" w:hAnsi="Consolas" w:cs="Consolas"/>
+          <w:color w:val="800000"/>
+          <w:sz w:val="19"/>
+          <w:szCs w:val="19"/>
+        </w:rPr>
+        <w:t xml:space="preserve"> </w:t>
+      </w:r>
+      <w:r>
+        <w:rPr>
+          <w:rFonts w:ascii="Consolas" w:hAnsi="Consolas" w:cs="Consolas"/>
+          <w:color w:val="800000"/>
+          <w:sz w:val="19"/>
+          <w:szCs w:val="19"/>
+        </w:rPr>
+        <w:t>cv.Id AS TestPlanId,</w:t>
+      </w:r>
+      <w:r>
+        <w:rPr>
+          <w:rFonts w:ascii="Consolas" w:hAnsi="Consolas" w:cs="Consolas"/>
+          <w:color w:val="800000"/>
+          <w:sz w:val="19"/>
+          <w:szCs w:val="19"/>
+        </w:rPr>
+        <w:t xml:space="preserve"> </w:t>
+      </w:r>
+      <w:r>
+        <w:rPr>
+          <w:rFonts w:ascii="Consolas" w:hAnsi="Consolas" w:cs="Consolas"/>
+          <w:color w:val="800000"/>
+          <w:sz w:val="19"/>
+          <w:szCs w:val="19"/>
+        </w:rPr>
+        <w:t>cvMI.Id AS MaterialId,</w:t>
+      </w:r>
+      <w:r>
+        <w:rPr>
+          <w:rFonts w:ascii="Consolas" w:hAnsi="Consolas" w:cs="Consolas"/>
+          <w:color w:val="800000"/>
+          <w:sz w:val="19"/>
+          <w:szCs w:val="19"/>
+        </w:rPr>
+        <w:t xml:space="preserve"> </w:t>
+      </w:r>
+      <w:r>
+        <w:rPr>
+          <w:rFonts w:ascii="Consolas" w:hAnsi="Consolas" w:cs="Consolas"/>
+          <w:color w:val="800000"/>
+          <w:sz w:val="19"/>
+          <w:szCs w:val="19"/>
+        </w:rPr>
+        <w:t>mip1.Id AS VaristorTypeId,</w:t>
+      </w:r>
+    </w:p>
+    <w:p>
+      <w:pPr>
+        <w:autoSpaceDE w:val="0"/>
+        <w:autoSpaceDN w:val="0"/>
+        <w:adjustRightInd w:val="0"/>
+        <w:spacing w:after="0" w:line="240" w:lineRule="auto"/>
+        <w:rPr>
+          <w:rFonts w:ascii="Consolas" w:hAnsi="Consolas" w:cs="Consolas"/>
+          <w:color w:val="800000"/>
+          <w:sz w:val="19"/>
+          <w:szCs w:val="19"/>
+        </w:rPr>
+      </w:pPr>
+      <w:r>
+        <w:rPr>
+          <w:rFonts w:ascii="Consolas" w:hAnsi="Consolas" w:cs="Consolas"/>
+          <w:color w:val="800000"/>
+          <w:sz w:val="19"/>
+          <w:szCs w:val="19"/>
+        </w:rPr>
+        <w:t>mip2.Id AS VarDiameterId,</w:t>
+      </w:r>
+      <w:r>
+        <w:rPr>
+          <w:rFonts w:ascii="Consolas" w:hAnsi="Consolas" w:cs="Consolas"/>
+          <w:color w:val="800000"/>
+          <w:sz w:val="19"/>
+          <w:szCs w:val="19"/>
+        </w:rPr>
+        <w:t xml:space="preserve"> </w:t>
+      </w:r>
+      <w:r>
+        <w:rPr>
+          <w:rFonts w:ascii="Consolas" w:hAnsi="Consolas" w:cs="Consolas"/>
+          <w:color w:val="800000"/>
+          <w:sz w:val="19"/>
+          <w:szCs w:val="19"/>
+        </w:rPr>
+        <w:t>mip3.Id AS VarHeightId</w:t>
+      </w:r>
+    </w:p>
+    <w:p>
+      <w:pPr>
+        <w:autoSpaceDE w:val="0"/>
+        <w:autoSpaceDN w:val="0"/>
+        <w:adjustRightInd w:val="0"/>
+        <w:spacing w:after="0" w:line="240" w:lineRule="auto"/>
+        <w:rPr>
+          <w:rFonts w:ascii="Consolas" w:hAnsi="Consolas" w:cs="Consolas"/>
+          <w:color w:val="800000"/>
+          <w:sz w:val="19"/>
+          <w:szCs w:val="19"/>
+        </w:rPr>
+      </w:pPr>
+      <w:r>
+        <w:rPr>
+          <w:rFonts w:ascii="Consolas" w:hAnsi="Consolas" w:cs="Consolas"/>
+          <w:color w:val="800000"/>
+          <w:sz w:val="19"/>
+          <w:szCs w:val="19"/>
+        </w:rPr>
+        <w:t>from</w:t>
+      </w:r>
+      <w:r>
+        <w:rPr>
+          <w:rFonts w:ascii="Consolas" w:hAnsi="Consolas" w:cs="Consolas"/>
+          <w:color w:val="800000"/>
+          <w:sz w:val="19"/>
+          <w:szCs w:val="19"/>
+        </w:rPr>
+        <w:tab/>
+      </w:r>
+      <w:r>
+        <w:rPr>
+          <w:rFonts w:ascii="Consolas" w:hAnsi="Consolas" w:cs="Consolas"/>
+          <w:color w:val="800000"/>
+          <w:sz w:val="19"/>
+          <w:szCs w:val="19"/>
+        </w:rPr>
+        <w:tab/>
+      </w:r>
+      <w:r>
+        <w:rPr>
+          <w:rFonts w:ascii="Consolas" w:hAnsi="Consolas" w:cs="Consolas"/>
+          <w:color w:val="800000"/>
+          <w:sz w:val="19"/>
+          <w:szCs w:val="19"/>
+        </w:rPr>
+        <w:tab/>
+      </w:r>
+    </w:p>
+    <w:p>
+      <w:pPr>
+        <w:autoSpaceDE w:val="0"/>
+        <w:autoSpaceDN w:val="0"/>
+        <w:adjustRightInd w:val="0"/>
+        <w:spacing w:after="0" w:line="240" w:lineRule="auto"/>
+        <w:rPr>
+          <w:rFonts w:ascii="Consolas" w:hAnsi="Consolas" w:cs="Consolas"/>
+          <w:color w:val="800000"/>
+          <w:sz w:val="19"/>
+          <w:szCs w:val="19"/>
+        </w:rPr>
+      </w:pPr>
+      <w:r>
+        <w:rPr>
+          <w:rFonts w:ascii="Consolas" w:hAnsi="Consolas" w:cs="Consolas"/>
+          <w:color w:val="800000"/>
+          <w:sz w:val="19"/>
+          <w:szCs w:val="19"/>
+        </w:rPr>
+        <w:t xml:space="preserve">  </w:t>
+      </w:r>
+      <w:r>
+        <w:rPr>
+          <w:rFonts w:ascii="Consolas" w:hAnsi="Consolas" w:cs="Consolas"/>
+          <w:color w:val="800000"/>
+          <w:sz w:val="19"/>
+          <w:szCs w:val="19"/>
+        </w:rPr>
+        <w:t xml:space="preserve">TestResults t </w:t>
+      </w:r>
+    </w:p>
+    <w:p>
+      <w:pPr>
+        <w:autoSpaceDE w:val="0"/>
+        <w:autoSpaceDN w:val="0"/>
+        <w:adjustRightInd w:val="0"/>
+        <w:spacing w:after="0" w:line="240" w:lineRule="auto"/>
+        <w:rPr>
+          <w:rFonts w:ascii="Consolas" w:hAnsi="Consolas" w:cs="Consolas"/>
+          <w:color w:val="800000"/>
+          <w:sz w:val="19"/>
+          <w:szCs w:val="19"/>
+        </w:rPr>
+      </w:pPr>
+      <w:r>
+        <w:rPr>
+          <w:rFonts w:ascii="Consolas" w:hAnsi="Consolas" w:cs="Consolas"/>
+          <w:color w:val="800000"/>
+          <w:sz w:val="19"/>
+          <w:szCs w:val="19"/>
+        </w:rPr>
+        <w:t xml:space="preserve">  </w:t>
+      </w:r>
+      <w:r>
+        <w:rPr>
+          <w:rFonts w:ascii="Consolas" w:hAnsi="Consolas" w:cs="Consolas"/>
+          <w:color w:val="800000"/>
+          <w:sz w:val="19"/>
+          <w:szCs w:val="19"/>
+        </w:rPr>
+        <w:t xml:space="preserve">join Products prod on t.ProductSerial = prod.SerialNumber  </w:t>
+      </w:r>
+    </w:p>
+    <w:p>
+      <w:pPr>
+        <w:autoSpaceDE w:val="0"/>
+        <w:autoSpaceDN w:val="0"/>
+        <w:adjustRightInd w:val="0"/>
+        <w:spacing w:after="0" w:line="240" w:lineRule="auto"/>
+        <w:rPr>
+          <w:rFonts w:ascii="Consolas" w:hAnsi="Consolas" w:cs="Consolas"/>
+          <w:color w:val="800000"/>
+          <w:sz w:val="19"/>
+          <w:szCs w:val="19"/>
+        </w:rPr>
+      </w:pPr>
+      <w:r>
+        <w:rPr>
+          <w:rFonts w:ascii="Consolas" w:hAnsi="Consolas" w:cs="Consolas"/>
+          <w:color w:val="800000"/>
+          <w:sz w:val="19"/>
+          <w:szCs w:val="19"/>
+        </w:rPr>
+        <w:t xml:space="preserve">  </w:t>
+      </w:r>
+      <w:r>
+        <w:rPr>
+          <w:rFonts w:ascii="Consolas" w:hAnsi="Consolas" w:cs="Consolas"/>
+          <w:color w:val="800000"/>
+          <w:sz w:val="19"/>
+          <w:szCs w:val="19"/>
+        </w:rPr>
+        <w:t>join ProductionOrders prodOrder on prodOrder.Id = prod.ProductionOrderId</w:t>
+      </w:r>
+    </w:p>
+    <w:p>
+      <w:pPr>
+        <w:autoSpaceDE w:val="0"/>
+        <w:autoSpaceDN w:val="0"/>
+        <w:adjustRightInd w:val="0"/>
+        <w:spacing w:after="0" w:line="240" w:lineRule="auto"/>
+        <w:rPr>
+          <w:rFonts w:ascii="Consolas" w:hAnsi="Consolas" w:cs="Consolas"/>
+          <w:color w:val="800000"/>
+          <w:sz w:val="19"/>
+          <w:szCs w:val="19"/>
+        </w:rPr>
+      </w:pPr>
+      <w:r>
+        <w:rPr>
+          <w:rFonts w:ascii="Consolas" w:hAnsi="Consolas" w:cs="Consolas"/>
+          <w:color w:val="800000"/>
+          <w:sz w:val="19"/>
+          <w:szCs w:val="19"/>
+        </w:rPr>
+        <w:t xml:space="preserve">  </w:t>
+      </w:r>
+      <w:r>
+        <w:rPr>
+          <w:rFonts w:ascii="Consolas" w:hAnsi="Consolas" w:cs="Consolas"/>
+          <w:color w:val="800000"/>
+          <w:sz w:val="19"/>
+          <w:szCs w:val="19"/>
+        </w:rPr>
+        <w:t>join ProductionOrders ppo on ppo.Id = prodOrder.ParentId</w:t>
+      </w:r>
+    </w:p>
+    <w:p>
+      <w:pPr>
+        <w:autoSpaceDE w:val="0"/>
+        <w:autoSpaceDN w:val="0"/>
+        <w:adjustRightInd w:val="0"/>
+        <w:spacing w:after="0" w:line="240" w:lineRule="auto"/>
+        <w:rPr>
+          <w:rFonts w:ascii="Consolas" w:hAnsi="Consolas" w:cs="Consolas"/>
+          <w:color w:val="800000"/>
+          <w:sz w:val="19"/>
+          <w:szCs w:val="19"/>
+        </w:rPr>
+      </w:pPr>
+      <w:r>
+        <w:rPr>
+          <w:rFonts w:ascii="Consolas" w:hAnsi="Consolas" w:cs="Consolas"/>
+          <w:color w:val="800000"/>
+          <w:sz w:val="19"/>
+          <w:szCs w:val="19"/>
+        </w:rPr>
+        <w:t xml:space="preserve">  </w:t>
+      </w:r>
+      <w:r>
+        <w:rPr>
+          <w:rFonts w:ascii="Consolas" w:hAnsi="Consolas" w:cs="Consolas"/>
+          <w:color w:val="800000"/>
+          <w:sz w:val="19"/>
+          <w:szCs w:val="19"/>
+        </w:rPr>
+        <w:t>left join ProductionOrderProperties TestPlan on prodOrder.Id =</w:t>
+      </w:r>
+      <w:r>
+        <w:rPr>
+          <w:rFonts w:ascii="Consolas" w:hAnsi="Consolas" w:cs="Consolas"/>
+          <w:color w:val="800000"/>
+          <w:sz w:val="19"/>
+          <w:szCs w:val="19"/>
+        </w:rPr>
+        <w:t xml:space="preserve">                                                      </w:t>
+      </w:r>
+      <w:r>
+        <w:rPr>
+          <w:rFonts w:ascii="Consolas" w:hAnsi="Consolas" w:cs="Consolas"/>
+          <w:color w:val="800000"/>
+          <w:sz w:val="19"/>
+          <w:szCs w:val="19"/>
+        </w:rPr>
+        <w:t xml:space="preserve">TestPlan.ProductionOrderId </w:t>
+      </w:r>
       <w:bookmarkStart w:id="0" w:name="_GoBack"/>
       <w:bookmarkEnd w:id="0"/>
+      <w:r>
+        <w:rPr>
+          <w:rFonts w:ascii="Consolas" w:hAnsi="Consolas" w:cs="Consolas"/>
+          <w:color w:val="800000"/>
+          <w:sz w:val="19"/>
+          <w:szCs w:val="19"/>
+        </w:rPr>
+        <w:t>and TestPlan.Name = 'TestPlanId'</w:t>
+      </w:r>
+    </w:p>
+    <w:p>
+      <w:pPr>
+        <w:autoSpaceDE w:val="0"/>
+        <w:autoSpaceDN w:val="0"/>
+        <w:adjustRightInd w:val="0"/>
+        <w:spacing w:after="0" w:line="240" w:lineRule="auto"/>
+        <w:rPr>
+          <w:rFonts w:ascii="Consolas" w:hAnsi="Consolas" w:cs="Consolas"/>
+          <w:color w:val="800000"/>
+          <w:sz w:val="19"/>
+          <w:szCs w:val="19"/>
+        </w:rPr>
+      </w:pPr>
+      <w:r>
+        <w:rPr>
+          <w:rFonts w:ascii="Consolas" w:hAnsi="Consolas" w:cs="Consolas"/>
+          <w:color w:val="800000"/>
+          <w:sz w:val="19"/>
+          <w:szCs w:val="19"/>
+        </w:rPr>
+        <w:t xml:space="preserve">  l</w:t>
+      </w:r>
+      <w:r>
+        <w:rPr>
+          <w:rFonts w:ascii="Consolas" w:hAnsi="Consolas" w:cs="Consolas"/>
+          <w:color w:val="800000"/>
+          <w:sz w:val="19"/>
+          <w:szCs w:val="19"/>
+        </w:rPr>
+        <w:t>eft join ConfigurationVariants cv on CAST (TestPlan.Value as bigint) = cv.Id</w:t>
+      </w:r>
+    </w:p>
+    <w:p>
+      <w:pPr>
+        <w:autoSpaceDE w:val="0"/>
+        <w:autoSpaceDN w:val="0"/>
+        <w:adjustRightInd w:val="0"/>
+        <w:spacing w:after="0" w:line="240" w:lineRule="auto"/>
+        <w:rPr>
+          <w:rFonts w:ascii="Consolas" w:hAnsi="Consolas" w:cs="Consolas"/>
+          <w:color w:val="800000"/>
+          <w:sz w:val="19"/>
+          <w:szCs w:val="19"/>
+        </w:rPr>
+      </w:pPr>
+      <w:r>
+        <w:rPr>
+          <w:rFonts w:ascii="Consolas" w:hAnsi="Consolas" w:cs="Consolas"/>
+          <w:color w:val="800000"/>
+          <w:sz w:val="19"/>
+          <w:szCs w:val="19"/>
+        </w:rPr>
+        <w:t xml:space="preserve">  </w:t>
+      </w:r>
+      <w:r>
+        <w:rPr>
+          <w:rFonts w:ascii="Consolas" w:hAnsi="Consolas" w:cs="Consolas"/>
+          <w:color w:val="800000"/>
+          <w:sz w:val="19"/>
+          <w:szCs w:val="19"/>
+        </w:rPr>
+        <w:t>left join MaterialItems cvMI on cv.MaterialItemId = cvMI.id</w:t>
+      </w:r>
+    </w:p>
+    <w:p>
+      <w:pPr>
+        <w:autoSpaceDE w:val="0"/>
+        <w:autoSpaceDN w:val="0"/>
+        <w:adjustRightInd w:val="0"/>
+        <w:spacing w:after="0" w:line="240" w:lineRule="auto"/>
+        <w:rPr>
+          <w:rFonts w:ascii="Consolas" w:hAnsi="Consolas" w:cs="Consolas"/>
+          <w:color w:val="800000"/>
+          <w:sz w:val="19"/>
+          <w:szCs w:val="19"/>
+        </w:rPr>
+      </w:pPr>
+      <w:r>
+        <w:rPr>
+          <w:rFonts w:ascii="Consolas" w:hAnsi="Consolas" w:cs="Consolas"/>
+          <w:color w:val="800000"/>
+          <w:sz w:val="19"/>
+          <w:szCs w:val="19"/>
+        </w:rPr>
+        <w:t xml:space="preserve">  </w:t>
+      </w:r>
+      <w:r>
+        <w:rPr>
+          <w:rFonts w:ascii="Consolas" w:hAnsi="Consolas" w:cs="Consolas"/>
+          <w:color w:val="800000"/>
+          <w:sz w:val="19"/>
+          <w:szCs w:val="19"/>
+        </w:rPr>
+        <w:t>left join MaterialItemPropertIes mip1 on cvMI.id = mip1.MaterialItemId and mip1.MaterialClassId in (select Id from MaterialClasses where Name = 'Var_Typ')</w:t>
+      </w:r>
+    </w:p>
+    <w:p>
+      <w:pPr>
+        <w:autoSpaceDE w:val="0"/>
+        <w:autoSpaceDN w:val="0"/>
+        <w:adjustRightInd w:val="0"/>
+        <w:spacing w:after="0" w:line="240" w:lineRule="auto"/>
+        <w:rPr>
+          <w:rFonts w:ascii="Consolas" w:hAnsi="Consolas" w:cs="Consolas"/>
+          <w:color w:val="800000"/>
+          <w:sz w:val="19"/>
+          <w:szCs w:val="19"/>
+        </w:rPr>
+      </w:pPr>
+      <w:r>
+        <w:rPr>
+          <w:rFonts w:ascii="Consolas" w:hAnsi="Consolas" w:cs="Consolas"/>
+          <w:color w:val="800000"/>
+          <w:sz w:val="19"/>
+          <w:szCs w:val="19"/>
+        </w:rPr>
+        <w:t xml:space="preserve">  </w:t>
+      </w:r>
+      <w:r>
+        <w:rPr>
+          <w:rFonts w:ascii="Consolas" w:hAnsi="Consolas" w:cs="Consolas"/>
+          <w:color w:val="800000"/>
+          <w:sz w:val="19"/>
+          <w:szCs w:val="19"/>
+        </w:rPr>
+        <w:t>left join MaterialItemPropertIes mip2 on cvMI.id = mip2.MaterialItemId and mip2.MaterialClassId in (select Id from MaterialClasses where Name = 'Diameter')</w:t>
+      </w:r>
+    </w:p>
+    <w:p>
+      <w:pPr>
+        <w:autoSpaceDE w:val="0"/>
+        <w:autoSpaceDN w:val="0"/>
+        <w:adjustRightInd w:val="0"/>
+        <w:spacing w:after="0" w:line="240" w:lineRule="auto"/>
+        <w:rPr>
+          <w:rFonts w:ascii="Consolas" w:hAnsi="Consolas" w:cs="Consolas"/>
+          <w:color w:val="800000"/>
+          <w:sz w:val="19"/>
+          <w:szCs w:val="19"/>
+        </w:rPr>
+      </w:pPr>
+      <w:r>
+        <w:rPr>
+          <w:rFonts w:ascii="Consolas" w:hAnsi="Consolas" w:cs="Consolas"/>
+          <w:color w:val="800000"/>
+          <w:sz w:val="19"/>
+          <w:szCs w:val="19"/>
+        </w:rPr>
+        <w:t xml:space="preserve">  </w:t>
+      </w:r>
+      <w:r>
+        <w:rPr>
+          <w:rFonts w:ascii="Consolas" w:hAnsi="Consolas" w:cs="Consolas"/>
+          <w:color w:val="800000"/>
+          <w:sz w:val="19"/>
+          <w:szCs w:val="19"/>
+        </w:rPr>
+        <w:t>left join MaterialItemProperties mip3 on cvMI.id = mip3.MaterialItemId and mip3.MaterialClassId in (select Id from MaterialClasses where Name = 'Height')</w:t>
+      </w:r>
+    </w:p>
+    <w:p>
+      <w:pPr>
+        <w:autoSpaceDE w:val="0"/>
+        <w:autoSpaceDN w:val="0"/>
+        <w:adjustRightInd w:val="0"/>
+        <w:spacing w:after="0" w:line="240" w:lineRule="auto"/>
+        <w:rPr>
+          <w:rFonts w:ascii="Consolas" w:hAnsi="Consolas" w:cs="Consolas"/>
+          <w:color w:val="800000"/>
+          <w:sz w:val="19"/>
+          <w:szCs w:val="19"/>
+        </w:rPr>
+      </w:pPr>
+      <w:r>
+        <w:rPr>
+          <w:rFonts w:ascii="Consolas" w:hAnsi="Consolas" w:cs="Consolas"/>
+          <w:color w:val="800000"/>
+          <w:sz w:val="19"/>
+          <w:szCs w:val="19"/>
+        </w:rPr>
+        <w:t xml:space="preserve">  </w:t>
+      </w:r>
+      <w:r>
+        <w:rPr>
+          <w:rFonts w:ascii="Consolas" w:hAnsi="Consolas" w:cs="Consolas"/>
+          <w:color w:val="800000"/>
+          <w:sz w:val="19"/>
+          <w:szCs w:val="19"/>
+        </w:rPr>
+        <w:t>join ProductionOrderProperties pop1 on pop1.ProductionOrderId = prodOrder.Id and pop1.Name = 'MOBatch'</w:t>
+      </w:r>
+    </w:p>
+    <w:p>
+      <w:pPr>
+        <w:autoSpaceDE w:val="0"/>
+        <w:autoSpaceDN w:val="0"/>
+        <w:adjustRightInd w:val="0"/>
+        <w:spacing w:after="0" w:line="240" w:lineRule="auto"/>
+        <w:rPr>
+          <w:rFonts w:ascii="Consolas" w:hAnsi="Consolas" w:cs="Consolas"/>
+          <w:color w:val="800000"/>
+          <w:sz w:val="19"/>
+          <w:szCs w:val="19"/>
+        </w:rPr>
+      </w:pPr>
+      <w:r>
+        <w:rPr>
+          <w:rFonts w:ascii="Consolas" w:hAnsi="Consolas" w:cs="Consolas"/>
+          <w:color w:val="800000"/>
+          <w:sz w:val="19"/>
+          <w:szCs w:val="19"/>
+        </w:rPr>
+        <w:t xml:space="preserve">  </w:t>
+      </w:r>
+      <w:r>
+        <w:rPr>
+          <w:rFonts w:ascii="Consolas" w:hAnsi="Consolas" w:cs="Consolas"/>
+          <w:color w:val="800000"/>
+          <w:sz w:val="19"/>
+          <w:szCs w:val="19"/>
+        </w:rPr>
+        <w:t>join ProductionOrderProperties pop2 on pop2.ProductionOrderId = prodOrder.Id and pop2.Name = 'ProductionVersion'</w:t>
+      </w:r>
+    </w:p>
+    <w:p>
+      <w:pPr>
+        <w:autoSpaceDE w:val="0"/>
+        <w:autoSpaceDN w:val="0"/>
+        <w:adjustRightInd w:val="0"/>
+        <w:spacing w:after="0" w:line="240" w:lineRule="auto"/>
+        <w:rPr>
+          <w:rFonts w:ascii="Consolas" w:hAnsi="Consolas" w:cs="Consolas"/>
+          <w:color w:val="800000"/>
+          <w:sz w:val="19"/>
+          <w:szCs w:val="19"/>
+        </w:rPr>
+      </w:pPr>
+      <w:r>
+        <w:rPr>
+          <w:rFonts w:ascii="Consolas" w:hAnsi="Consolas" w:cs="Consolas"/>
+          <w:color w:val="800000"/>
+          <w:sz w:val="19"/>
+          <w:szCs w:val="19"/>
+        </w:rPr>
+        <w:t xml:space="preserve">  </w:t>
+      </w:r>
+      <w:r>
+        <w:rPr>
+          <w:rFonts w:ascii="Consolas" w:hAnsi="Consolas" w:cs="Consolas"/>
+          <w:color w:val="800000"/>
+          <w:sz w:val="19"/>
+          <w:szCs w:val="19"/>
+        </w:rPr>
+        <w:t>join ProductionOrderProperties pop3 on pop3.ProductionOrderId = prodOrder.Id and pop3.Name = 'PowderCharge'</w:t>
+      </w:r>
+    </w:p>
+    <w:p>
+      <w:pPr>
+        <w:autoSpaceDE w:val="0"/>
+        <w:autoSpaceDN w:val="0"/>
+        <w:adjustRightInd w:val="0"/>
+        <w:spacing w:after="0" w:line="240" w:lineRule="auto"/>
+        <w:rPr>
+          <w:rFonts w:ascii="Consolas" w:hAnsi="Consolas" w:cs="Consolas"/>
+          <w:color w:val="800000"/>
+          <w:sz w:val="19"/>
+          <w:szCs w:val="19"/>
+        </w:rPr>
+      </w:pPr>
+      <w:r>
+        <w:rPr>
+          <w:rFonts w:ascii="Consolas" w:hAnsi="Consolas" w:cs="Consolas"/>
+          <w:color w:val="800000"/>
+          <w:sz w:val="19"/>
+          <w:szCs w:val="19"/>
+        </w:rPr>
+        <w:t xml:space="preserve">  </w:t>
+      </w:r>
+      <w:r>
+        <w:rPr>
+          <w:rFonts w:ascii="Consolas" w:hAnsi="Consolas" w:cs="Consolas"/>
+          <w:color w:val="800000"/>
+          <w:sz w:val="19"/>
+          <w:szCs w:val="19"/>
+        </w:rPr>
+        <w:t>left join ProductProp</w:t>
+      </w:r>
+      <w:r>
+        <w:rPr>
+          <w:rFonts w:ascii="Consolas" w:hAnsi="Consolas" w:cs="Consolas"/>
+          <w:color w:val="800000"/>
+          <w:sz w:val="19"/>
+          <w:szCs w:val="19"/>
+        </w:rPr>
+        <w:t xml:space="preserve">erties pp6 on (pp6.ProductId = </w:t>
+      </w:r>
+      <w:r>
+        <w:rPr>
+          <w:rFonts w:ascii="Consolas" w:hAnsi="Consolas" w:cs="Consolas"/>
+          <w:color w:val="800000"/>
+          <w:sz w:val="19"/>
+          <w:szCs w:val="19"/>
+        </w:rPr>
+        <w:t>prod.ParentId and pp6.Name = 'SegmentName')</w:t>
+      </w:r>
+    </w:p>
+    <w:p>
+      <w:pPr>
+        <w:autoSpaceDE w:val="0"/>
+        <w:autoSpaceDN w:val="0"/>
+        <w:adjustRightInd w:val="0"/>
+        <w:spacing w:after="0" w:line="240" w:lineRule="auto"/>
+        <w:rPr>
+          <w:rFonts w:ascii="Consolas" w:hAnsi="Consolas" w:cs="Consolas"/>
+          <w:color w:val="800000"/>
+          <w:sz w:val="19"/>
+          <w:szCs w:val="19"/>
+        </w:rPr>
+      </w:pPr>
+      <w:r>
+        <w:rPr>
+          <w:rFonts w:ascii="Consolas" w:hAnsi="Consolas" w:cs="Consolas"/>
+          <w:color w:val="800000"/>
+          <w:sz w:val="19"/>
+          <w:szCs w:val="19"/>
+        </w:rPr>
+        <w:t xml:space="preserve">  </w:t>
+      </w:r>
+      <w:r>
+        <w:rPr>
+          <w:rFonts w:ascii="Consolas" w:hAnsi="Consolas" w:cs="Consolas"/>
+          <w:color w:val="800000"/>
+          <w:sz w:val="19"/>
+          <w:szCs w:val="19"/>
+        </w:rPr>
+        <w:t>left join ProductPro</w:t>
+      </w:r>
+      <w:r>
+        <w:rPr>
+          <w:rFonts w:ascii="Consolas" w:hAnsi="Consolas" w:cs="Consolas"/>
+          <w:color w:val="800000"/>
+          <w:sz w:val="19"/>
+          <w:szCs w:val="19"/>
+        </w:rPr>
+        <w:t>perties pp7 on (pp7.ProductId =</w:t>
+      </w:r>
+      <w:r>
+        <w:rPr>
+          <w:rFonts w:ascii="Consolas" w:hAnsi="Consolas" w:cs="Consolas"/>
+          <w:color w:val="800000"/>
+          <w:sz w:val="19"/>
+          <w:szCs w:val="19"/>
+        </w:rPr>
+        <w:t xml:space="preserve"> prod.ParentId and pp7.Name = 'LayerName')</w:t>
+      </w:r>
+    </w:p>
+    <w:p>
+      <w:pPr>
+        <w:autoSpaceDE w:val="0"/>
+        <w:autoSpaceDN w:val="0"/>
+        <w:adjustRightInd w:val="0"/>
+        <w:spacing w:after="0" w:line="240" w:lineRule="auto"/>
+        <w:rPr>
+          <w:rFonts w:ascii="Consolas" w:hAnsi="Consolas" w:cs="Consolas"/>
+          <w:color w:val="800000"/>
+          <w:sz w:val="19"/>
+          <w:szCs w:val="19"/>
+        </w:rPr>
+      </w:pPr>
+      <w:r>
+        <w:rPr>
+          <w:rFonts w:ascii="Consolas" w:hAnsi="Consolas" w:cs="Consolas"/>
+          <w:color w:val="800000"/>
+          <w:sz w:val="19"/>
+          <w:szCs w:val="19"/>
+        </w:rPr>
+        <w:t xml:space="preserve"> </w:t>
+      </w:r>
+      <w:r>
+        <w:rPr>
+          <w:rFonts w:ascii="Consolas" w:hAnsi="Consolas" w:cs="Consolas"/>
+          <w:color w:val="800000"/>
+          <w:sz w:val="19"/>
+          <w:szCs w:val="19"/>
+        </w:rPr>
+        <w:t>WHERE</w:t>
+      </w:r>
+      <w:r>
+        <w:rPr>
+          <w:rFonts w:ascii="Consolas" w:hAnsi="Consolas" w:cs="Consolas"/>
+          <w:color w:val="800000"/>
+          <w:sz w:val="19"/>
+          <w:szCs w:val="19"/>
+        </w:rPr>
+        <w:tab/>
+      </w:r>
+    </w:p>
+    <w:p>
+      <w:pPr>
+        <w:autoSpaceDE w:val="0"/>
+        <w:autoSpaceDN w:val="0"/>
+        <w:adjustRightInd w:val="0"/>
+        <w:spacing w:after="0" w:line="240" w:lineRule="auto"/>
+        <w:rPr>
+          <w:rFonts w:ascii="Consolas" w:hAnsi="Consolas" w:cs="Consolas"/>
+          <w:color w:val="800000"/>
+          <w:sz w:val="19"/>
+          <w:szCs w:val="19"/>
+        </w:rPr>
+      </w:pPr>
+      <w:r>
+        <w:rPr>
+          <w:rFonts w:ascii="Consolas" w:hAnsi="Consolas" w:cs="Consolas"/>
+          <w:color w:val="800000"/>
+          <w:sz w:val="19"/>
+          <w:szCs w:val="19"/>
+        </w:rPr>
+        <w:t>t.valid = 1 {2}</w:t>
+      </w:r>
+    </w:p>
+    <w:p>
+      <w:pPr>
+        <w:autoSpaceDE w:val="0"/>
+        <w:autoSpaceDN w:val="0"/>
+        <w:adjustRightInd w:val="0"/>
+        <w:spacing w:after="0" w:line="240" w:lineRule="auto"/>
+        <w:rPr>
+          <w:rFonts w:ascii="Consolas" w:hAnsi="Consolas" w:cs="Consolas"/>
+          <w:color w:val="800000"/>
+          <w:sz w:val="19"/>
+          <w:szCs w:val="19"/>
+        </w:rPr>
+      </w:pPr>
+      <w:r>
+        <w:rPr>
+          <w:rFonts w:ascii="Consolas" w:hAnsi="Consolas" w:cs="Consolas"/>
+          <w:color w:val="800000"/>
+          <w:sz w:val="19"/>
+          <w:szCs w:val="19"/>
+        </w:rPr>
+        <w:t xml:space="preserve">order by {3} t.Id </w:t>
+      </w:r>
+    </w:p>
+    <w:p>
+      <w:pPr>
+        <w:autoSpaceDE w:val="0"/>
+        <w:autoSpaceDN w:val="0"/>
+        <w:adjustRightInd w:val="0"/>
+        <w:spacing w:after="0" w:line="240" w:lineRule="auto"/>
+        <w:rPr>
+          <w:rFonts w:ascii="Consolas" w:hAnsi="Consolas" w:cs="Consolas"/>
+          <w:color w:val="800000"/>
+          <w:sz w:val="19"/>
+          <w:szCs w:val="19"/>
+        </w:rPr>
+      </w:pPr>
+      <w:r>
+        <w:rPr>
+          <w:rFonts w:ascii="Consolas" w:hAnsi="Consolas" w:cs="Consolas"/>
+          <w:color w:val="800000"/>
+          <w:sz w:val="19"/>
+          <w:szCs w:val="19"/>
+        </w:rPr>
+        <w:t>OFFSET {0} ROWS</w:t>
+      </w:r>
+    </w:p>
+    <w:p>
+      <w:pPr>
+        <w:autoSpaceDE w:val="0"/>
+        <w:autoSpaceDN w:val="0"/>
+        <w:adjustRightInd w:val="0"/>
+        <w:spacing w:after="0" w:line="240" w:lineRule="auto"/>
+        <w:rPr>
+          <w:rFonts w:ascii="Consolas" w:hAnsi="Consolas" w:cs="Consolas"/>
+          <w:color w:val="800000"/>
+          <w:sz w:val="19"/>
+          <w:szCs w:val="19"/>
+        </w:rPr>
+      </w:pPr>
+      <w:r>
+        <w:rPr>
+          <w:rFonts w:ascii="Consolas" w:hAnsi="Consolas" w:cs="Consolas"/>
+          <w:color w:val="800000"/>
+          <w:sz w:val="19"/>
+          <w:szCs w:val="19"/>
+        </w:rPr>
+        <w:t>FETCH NEXT {1} ROWS ONLY)</w:t>
+      </w:r>
+    </w:p>
+    <w:p>
+      <w:pPr>
+        <w:autoSpaceDE w:val="0"/>
+        <w:autoSpaceDN w:val="0"/>
+        <w:adjustRightInd w:val="0"/>
+        <w:spacing w:after="0" w:line="240" w:lineRule="auto"/>
+        <w:rPr>
+          <w:rFonts w:ascii="Consolas" w:hAnsi="Consolas" w:cs="Consolas"/>
+          <w:color w:val="800000"/>
+          <w:sz w:val="19"/>
+          <w:szCs w:val="19"/>
+        </w:rPr>
+      </w:pPr>
+    </w:p>
+    <w:p>
+      <w:pPr>
+        <w:autoSpaceDE w:val="0"/>
+        <w:autoSpaceDN w:val="0"/>
+        <w:adjustRightInd w:val="0"/>
+        <w:spacing w:after="0" w:line="240" w:lineRule="auto"/>
+        <w:rPr>
+          <w:rFonts w:ascii="Consolas" w:hAnsi="Consolas" w:cs="Consolas"/>
+          <w:color w:val="800000"/>
+          <w:sz w:val="19"/>
+          <w:szCs w:val="19"/>
+        </w:rPr>
+      </w:pPr>
+      <w:r>
+        <w:rPr>
+          <w:rFonts w:ascii="Consolas" w:hAnsi="Consolas" w:cs="Consolas"/>
+          <w:color w:val="800000"/>
+          <w:sz w:val="19"/>
+          <w:szCs w:val="19"/>
+        </w:rPr>
+        <w:t>Select</w:t>
+      </w:r>
+    </w:p>
+    <w:p>
+      <w:pPr>
+        <w:autoSpaceDE w:val="0"/>
+        <w:autoSpaceDN w:val="0"/>
+        <w:adjustRightInd w:val="0"/>
+        <w:spacing w:after="0" w:line="240" w:lineRule="auto"/>
+        <w:rPr>
+          <w:rFonts w:ascii="Consolas" w:hAnsi="Consolas" w:cs="Consolas"/>
+          <w:color w:val="800000"/>
+          <w:sz w:val="19"/>
+          <w:szCs w:val="19"/>
+        </w:rPr>
+      </w:pPr>
+      <w:r>
+        <w:rPr>
+          <w:rFonts w:ascii="Consolas" w:hAnsi="Consolas" w:cs="Consolas"/>
+          <w:color w:val="800000"/>
+          <w:sz w:val="19"/>
+          <w:szCs w:val="19"/>
+        </w:rPr>
+        <w:t>ppo.ExternalId as Operation,</w:t>
+      </w:r>
+      <w:r>
+        <w:rPr>
+          <w:rFonts w:ascii="Consolas" w:hAnsi="Consolas" w:cs="Consolas"/>
+          <w:color w:val="800000"/>
+          <w:sz w:val="19"/>
+          <w:szCs w:val="19"/>
+        </w:rPr>
+        <w:t xml:space="preserve"> p</w:t>
+      </w:r>
+      <w:r>
+        <w:rPr>
+          <w:rFonts w:ascii="Consolas" w:hAnsi="Consolas" w:cs="Consolas"/>
+          <w:color w:val="800000"/>
+          <w:sz w:val="19"/>
+          <w:szCs w:val="19"/>
+        </w:rPr>
+        <w:t>op1.Value AS Batch,</w:t>
+      </w:r>
+      <w:r>
+        <w:rPr>
+          <w:rFonts w:ascii="Consolas" w:hAnsi="Consolas" w:cs="Consolas"/>
+          <w:color w:val="800000"/>
+          <w:sz w:val="19"/>
+          <w:szCs w:val="19"/>
+        </w:rPr>
+        <w:t xml:space="preserve"> </w:t>
+      </w:r>
+      <w:r>
+        <w:rPr>
+          <w:rFonts w:ascii="Consolas" w:hAnsi="Consolas" w:cs="Consolas"/>
+          <w:color w:val="800000"/>
+          <w:sz w:val="19"/>
+          <w:szCs w:val="19"/>
+        </w:rPr>
+        <w:t>pop2.Value AS BatchType,</w:t>
+      </w:r>
+      <w:r>
+        <w:rPr>
+          <w:rFonts w:ascii="Consolas" w:hAnsi="Consolas" w:cs="Consolas"/>
+          <w:color w:val="800000"/>
+          <w:sz w:val="19"/>
+          <w:szCs w:val="19"/>
+        </w:rPr>
+        <w:t xml:space="preserve"> </w:t>
+      </w:r>
+      <w:r>
+        <w:rPr>
+          <w:rFonts w:ascii="Consolas" w:hAnsi="Consolas" w:cs="Consolas"/>
+          <w:color w:val="800000"/>
+          <w:sz w:val="19"/>
+          <w:szCs w:val="19"/>
+        </w:rPr>
+        <w:t>pp6.Value AS BatchSegment,</w:t>
+      </w:r>
+      <w:r>
+        <w:rPr>
+          <w:rFonts w:ascii="Consolas" w:hAnsi="Consolas" w:cs="Consolas"/>
+          <w:color w:val="800000"/>
+          <w:sz w:val="19"/>
+          <w:szCs w:val="19"/>
+        </w:rPr>
+        <w:t xml:space="preserve"> </w:t>
+      </w:r>
+      <w:r>
+        <w:rPr>
+          <w:rFonts w:ascii="Consolas" w:hAnsi="Consolas" w:cs="Consolas"/>
+          <w:color w:val="800000"/>
+          <w:sz w:val="19"/>
+          <w:szCs w:val="19"/>
+        </w:rPr>
+        <w:t>pp7.Value AS BatchLot,</w:t>
+      </w:r>
+      <w:r>
+        <w:rPr>
+          <w:rFonts w:ascii="Consolas" w:hAnsi="Consolas" w:cs="Consolas"/>
+          <w:color w:val="800000"/>
+          <w:sz w:val="19"/>
+          <w:szCs w:val="19"/>
+        </w:rPr>
+        <w:t xml:space="preserve"> </w:t>
+      </w:r>
+      <w:r>
+        <w:rPr>
+          <w:rFonts w:ascii="Consolas" w:hAnsi="Consolas" w:cs="Consolas"/>
+          <w:color w:val="800000"/>
+          <w:sz w:val="19"/>
+          <w:szCs w:val="19"/>
+        </w:rPr>
+        <w:t>pop3.Value AS PowderCharge,</w:t>
+      </w:r>
+      <w:r>
+        <w:rPr>
+          <w:rFonts w:ascii="Consolas" w:hAnsi="Consolas" w:cs="Consolas"/>
+          <w:color w:val="800000"/>
+          <w:sz w:val="19"/>
+          <w:szCs w:val="19"/>
+        </w:rPr>
+        <w:t xml:space="preserve"> </w:t>
+      </w:r>
+      <w:r>
+        <w:rPr>
+          <w:rFonts w:ascii="Consolas" w:hAnsi="Consolas" w:cs="Consolas"/>
+          <w:color w:val="800000"/>
+          <w:sz w:val="19"/>
+          <w:szCs w:val="19"/>
+        </w:rPr>
+        <w:t>cv.Name AS TestPlan,</w:t>
+      </w:r>
+    </w:p>
+    <w:p>
+      <w:pPr>
+        <w:autoSpaceDE w:val="0"/>
+        <w:autoSpaceDN w:val="0"/>
+        <w:adjustRightInd w:val="0"/>
+        <w:spacing w:after="0" w:line="240" w:lineRule="auto"/>
+        <w:rPr>
+          <w:rFonts w:ascii="Consolas" w:hAnsi="Consolas" w:cs="Consolas"/>
+          <w:color w:val="800000"/>
+          <w:sz w:val="19"/>
+          <w:szCs w:val="19"/>
+        </w:rPr>
+      </w:pPr>
+      <w:r>
+        <w:rPr>
+          <w:rFonts w:ascii="Consolas" w:hAnsi="Consolas" w:cs="Consolas"/>
+          <w:color w:val="800000"/>
+          <w:sz w:val="19"/>
+          <w:szCs w:val="19"/>
+        </w:rPr>
+        <w:t>cv.Revision AS TestPlanRevision,</w:t>
+      </w:r>
+      <w:r>
+        <w:rPr>
+          <w:rFonts w:ascii="Consolas" w:hAnsi="Consolas" w:cs="Consolas"/>
+          <w:color w:val="800000"/>
+          <w:sz w:val="19"/>
+          <w:szCs w:val="19"/>
+        </w:rPr>
+        <w:t xml:space="preserve"> </w:t>
+      </w:r>
+      <w:r>
+        <w:rPr>
+          <w:rFonts w:ascii="Consolas" w:hAnsi="Consolas" w:cs="Consolas"/>
+          <w:color w:val="800000"/>
+          <w:sz w:val="19"/>
+          <w:szCs w:val="19"/>
+        </w:rPr>
+        <w:t>cvMI.code AS Material,</w:t>
+      </w:r>
+      <w:r>
+        <w:rPr>
+          <w:rFonts w:ascii="Consolas" w:hAnsi="Consolas" w:cs="Consolas"/>
+          <w:color w:val="800000"/>
+          <w:sz w:val="19"/>
+          <w:szCs w:val="19"/>
+        </w:rPr>
+        <w:t xml:space="preserve"> </w:t>
+      </w:r>
+      <w:r>
+        <w:rPr>
+          <w:rFonts w:ascii="Consolas" w:hAnsi="Consolas" w:cs="Consolas"/>
+          <w:color w:val="800000"/>
+          <w:sz w:val="19"/>
+          <w:szCs w:val="19"/>
+        </w:rPr>
+        <w:t>cvMI.ItemDescription AS MaterialDescription,</w:t>
+      </w:r>
+      <w:r>
+        <w:rPr>
+          <w:rFonts w:ascii="Consolas" w:hAnsi="Consolas" w:cs="Consolas"/>
+          <w:color w:val="800000"/>
+          <w:sz w:val="19"/>
+          <w:szCs w:val="19"/>
+        </w:rPr>
+        <w:t xml:space="preserve"> </w:t>
+      </w:r>
+      <w:r>
+        <w:rPr>
+          <w:rFonts w:ascii="Consolas" w:hAnsi="Consolas" w:cs="Consolas"/>
+          <w:color w:val="800000"/>
+          <w:sz w:val="19"/>
+          <w:szCs w:val="19"/>
+        </w:rPr>
+        <w:t>mip1.Value AS VaristorType,</w:t>
+      </w:r>
+      <w:r>
+        <w:rPr>
+          <w:rFonts w:ascii="Consolas" w:hAnsi="Consolas" w:cs="Consolas"/>
+          <w:color w:val="800000"/>
+          <w:sz w:val="19"/>
+          <w:szCs w:val="19"/>
+        </w:rPr>
+        <w:t xml:space="preserve"> </w:t>
+      </w:r>
+      <w:r>
+        <w:rPr>
+          <w:rFonts w:ascii="Consolas" w:hAnsi="Consolas" w:cs="Consolas"/>
+          <w:color w:val="800000"/>
+          <w:sz w:val="19"/>
+          <w:szCs w:val="19"/>
+        </w:rPr>
+        <w:t>mip2.Value AS VarDiameter,</w:t>
+      </w:r>
+    </w:p>
+    <w:p>
+      <w:pPr>
+        <w:autoSpaceDE w:val="0"/>
+        <w:autoSpaceDN w:val="0"/>
+        <w:adjustRightInd w:val="0"/>
+        <w:spacing w:after="0" w:line="240" w:lineRule="auto"/>
+        <w:rPr>
+          <w:rFonts w:ascii="Consolas" w:hAnsi="Consolas" w:cs="Consolas"/>
+          <w:color w:val="800000"/>
+          <w:sz w:val="19"/>
+          <w:szCs w:val="19"/>
+        </w:rPr>
+      </w:pPr>
+      <w:r>
+        <w:rPr>
+          <w:rFonts w:ascii="Consolas" w:hAnsi="Consolas" w:cs="Consolas"/>
+          <w:color w:val="800000"/>
+          <w:sz w:val="19"/>
+          <w:szCs w:val="19"/>
+        </w:rPr>
+        <w:t>mip3.Value AS VarHeight,</w:t>
+      </w:r>
+      <w:r>
+        <w:rPr>
+          <w:rFonts w:ascii="Consolas" w:hAnsi="Consolas" w:cs="Consolas"/>
+          <w:color w:val="800000"/>
+          <w:sz w:val="19"/>
+          <w:szCs w:val="19"/>
+        </w:rPr>
+        <w:t xml:space="preserve"> </w:t>
+      </w:r>
+      <w:r>
+        <w:rPr>
+          <w:rFonts w:ascii="Consolas" w:hAnsi="Consolas" w:cs="Consolas"/>
+          <w:color w:val="800000"/>
+          <w:sz w:val="19"/>
+          <w:szCs w:val="19"/>
+        </w:rPr>
+        <w:t>t.*</w:t>
+      </w:r>
+    </w:p>
+    <w:p>
+      <w:pPr>
+        <w:autoSpaceDE w:val="0"/>
+        <w:autoSpaceDN w:val="0"/>
+        <w:adjustRightInd w:val="0"/>
+        <w:spacing w:after="0" w:line="240" w:lineRule="auto"/>
+        <w:rPr>
+          <w:rFonts w:ascii="Consolas" w:hAnsi="Consolas" w:cs="Consolas"/>
+          <w:color w:val="800000"/>
+          <w:sz w:val="19"/>
+          <w:szCs w:val="19"/>
+        </w:rPr>
+      </w:pPr>
+      <w:r>
+        <w:rPr>
+          <w:rFonts w:ascii="Consolas" w:hAnsi="Consolas" w:cs="Consolas"/>
+          <w:color w:val="800000"/>
+          <w:sz w:val="19"/>
+          <w:szCs w:val="19"/>
+        </w:rPr>
+        <w:t>from</w:t>
+      </w:r>
+      <w:r>
+        <w:rPr>
+          <w:rFonts w:ascii="Consolas" w:hAnsi="Consolas" w:cs="Consolas"/>
+          <w:color w:val="800000"/>
+          <w:sz w:val="19"/>
+          <w:szCs w:val="19"/>
+        </w:rPr>
+        <w:tab/>
+      </w:r>
+    </w:p>
+    <w:p>
+      <w:pPr>
+        <w:autoSpaceDE w:val="0"/>
+        <w:autoSpaceDN w:val="0"/>
+        <w:adjustRightInd w:val="0"/>
+        <w:spacing w:after="0" w:line="240" w:lineRule="auto"/>
+        <w:rPr>
+          <w:rFonts w:ascii="Consolas" w:hAnsi="Consolas" w:cs="Consolas"/>
+          <w:color w:val="800000"/>
+          <w:sz w:val="19"/>
+          <w:szCs w:val="19"/>
+        </w:rPr>
+      </w:pPr>
+      <w:r>
+        <w:rPr>
+          <w:rFonts w:ascii="Consolas" w:hAnsi="Consolas" w:cs="Consolas"/>
+          <w:color w:val="800000"/>
+          <w:sz w:val="19"/>
+          <w:szCs w:val="19"/>
+        </w:rPr>
+        <w:t xml:space="preserve">  </w:t>
+      </w:r>
+      <w:r>
+        <w:rPr>
+          <w:rFonts w:ascii="Consolas" w:hAnsi="Consolas" w:cs="Consolas"/>
+          <w:color w:val="800000"/>
+          <w:sz w:val="19"/>
+          <w:szCs w:val="19"/>
+        </w:rPr>
+        <w:t>TestIds ids</w:t>
+      </w:r>
+    </w:p>
+    <w:p>
+      <w:pPr>
+        <w:autoSpaceDE w:val="0"/>
+        <w:autoSpaceDN w:val="0"/>
+        <w:adjustRightInd w:val="0"/>
+        <w:spacing w:after="0" w:line="240" w:lineRule="auto"/>
+        <w:rPr>
+          <w:rFonts w:ascii="Consolas" w:hAnsi="Consolas" w:cs="Consolas"/>
+          <w:color w:val="800000"/>
+          <w:sz w:val="19"/>
+          <w:szCs w:val="19"/>
+        </w:rPr>
+      </w:pPr>
+      <w:r>
+        <w:rPr>
+          <w:rFonts w:ascii="Consolas" w:hAnsi="Consolas" w:cs="Consolas"/>
+          <w:color w:val="800000"/>
+          <w:sz w:val="19"/>
+          <w:szCs w:val="19"/>
+        </w:rPr>
+        <w:t xml:space="preserve">  </w:t>
+      </w:r>
+      <w:r>
+        <w:rPr>
+          <w:rFonts w:ascii="Consolas" w:hAnsi="Consolas" w:cs="Consolas"/>
+          <w:color w:val="800000"/>
+          <w:sz w:val="19"/>
+          <w:szCs w:val="19"/>
+        </w:rPr>
+        <w:t>join TestResults t on t.Id = ids.TestResultId</w:t>
+      </w:r>
+    </w:p>
+    <w:p>
+      <w:pPr>
+        <w:autoSpaceDE w:val="0"/>
+        <w:autoSpaceDN w:val="0"/>
+        <w:adjustRightInd w:val="0"/>
+        <w:spacing w:after="0" w:line="240" w:lineRule="auto"/>
+        <w:rPr>
+          <w:rFonts w:ascii="Consolas" w:hAnsi="Consolas" w:cs="Consolas"/>
+          <w:color w:val="800000"/>
+          <w:sz w:val="19"/>
+          <w:szCs w:val="19"/>
+        </w:rPr>
+      </w:pPr>
+      <w:r>
+        <w:rPr>
+          <w:rFonts w:ascii="Consolas" w:hAnsi="Consolas" w:cs="Consolas"/>
+          <w:color w:val="800000"/>
+          <w:sz w:val="19"/>
+          <w:szCs w:val="19"/>
+        </w:rPr>
+        <w:t xml:space="preserve">  </w:t>
+      </w:r>
+      <w:r>
+        <w:rPr>
+          <w:rFonts w:ascii="Consolas" w:hAnsi="Consolas" w:cs="Consolas"/>
+          <w:color w:val="800000"/>
+          <w:sz w:val="19"/>
+          <w:szCs w:val="19"/>
+        </w:rPr>
+        <w:t>join ProductionOrders ppo on ppo.Id = ids.OperationId</w:t>
+      </w:r>
+    </w:p>
+    <w:p>
+      <w:pPr>
+        <w:autoSpaceDE w:val="0"/>
+        <w:autoSpaceDN w:val="0"/>
+        <w:adjustRightInd w:val="0"/>
+        <w:spacing w:after="0" w:line="240" w:lineRule="auto"/>
+        <w:rPr>
+          <w:rFonts w:ascii="Consolas" w:hAnsi="Consolas" w:cs="Consolas"/>
+          <w:color w:val="800000"/>
+          <w:sz w:val="19"/>
+          <w:szCs w:val="19"/>
+        </w:rPr>
+      </w:pPr>
+      <w:r>
+        <w:rPr>
+          <w:rFonts w:ascii="Consolas" w:hAnsi="Consolas" w:cs="Consolas"/>
+          <w:color w:val="800000"/>
+          <w:sz w:val="19"/>
+          <w:szCs w:val="19"/>
+        </w:rPr>
+        <w:t xml:space="preserve">  </w:t>
+      </w:r>
+      <w:r>
+        <w:rPr>
+          <w:rFonts w:ascii="Consolas" w:hAnsi="Consolas" w:cs="Consolas"/>
+          <w:color w:val="800000"/>
+          <w:sz w:val="19"/>
+          <w:szCs w:val="19"/>
+        </w:rPr>
+        <w:t>join ProductionOrderProperties pop1 on pop1.Id = ids.BatchId</w:t>
+      </w:r>
+    </w:p>
+    <w:p>
+      <w:pPr>
+        <w:autoSpaceDE w:val="0"/>
+        <w:autoSpaceDN w:val="0"/>
+        <w:adjustRightInd w:val="0"/>
+        <w:spacing w:after="0" w:line="240" w:lineRule="auto"/>
+        <w:rPr>
+          <w:rFonts w:ascii="Consolas" w:hAnsi="Consolas" w:cs="Consolas"/>
+          <w:color w:val="800000"/>
+          <w:sz w:val="19"/>
+          <w:szCs w:val="19"/>
+        </w:rPr>
+      </w:pPr>
+      <w:r>
+        <w:rPr>
+          <w:rFonts w:ascii="Consolas" w:hAnsi="Consolas" w:cs="Consolas"/>
+          <w:color w:val="800000"/>
+          <w:sz w:val="19"/>
+          <w:szCs w:val="19"/>
+        </w:rPr>
+        <w:t xml:space="preserve">  </w:t>
+      </w:r>
+      <w:r>
+        <w:rPr>
+          <w:rFonts w:ascii="Consolas" w:hAnsi="Consolas" w:cs="Consolas"/>
+          <w:color w:val="800000"/>
+          <w:sz w:val="19"/>
+          <w:szCs w:val="19"/>
+        </w:rPr>
+        <w:t>join ProductionOrderProperties pop2 on pop2.Id = ids.BatchTypeId</w:t>
+      </w:r>
+    </w:p>
+    <w:p>
+      <w:pPr>
+        <w:autoSpaceDE w:val="0"/>
+        <w:autoSpaceDN w:val="0"/>
+        <w:adjustRightInd w:val="0"/>
+        <w:spacing w:after="0" w:line="240" w:lineRule="auto"/>
+        <w:rPr>
+          <w:rFonts w:ascii="Consolas" w:hAnsi="Consolas" w:cs="Consolas"/>
+          <w:color w:val="800000"/>
+          <w:sz w:val="19"/>
+          <w:szCs w:val="19"/>
+        </w:rPr>
+      </w:pPr>
+      <w:r>
+        <w:rPr>
+          <w:rFonts w:ascii="Consolas" w:hAnsi="Consolas" w:cs="Consolas"/>
+          <w:color w:val="800000"/>
+          <w:sz w:val="19"/>
+          <w:szCs w:val="19"/>
+        </w:rPr>
+        <w:t xml:space="preserve">  </w:t>
+      </w:r>
+      <w:r>
+        <w:rPr>
+          <w:rFonts w:ascii="Consolas" w:hAnsi="Consolas" w:cs="Consolas"/>
+          <w:color w:val="800000"/>
+          <w:sz w:val="19"/>
+          <w:szCs w:val="19"/>
+        </w:rPr>
+        <w:t>join ProductionOrderProperties pop3 on pop3.Id = ids.PowderChargeId</w:t>
+      </w:r>
+    </w:p>
+    <w:p>
+      <w:pPr>
+        <w:autoSpaceDE w:val="0"/>
+        <w:autoSpaceDN w:val="0"/>
+        <w:adjustRightInd w:val="0"/>
+        <w:spacing w:after="0" w:line="240" w:lineRule="auto"/>
+        <w:rPr>
+          <w:rFonts w:ascii="Consolas" w:hAnsi="Consolas" w:cs="Consolas"/>
+          <w:color w:val="800000"/>
+          <w:sz w:val="19"/>
+          <w:szCs w:val="19"/>
+        </w:rPr>
+      </w:pPr>
+      <w:r>
+        <w:rPr>
+          <w:rFonts w:ascii="Consolas" w:hAnsi="Consolas" w:cs="Consolas"/>
+          <w:color w:val="800000"/>
+          <w:sz w:val="19"/>
+          <w:szCs w:val="19"/>
+        </w:rPr>
+        <w:t xml:space="preserve">  </w:t>
+      </w:r>
+      <w:r>
+        <w:rPr>
+          <w:rFonts w:ascii="Consolas" w:hAnsi="Consolas" w:cs="Consolas"/>
+          <w:color w:val="800000"/>
+          <w:sz w:val="19"/>
+          <w:szCs w:val="19"/>
+        </w:rPr>
+        <w:t xml:space="preserve">left join ProductProperties pp6 on </w:t>
+      </w:r>
+      <w:r>
+        <w:rPr>
+          <w:rFonts w:ascii="Consolas" w:hAnsi="Consolas" w:cs="Consolas"/>
+          <w:color w:val="800000"/>
+          <w:sz w:val="19"/>
+          <w:szCs w:val="19"/>
+        </w:rPr>
+        <w:t>pp6.Id = ids.BatchSegmentId</w:t>
+      </w:r>
+    </w:p>
+    <w:p>
+      <w:pPr>
+        <w:autoSpaceDE w:val="0"/>
+        <w:autoSpaceDN w:val="0"/>
+        <w:adjustRightInd w:val="0"/>
+        <w:spacing w:after="0" w:line="240" w:lineRule="auto"/>
+        <w:rPr>
+          <w:rFonts w:ascii="Consolas" w:hAnsi="Consolas" w:cs="Consolas"/>
+          <w:color w:val="800000"/>
+          <w:sz w:val="19"/>
+          <w:szCs w:val="19"/>
+        </w:rPr>
+      </w:pPr>
+      <w:r>
+        <w:rPr>
+          <w:rFonts w:ascii="Consolas" w:hAnsi="Consolas" w:cs="Consolas"/>
+          <w:color w:val="800000"/>
+          <w:sz w:val="19"/>
+          <w:szCs w:val="19"/>
+        </w:rPr>
+        <w:t xml:space="preserve">  </w:t>
+      </w:r>
+      <w:r>
+        <w:rPr>
+          <w:rFonts w:ascii="Consolas" w:hAnsi="Consolas" w:cs="Consolas"/>
+          <w:color w:val="800000"/>
+          <w:sz w:val="19"/>
+          <w:szCs w:val="19"/>
+        </w:rPr>
+        <w:t>left join ProductProperties pp7 on pp7.Id =</w:t>
+      </w:r>
+      <w:r>
+        <w:rPr>
+          <w:rFonts w:ascii="Consolas" w:hAnsi="Consolas" w:cs="Consolas"/>
+          <w:color w:val="800000"/>
+          <w:sz w:val="19"/>
+          <w:szCs w:val="19"/>
+        </w:rPr>
+        <w:t xml:space="preserve"> ids.BatchLotId</w:t>
+      </w:r>
+    </w:p>
+    <w:p>
+      <w:pPr>
+        <w:autoSpaceDE w:val="0"/>
+        <w:autoSpaceDN w:val="0"/>
+        <w:adjustRightInd w:val="0"/>
+        <w:spacing w:after="0" w:line="240" w:lineRule="auto"/>
+        <w:rPr>
+          <w:rFonts w:ascii="Consolas" w:hAnsi="Consolas" w:cs="Consolas"/>
+          <w:color w:val="800000"/>
+          <w:sz w:val="19"/>
+          <w:szCs w:val="19"/>
+        </w:rPr>
+      </w:pPr>
+      <w:r>
+        <w:rPr>
+          <w:rFonts w:ascii="Consolas" w:hAnsi="Consolas" w:cs="Consolas"/>
+          <w:color w:val="800000"/>
+          <w:sz w:val="19"/>
+          <w:szCs w:val="19"/>
+        </w:rPr>
+        <w:t xml:space="preserve">  </w:t>
+      </w:r>
+      <w:r>
+        <w:rPr>
+          <w:rFonts w:ascii="Consolas" w:hAnsi="Consolas" w:cs="Consolas"/>
+          <w:color w:val="800000"/>
+          <w:sz w:val="19"/>
+          <w:szCs w:val="19"/>
+        </w:rPr>
+        <w:t>left join ConfigurationVariants cv on cv.Id = ids.TestPlanId</w:t>
+      </w:r>
+    </w:p>
+    <w:p>
+      <w:pPr>
+        <w:autoSpaceDE w:val="0"/>
+        <w:autoSpaceDN w:val="0"/>
+        <w:adjustRightInd w:val="0"/>
+        <w:spacing w:after="0" w:line="240" w:lineRule="auto"/>
+        <w:rPr>
+          <w:rFonts w:ascii="Consolas" w:hAnsi="Consolas" w:cs="Consolas"/>
+          <w:color w:val="800000"/>
+          <w:sz w:val="19"/>
+          <w:szCs w:val="19"/>
+        </w:rPr>
+      </w:pPr>
+      <w:r>
+        <w:rPr>
+          <w:rFonts w:ascii="Consolas" w:hAnsi="Consolas" w:cs="Consolas"/>
+          <w:color w:val="800000"/>
+          <w:sz w:val="19"/>
+          <w:szCs w:val="19"/>
+        </w:rPr>
+        <w:t xml:space="preserve">  </w:t>
+      </w:r>
+      <w:r>
+        <w:rPr>
+          <w:rFonts w:ascii="Consolas" w:hAnsi="Consolas" w:cs="Consolas"/>
+          <w:color w:val="800000"/>
+          <w:sz w:val="19"/>
+          <w:szCs w:val="19"/>
+        </w:rPr>
+        <w:t>left join MaterialItems cvMI on cvMI.Id = ids.MaterialId</w:t>
+      </w:r>
+    </w:p>
+    <w:p>
+      <w:pPr>
+        <w:autoSpaceDE w:val="0"/>
+        <w:autoSpaceDN w:val="0"/>
+        <w:adjustRightInd w:val="0"/>
+        <w:spacing w:after="0" w:line="240" w:lineRule="auto"/>
+        <w:rPr>
+          <w:rFonts w:ascii="Consolas" w:hAnsi="Consolas" w:cs="Consolas"/>
+          <w:color w:val="800000"/>
+          <w:sz w:val="19"/>
+          <w:szCs w:val="19"/>
+        </w:rPr>
+      </w:pPr>
+      <w:r>
+        <w:rPr>
+          <w:rFonts w:ascii="Consolas" w:hAnsi="Consolas" w:cs="Consolas"/>
+          <w:color w:val="800000"/>
+          <w:sz w:val="19"/>
+          <w:szCs w:val="19"/>
+        </w:rPr>
+        <w:t xml:space="preserve">  </w:t>
+      </w:r>
+      <w:r>
+        <w:rPr>
+          <w:rFonts w:ascii="Consolas" w:hAnsi="Consolas" w:cs="Consolas"/>
+          <w:color w:val="800000"/>
+          <w:sz w:val="19"/>
+          <w:szCs w:val="19"/>
+        </w:rPr>
+        <w:t>left join MaterialItemPropertIes mip1 on mip1.Id = ids.VaristorTypeId</w:t>
+      </w:r>
+    </w:p>
+    <w:p>
+      <w:pPr>
+        <w:autoSpaceDE w:val="0"/>
+        <w:autoSpaceDN w:val="0"/>
+        <w:adjustRightInd w:val="0"/>
+        <w:spacing w:after="0" w:line="240" w:lineRule="auto"/>
+        <w:rPr>
+          <w:rFonts w:ascii="Consolas" w:hAnsi="Consolas" w:cs="Consolas"/>
+          <w:color w:val="800000"/>
+          <w:sz w:val="19"/>
+          <w:szCs w:val="19"/>
+        </w:rPr>
+      </w:pPr>
+      <w:r>
+        <w:rPr>
+          <w:rFonts w:ascii="Consolas" w:hAnsi="Consolas" w:cs="Consolas"/>
+          <w:color w:val="800000"/>
+          <w:sz w:val="19"/>
+          <w:szCs w:val="19"/>
+        </w:rPr>
+        <w:t xml:space="preserve">  </w:t>
+      </w:r>
+      <w:r>
+        <w:rPr>
+          <w:rFonts w:ascii="Consolas" w:hAnsi="Consolas" w:cs="Consolas"/>
+          <w:color w:val="800000"/>
+          <w:sz w:val="19"/>
+          <w:szCs w:val="19"/>
+        </w:rPr>
+        <w:t>left join MaterialItemPropertIes mip2 on mip2.Id = ids.VarDiameterId</w:t>
+      </w:r>
+    </w:p>
+    <w:p>
+      <w:pPr>
+        <w:autoSpaceDE w:val="0"/>
+        <w:autoSpaceDN w:val="0"/>
+        <w:adjustRightInd w:val="0"/>
+        <w:spacing w:after="0" w:line="240" w:lineRule="auto"/>
+        <w:rPr>
+          <w:rFonts w:ascii="Consolas" w:hAnsi="Consolas" w:cs="Consolas"/>
+          <w:color w:val="800000"/>
+          <w:sz w:val="19"/>
+          <w:szCs w:val="19"/>
+        </w:rPr>
+      </w:pPr>
+      <w:r>
+        <w:rPr>
+          <w:rFonts w:ascii="Consolas" w:hAnsi="Consolas" w:cs="Consolas"/>
+          <w:color w:val="800000"/>
+          <w:sz w:val="19"/>
+          <w:szCs w:val="19"/>
+        </w:rPr>
+        <w:t xml:space="preserve">  </w:t>
+      </w:r>
+      <w:r>
+        <w:rPr>
+          <w:rFonts w:ascii="Consolas" w:hAnsi="Consolas" w:cs="Consolas"/>
+          <w:color w:val="800000"/>
+          <w:sz w:val="19"/>
+          <w:szCs w:val="19"/>
+        </w:rPr>
+        <w:t>left join MaterialItemProperties mi</w:t>
+      </w:r>
+      <w:r>
+        <w:rPr>
+          <w:rFonts w:ascii="Consolas" w:hAnsi="Consolas" w:cs="Consolas"/>
+          <w:color w:val="800000"/>
+          <w:sz w:val="19"/>
+          <w:szCs w:val="19"/>
+        </w:rPr>
+        <w:t xml:space="preserve">p3 on mip3.Id = ids.VarHeightId </w:t>
+      </w:r>
+      <w:r>
+        <w:rPr>
+          <w:rFonts w:ascii="Consolas" w:hAnsi="Consolas" w:cs="Consolas"/>
+          <w:color w:val="800000"/>
+          <w:sz w:val="19"/>
+          <w:szCs w:val="19"/>
+        </w:rPr>
+        <w:t xml:space="preserve">          </w:t>
+      </w:r>
+    </w:p>
+    <w:p>
+      <w:pPr>
+        <w:autoSpaceDE w:val="0"/>
+        <w:autoSpaceDN w:val="0"/>
+        <w:adjustRightInd w:val="0"/>
+        <w:spacing w:after="0" w:line="240" w:lineRule="auto"/>
+        <w:rPr>
+          <w:rFonts w:ascii="Consolas" w:hAnsi="Consolas" w:cs="Consolas"/>
+          <w:color w:val="800000"/>
+          <w:sz w:val="19"/>
+          <w:szCs w:val="19"/>
+        </w:rPr>
+      </w:pPr>
+      <w:r>
+        <w:rPr>
+          <w:rFonts w:ascii="Consolas" w:hAnsi="Consolas" w:cs="Consolas"/>
+          <w:color w:val="800000"/>
+          <w:sz w:val="19"/>
+          <w:szCs w:val="19"/>
+        </w:rPr>
+        <w:t>order {3} by t.Id</w:t>
+      </w:r>
+    </w:p>
+    <w:p>
+      <w:pPr>
+        <w:autoSpaceDE w:val="0"/>
+        <w:autoSpaceDN w:val="0"/>
+        <w:adjustRightInd w:val="0"/>
+        <w:spacing w:after="0" w:line="240" w:lineRule="auto"/>
+        <w:rPr>
+          <w:rFonts w:ascii="Consolas" w:hAnsi="Consolas" w:cs="Consolas"/>
+          <w:color w:val="800000"/>
+          <w:sz w:val="19"/>
+          <w:szCs w:val="19"/>
+        </w:rPr>
+      </w:pPr>
+      <w:r>
+        <w:rPr>
+          <w:rFonts w:ascii="Consolas" w:hAnsi="Consolas" w:cs="Consolas"/>
+          <w:color w:val="800000"/>
+          <w:sz w:val="19"/>
+          <w:szCs w:val="19"/>
+        </w:rPr>
+        <w:t>OPTION (FORCE ORDER);</w:t>
+      </w:r>
+    </w:p>
+    <w:p>
+      <w:pPr>
+        <w:autoSpaceDE w:val="0"/>
+        <w:autoSpaceDN w:val="0"/>
+        <w:adjustRightInd w:val="0"/>
+        <w:spacing w:after="0" w:line="240" w:lineRule="auto"/>
+        <w:rPr>
+          <w:rFonts w:ascii="Times New Roman" w:hAnsi="Times New Roman" w:cs="Times New Roman"/>
+          <w:sz w:val="24"/>
+          <w:szCs w:val="24"/>
+          <w:lang w:val="sr-Latn-RS"/>
+        </w:rPr>
+      </w:pPr>
+    </w:p>
+    <w:p>
+      <w:pPr>
+        <w:jc w:val="both"/>
+        <w:rPr>
+          <w:rFonts w:ascii="Times New Roman" w:hAnsi="Times New Roman" w:cs="Times New Roman"/>
+          <w:b/>
+          <w:sz w:val="24"/>
+          <w:szCs w:val="24"/>
+        </w:rPr>
+      </w:pPr>
+      <w:r>
+        <w:rPr>
+          <w:rFonts w:ascii="Times New Roman" w:hAnsi="Times New Roman" w:cs="Times New Roman"/>
+          <w:b/>
+          <w:sz w:val="24"/>
+          <w:szCs w:val="24"/>
+        </w:rPr>
+        <w:lastRenderedPageBreak/>
+        <w:t>Views</w:t>
+      </w:r>
+    </w:p>
+    <w:p>
+      <w:pPr>
+        <w:jc w:val="both"/>
+        <w:rPr>
+          <w:rFonts w:ascii="Times New Roman" w:hAnsi="Times New Roman" w:cs="Times New Roman"/>
+          <w:sz w:val="24"/>
+          <w:szCs w:val="24"/>
+          <w:lang w:val="sr-Latn-RS"/>
+        </w:rPr>
+      </w:pPr>
+      <w:r>
+        <w:rPr>
+          <w:rFonts w:ascii="Times New Roman" w:hAnsi="Times New Roman" w:cs="Times New Roman"/>
+          <w:sz w:val="24"/>
+          <w:szCs w:val="24"/>
+        </w:rPr>
+        <w:t>Pored klasi</w:t>
+      </w:r>
+      <w:r>
+        <w:rPr>
+          <w:rFonts w:ascii="Times New Roman" w:hAnsi="Times New Roman" w:cs="Times New Roman"/>
+          <w:sz w:val="24"/>
+          <w:szCs w:val="24"/>
+          <w:lang w:val="sr-Latn-RS"/>
+        </w:rPr>
+        <w:t>čnih view-eva, SQL server podržava jos 3 različite vrste view-a:</w:t>
+      </w:r>
+    </w:p>
+    <w:p>
+      <w:pPr>
+        <w:pStyle w:val="ListParagraph"/>
+        <w:numPr>
+          <w:ilvl w:val="0"/>
+          <w:numId w:val="1"/>
+        </w:numPr>
+        <w:jc w:val="both"/>
+        <w:rPr>
+          <w:rFonts w:ascii="Times New Roman" w:hAnsi="Times New Roman" w:cs="Times New Roman"/>
+          <w:sz w:val="24"/>
+          <w:szCs w:val="24"/>
+          <w:lang w:val="sr-Latn-RS"/>
+        </w:rPr>
+      </w:pPr>
+      <w:r>
+        <w:rPr>
+          <w:rFonts w:ascii="Times New Roman" w:hAnsi="Times New Roman" w:cs="Times New Roman"/>
+          <w:sz w:val="24"/>
+          <w:szCs w:val="24"/>
+          <w:lang w:val="sr-Latn-RS"/>
+        </w:rPr>
+        <w:t>Indexed Views</w:t>
+      </w:r>
+    </w:p>
+    <w:p>
+      <w:pPr>
+        <w:pStyle w:val="ListParagraph"/>
+        <w:numPr>
+          <w:ilvl w:val="0"/>
+          <w:numId w:val="1"/>
+        </w:numPr>
+        <w:jc w:val="both"/>
+        <w:rPr>
+          <w:rFonts w:ascii="Times New Roman" w:hAnsi="Times New Roman" w:cs="Times New Roman"/>
+          <w:sz w:val="24"/>
+          <w:szCs w:val="24"/>
+          <w:lang w:val="sr-Latn-RS"/>
+        </w:rPr>
+      </w:pPr>
+      <w:r>
+        <w:rPr>
+          <w:rFonts w:ascii="Times New Roman" w:hAnsi="Times New Roman" w:cs="Times New Roman"/>
+          <w:sz w:val="24"/>
+          <w:szCs w:val="24"/>
+          <w:lang w:val="sr-Latn-RS"/>
+        </w:rPr>
+        <w:t>Partitioned Views</w:t>
+      </w:r>
+    </w:p>
+    <w:p>
+      <w:pPr>
+        <w:pStyle w:val="ListParagraph"/>
+        <w:numPr>
+          <w:ilvl w:val="0"/>
+          <w:numId w:val="1"/>
+        </w:numPr>
+        <w:jc w:val="both"/>
+        <w:rPr>
+          <w:rFonts w:ascii="Times New Roman" w:hAnsi="Times New Roman" w:cs="Times New Roman"/>
+          <w:sz w:val="24"/>
+          <w:szCs w:val="24"/>
+          <w:lang w:val="sr-Latn-RS"/>
+        </w:rPr>
+      </w:pPr>
+      <w:r>
+        <w:rPr>
+          <w:rFonts w:ascii="Times New Roman" w:hAnsi="Times New Roman" w:cs="Times New Roman"/>
+          <w:sz w:val="24"/>
+          <w:szCs w:val="24"/>
+          <w:lang w:val="sr-Latn-RS"/>
+        </w:rPr>
+        <w:t>System Views</w:t>
+      </w:r>
+    </w:p>
+    <w:p>
+      <w:pPr>
+        <w:jc w:val="both"/>
+        <w:rPr>
+          <w:rFonts w:ascii="Times New Roman" w:hAnsi="Times New Roman" w:cs="Times New Roman"/>
+          <w:sz w:val="24"/>
+          <w:szCs w:val="24"/>
+          <w:lang w:val="sr-Latn-RS"/>
+        </w:rPr>
+      </w:pPr>
+      <w:r>
+        <w:rPr>
+          <w:rFonts w:ascii="Times New Roman" w:hAnsi="Times New Roman" w:cs="Times New Roman"/>
+          <w:sz w:val="24"/>
+          <w:szCs w:val="24"/>
+          <w:lang w:val="sr-Latn-RS"/>
+        </w:rPr>
+        <w:t>System view se koristi za meta podatke SQL server, a partitioned view se koristi kod distribuiranih baza, gde se različiti delovi podataka nalaze na različitim SQL serverima. Tako da se ova dva view-a ne mogu koristiti za dati upit koji se analizira.</w:t>
+      </w:r>
+    </w:p>
+    <w:p>
+      <w:pPr>
+        <w:jc w:val="both"/>
+        <w:rPr>
+          <w:rFonts w:ascii="Times New Roman" w:hAnsi="Times New Roman" w:cs="Times New Roman"/>
+          <w:b/>
+          <w:sz w:val="24"/>
+          <w:szCs w:val="24"/>
+          <w:lang w:val="sr-Latn-RS"/>
+        </w:rPr>
+      </w:pPr>
+      <w:r>
+        <w:rPr>
+          <w:rFonts w:ascii="Times New Roman" w:hAnsi="Times New Roman" w:cs="Times New Roman"/>
+          <w:b/>
+          <w:sz w:val="24"/>
+          <w:szCs w:val="24"/>
+          <w:lang w:val="sr-Latn-RS"/>
+        </w:rPr>
+        <w:t>Standardni View</w:t>
+      </w:r>
+    </w:p>
+    <w:p>
+      <w:pPr>
+        <w:jc w:val="both"/>
+        <w:rPr>
+          <w:rFonts w:ascii="Times New Roman" w:hAnsi="Times New Roman" w:cs="Times New Roman"/>
+          <w:sz w:val="24"/>
+          <w:szCs w:val="24"/>
+        </w:rPr>
+      </w:pPr>
+      <w:r>
+        <w:rPr>
+          <w:rFonts w:ascii="Times New Roman" w:hAnsi="Times New Roman" w:cs="Times New Roman"/>
+          <w:sz w:val="24"/>
+          <w:szCs w:val="24"/>
+        </w:rPr>
+        <w:t>Pribavljanje podataka pomoću klasičnog SELECT upita nad view-om ima slabije performance nego izvršavanje modifikovanog SQL upita, zato što kod modifikovanog SQL upita imamo razne tehnike ubrzanja koje nisu iskorišćene kod View-a (npr. pribavljanje prvo primarnih ključeva pa kasniji join radi pribavke podataka, force-ovanje ordera query optimizeru itd.).</w:t>
+      </w:r>
+    </w:p>
+    <w:p>
+      <w:pPr>
+        <w:jc w:val="both"/>
+        <w:rPr>
+          <w:rFonts w:ascii="Times New Roman" w:hAnsi="Times New Roman" w:cs="Times New Roman"/>
+          <w:sz w:val="24"/>
+          <w:szCs w:val="24"/>
+        </w:rPr>
+      </w:pPr>
+      <w:r>
+        <w:rPr>
+          <w:rFonts w:ascii="Times New Roman" w:hAnsi="Times New Roman" w:cs="Times New Roman"/>
+          <w:sz w:val="24"/>
+          <w:szCs w:val="24"/>
+        </w:rPr>
+        <w:t>Kada se ove tehnike primene i nad View-om, tada razlike u performansama su zanemarljive.</w:t>
+      </w:r>
+    </w:p>
+    <w:p>
+      <w:pPr>
+        <w:jc w:val="both"/>
+        <w:rPr>
+          <w:rFonts w:ascii="Times New Roman" w:hAnsi="Times New Roman" w:cs="Times New Roman"/>
+          <w:sz w:val="24"/>
+          <w:szCs w:val="24"/>
+        </w:rPr>
+      </w:pPr>
+      <w:r>
+        <w:rPr>
+          <w:rFonts w:ascii="Times New Roman" w:hAnsi="Times New Roman" w:cs="Times New Roman"/>
+          <w:sz w:val="24"/>
+          <w:szCs w:val="24"/>
+        </w:rPr>
+        <w:t>To je zato što standardni view koristi SQL upit pomoću kog je generisan prilikom pribavlja</w:t>
+      </w:r>
+      <w:r>
+        <w:rPr>
+          <w:rFonts w:ascii="Times New Roman" w:hAnsi="Times New Roman" w:cs="Times New Roman"/>
+          <w:sz w:val="24"/>
+          <w:szCs w:val="24"/>
+        </w:rPr>
+        <w:t>nja podataka, a taj upit se ne može dalje ubrzati bez indeksa.</w:t>
+      </w:r>
+    </w:p>
+    <w:p>
+      <w:pPr>
+        <w:jc w:val="both"/>
+        <w:rPr>
+          <w:rFonts w:ascii="Times New Roman" w:hAnsi="Times New Roman" w:cs="Times New Roman"/>
+          <w:b/>
+          <w:sz w:val="24"/>
+          <w:szCs w:val="24"/>
+        </w:rPr>
+      </w:pPr>
+      <w:r>
+        <w:rPr>
+          <w:rFonts w:ascii="Times New Roman" w:hAnsi="Times New Roman" w:cs="Times New Roman"/>
+          <w:b/>
+          <w:sz w:val="24"/>
+          <w:szCs w:val="24"/>
+        </w:rPr>
+        <w:t>Indexed View</w:t>
+      </w:r>
+    </w:p>
+    <w:p>
+      <w:pPr>
+        <w:jc w:val="both"/>
+        <w:rPr>
+          <w:rFonts w:ascii="Times New Roman" w:hAnsi="Times New Roman" w:cs="Times New Roman"/>
+          <w:sz w:val="24"/>
+          <w:szCs w:val="24"/>
+          <w:lang w:val="sr-Latn-RS"/>
+        </w:rPr>
+      </w:pPr>
+      <w:r>
+        <w:rPr>
+          <w:rFonts w:ascii="Times New Roman" w:hAnsi="Times New Roman" w:cs="Times New Roman"/>
+          <w:sz w:val="24"/>
+          <w:szCs w:val="24"/>
+          <w:lang w:val="sr-Latn-RS"/>
+        </w:rPr>
+        <w:t>Indexed View se kreira tako što se standardnom View-u dodaje jedan jedinstveni klasterovani index. Takođe, View mora biti kreiran pomoću „</w:t>
+      </w:r>
+      <w:r>
+        <w:rPr>
+          <w:rFonts w:ascii="Times New Roman" w:hAnsi="Times New Roman" w:cs="Times New Roman"/>
+          <w:sz w:val="24"/>
+          <w:szCs w:val="24"/>
+          <w:lang w:val="sr-Latn-RS"/>
+        </w:rPr>
+        <w:t>WITH SCHEMABINDING</w:t>
+      </w:r>
+      <w:r>
+        <w:rPr>
+          <w:rFonts w:ascii="Times New Roman" w:hAnsi="Times New Roman" w:cs="Times New Roman"/>
+          <w:sz w:val="24"/>
+          <w:szCs w:val="24"/>
+          <w:lang w:val="sr-Latn-RS"/>
+        </w:rPr>
+        <w:t>“ opcije.</w:t>
+      </w:r>
+    </w:p>
+    <w:p>
+      <w:pPr>
+        <w:jc w:val="both"/>
+        <w:rPr>
+          <w:rFonts w:ascii="Times New Roman" w:hAnsi="Times New Roman" w:cs="Times New Roman"/>
+          <w:sz w:val="24"/>
+          <w:szCs w:val="24"/>
+          <w:lang w:val="sr-Latn-RS"/>
+        </w:rPr>
+      </w:pPr>
+      <w:r>
+        <w:rPr>
+          <w:rFonts w:ascii="Times New Roman" w:hAnsi="Times New Roman" w:cs="Times New Roman"/>
+          <w:sz w:val="24"/>
+          <w:szCs w:val="24"/>
+          <w:lang w:val="sr-Latn-RS"/>
+        </w:rPr>
+        <w:t>Indexed View ima velika ograničenja za SQL upit pomoću kog se generiše, neka od tih ograničenja su da SELECT upit ne sme sadržati:</w:t>
+      </w:r>
+    </w:p>
+    <w:p>
+      <w:pPr>
+        <w:pStyle w:val="ListParagraph"/>
+        <w:numPr>
+          <w:ilvl w:val="0"/>
+          <w:numId w:val="1"/>
+        </w:numPr>
+        <w:jc w:val="both"/>
+        <w:rPr>
+          <w:rFonts w:ascii="Times New Roman" w:hAnsi="Times New Roman" w:cs="Times New Roman"/>
+          <w:sz w:val="24"/>
+          <w:szCs w:val="24"/>
+          <w:lang w:val="sr-Latn-RS"/>
+        </w:rPr>
+      </w:pPr>
+      <w:r>
+        <w:rPr>
+          <w:rFonts w:ascii="Times New Roman" w:hAnsi="Times New Roman" w:cs="Times New Roman"/>
+          <w:sz w:val="24"/>
+          <w:szCs w:val="24"/>
+          <w:lang w:val="sr-Latn-RS"/>
+        </w:rPr>
+        <w:t>COUNT, DISTINCT, ROWSET, MIN, MAX, ORDER BY, TOP, OFFSET</w:t>
+      </w:r>
+    </w:p>
+    <w:p>
+      <w:pPr>
+        <w:pStyle w:val="ListParagraph"/>
+        <w:numPr>
+          <w:ilvl w:val="0"/>
+          <w:numId w:val="1"/>
+        </w:numPr>
+        <w:jc w:val="both"/>
+        <w:rPr>
+          <w:rFonts w:ascii="Times New Roman" w:hAnsi="Times New Roman" w:cs="Times New Roman"/>
+          <w:sz w:val="24"/>
+          <w:szCs w:val="24"/>
+          <w:lang w:val="sr-Latn-RS"/>
+        </w:rPr>
+      </w:pPr>
+      <w:r>
+        <w:rPr>
+          <w:rFonts w:ascii="Times New Roman" w:hAnsi="Times New Roman" w:cs="Times New Roman"/>
+          <w:sz w:val="24"/>
+          <w:szCs w:val="24"/>
+          <w:lang w:val="sr-Latn-RS"/>
+        </w:rPr>
+        <w:t>Join-ovanje istih tabela više puta</w:t>
+      </w:r>
+      <w:r>
+        <w:rPr>
+          <w:rFonts w:ascii="Times New Roman" w:hAnsi="Times New Roman" w:cs="Times New Roman"/>
+          <w:sz w:val="24"/>
+          <w:szCs w:val="24"/>
+          <w:lang w:val="sr-Latn-RS"/>
+        </w:rPr>
+        <w:t xml:space="preserve"> (self-joins)</w:t>
+      </w:r>
+    </w:p>
+    <w:p>
+      <w:pPr>
+        <w:pStyle w:val="ListParagraph"/>
+        <w:numPr>
+          <w:ilvl w:val="0"/>
+          <w:numId w:val="1"/>
+        </w:numPr>
+        <w:jc w:val="both"/>
+        <w:rPr>
+          <w:rFonts w:ascii="Times New Roman" w:hAnsi="Times New Roman" w:cs="Times New Roman"/>
+          <w:sz w:val="24"/>
+          <w:szCs w:val="24"/>
+          <w:lang w:val="sr-Latn-RS"/>
+        </w:rPr>
+      </w:pPr>
+      <w:r>
+        <w:rPr>
+          <w:rFonts w:ascii="Times New Roman" w:hAnsi="Times New Roman" w:cs="Times New Roman"/>
+          <w:sz w:val="24"/>
+          <w:szCs w:val="24"/>
+          <w:lang w:val="sr-Latn-RS"/>
+        </w:rPr>
+        <w:t>OUTER join-ove (LEFT, RIGHT, FULL)</w:t>
+      </w:r>
+    </w:p>
+    <w:p>
+      <w:pPr>
+        <w:pStyle w:val="ListParagraph"/>
+        <w:numPr>
+          <w:ilvl w:val="0"/>
+          <w:numId w:val="1"/>
+        </w:numPr>
+        <w:jc w:val="both"/>
+        <w:rPr>
+          <w:rFonts w:ascii="Times New Roman" w:hAnsi="Times New Roman" w:cs="Times New Roman"/>
+          <w:sz w:val="24"/>
+          <w:szCs w:val="24"/>
+          <w:lang w:val="sr-Latn-RS"/>
+        </w:rPr>
+      </w:pPr>
+      <w:r>
+        <w:rPr>
+          <w:rFonts w:ascii="Times New Roman" w:hAnsi="Times New Roman" w:cs="Times New Roman"/>
+          <w:sz w:val="24"/>
+          <w:szCs w:val="24"/>
+          <w:lang w:val="sr-Latn-RS"/>
+        </w:rPr>
+        <w:t>Common table expressions</w:t>
+      </w:r>
+    </w:p>
+    <w:p>
+      <w:pPr>
+        <w:pStyle w:val="ListParagraph"/>
+        <w:numPr>
+          <w:ilvl w:val="0"/>
+          <w:numId w:val="1"/>
+        </w:numPr>
+        <w:jc w:val="both"/>
+        <w:rPr>
+          <w:rFonts w:ascii="Times New Roman" w:hAnsi="Times New Roman" w:cs="Times New Roman"/>
+          <w:sz w:val="24"/>
+          <w:szCs w:val="24"/>
+          <w:lang w:val="sr-Latn-RS"/>
+        </w:rPr>
+      </w:pPr>
+      <w:r>
+        <w:rPr>
+          <w:rFonts w:ascii="Times New Roman" w:hAnsi="Times New Roman" w:cs="Times New Roman"/>
+          <w:sz w:val="24"/>
+          <w:szCs w:val="24"/>
+          <w:lang w:val="sr-Latn-RS"/>
+        </w:rPr>
+        <w:t>Itd.</w:t>
+      </w:r>
+    </w:p>
+    <w:p>
+      <w:pPr>
+        <w:jc w:val="both"/>
+        <w:rPr>
+          <w:rFonts w:ascii="Times New Roman" w:hAnsi="Times New Roman" w:cs="Times New Roman"/>
+          <w:sz w:val="24"/>
+          <w:szCs w:val="24"/>
+          <w:lang w:val="sr-Latn-RS"/>
+        </w:rPr>
+      </w:pPr>
+      <w:r>
+        <w:rPr>
+          <w:rFonts w:ascii="Times New Roman" w:hAnsi="Times New Roman" w:cs="Times New Roman"/>
+          <w:sz w:val="24"/>
+          <w:szCs w:val="24"/>
+          <w:lang w:val="sr-Latn-RS"/>
+        </w:rPr>
+        <w:t>Detaljnije informacije o tome kako se kreira Indexed View kod SQL servera se mogu naći na sajtu:</w:t>
+      </w:r>
+    </w:p>
+    <w:p>
+      <w:pPr>
+        <w:jc w:val="both"/>
+        <w:rPr>
+          <w:rFonts w:ascii="Times New Roman" w:hAnsi="Times New Roman" w:cs="Times New Roman"/>
+          <w:sz w:val="24"/>
+          <w:szCs w:val="24"/>
+          <w:lang w:val="sr-Latn-RS"/>
+        </w:rPr>
+      </w:pPr>
+      <w:hyperlink r:id="rId8" w:history="1">
+        <w:r>
+          <w:rPr>
+            <w:rStyle w:val="Hyperlink"/>
+            <w:rFonts w:ascii="Times New Roman" w:hAnsi="Times New Roman" w:cs="Times New Roman"/>
+            <w:sz w:val="24"/>
+            <w:szCs w:val="24"/>
+            <w:lang w:val="sr-Latn-RS"/>
+          </w:rPr>
+          <w:t>https://msdn.microsoft.com/en-us/library/ms191432.aspx</w:t>
+        </w:r>
+      </w:hyperlink>
+    </w:p>
+    <w:p>
+      <w:pPr>
+        <w:jc w:val="both"/>
+        <w:rPr>
+          <w:rFonts w:ascii="Times New Roman" w:hAnsi="Times New Roman" w:cs="Times New Roman"/>
+          <w:sz w:val="24"/>
+          <w:szCs w:val="24"/>
+          <w:lang w:val="sr-Latn-RS"/>
+        </w:rPr>
+      </w:pPr>
     </w:p>
     <w:sectPr>
       <w:pgSz w:w="12240" w:h="15840"/>
@@ -3629,6 +5578,126 @@
     </w:sectPr>
   </w:body>
 </w:document>
+</file>
+
+<file path=word/numbering.xml><?xml version="1.0" encoding="utf-8"?>
+<w:numbering xmlns:wpc="http://schemas.microsoft.com/office/word/2010/wordprocessingCanvas" xmlns:cx="http://schemas.microsoft.com/office/drawing/2014/chartex" xmlns:cx1="http://schemas.microsoft.com/office/drawing/2015/9/8/chartex" xmlns:cx2="http://schemas.microsoft.com/office/drawing/2015/10/21/chartex" xmlns:mc="http://schemas.openxmlformats.org/markup-compatibility/2006" xmlns:o="urn:schemas-microsoft-com:office:office" xmlns:r="http://schemas.openxmlformats.org/officeDocument/2006/relationships" xmlns:m="http://schemas.openxmlformats.org/officeDocument/2006/math" xmlns:v="urn:schemas-microsoft-com:vml" xmlns:wp14="http://schemas.microsoft.com/office/word/2010/wordprocessingDrawing" xmlns:wp="http://schemas.openxmlformats.org/drawingml/2006/wordprocessingDrawing" xmlns:w10="urn:schemas-microsoft-com:office:word" xmlns:w="http://schemas.openxmlformats.org/wordprocessingml/2006/main" xmlns:w14="http://schemas.microsoft.com/office/word/2010/wordml" xmlns:w15="http://schemas.microsoft.com/office/word/2012/wordml" xmlns:w16se="http://schemas.microsoft.com/office/word/2015/wordml/symex" xmlns:wpg="http://schemas.microsoft.com/office/word/2010/wordprocessingGroup" xmlns:wpi="http://schemas.microsoft.com/office/word/2010/wordprocessingInk" xmlns:wne="http://schemas.microsoft.com/office/word/2006/wordml" xmlns:wps="http://schemas.microsoft.com/office/word/2010/wordprocessingShape" mc:Ignorable="w14 w15 w16se wp14">
+  <w:abstractNum w:abstractNumId="0" w15:restartNumberingAfterBreak="0">
+    <w:nsid w:val="59D631A1"/>
+    <w:multiLevelType w:val="hybridMultilevel"/>
+    <w:tmpl w:val="D312E202"/>
+    <w:lvl w:ilvl="0" w:tplc="A362857E">
+      <w:numFmt w:val="bullet"/>
+      <w:lvlText w:val="-"/>
+      <w:lvlJc w:val="left"/>
+      <w:pPr>
+        <w:ind w:left="720" w:hanging="360"/>
+      </w:pPr>
+      <w:rPr>
+        <w:rFonts w:ascii="Times New Roman" w:eastAsiaTheme="minorHAnsi" w:hAnsi="Times New Roman" w:cs="Times New Roman" w:hint="default"/>
+      </w:rPr>
+    </w:lvl>
+    <w:lvl w:ilvl="1" w:tplc="04090003" w:tentative="1">
+      <w:start w:val="1"/>
+      <w:numFmt w:val="bullet"/>
+      <w:lvlText w:val="o"/>
+      <w:lvlJc w:val="left"/>
+      <w:pPr>
+        <w:ind w:left="1440" w:hanging="360"/>
+      </w:pPr>
+      <w:rPr>
+        <w:rFonts w:ascii="Courier New" w:hAnsi="Courier New" w:cs="Courier New" w:hint="default"/>
+      </w:rPr>
+    </w:lvl>
+    <w:lvl w:ilvl="2" w:tplc="04090005" w:tentative="1">
+      <w:start w:val="1"/>
+      <w:numFmt w:val="bullet"/>
+      <w:lvlText w:val=""/>
+      <w:lvlJc w:val="left"/>
+      <w:pPr>
+        <w:ind w:left="2160" w:hanging="360"/>
+      </w:pPr>
+      <w:rPr>
+        <w:rFonts w:ascii="Wingdings" w:hAnsi="Wingdings" w:hint="default"/>
+      </w:rPr>
+    </w:lvl>
+    <w:lvl w:ilvl="3" w:tplc="04090001" w:tentative="1">
+      <w:start w:val="1"/>
+      <w:numFmt w:val="bullet"/>
+      <w:lvlText w:val=""/>
+      <w:lvlJc w:val="left"/>
+      <w:pPr>
+        <w:ind w:left="2880" w:hanging="360"/>
+      </w:pPr>
+      <w:rPr>
+        <w:rFonts w:ascii="Symbol" w:hAnsi="Symbol" w:hint="default"/>
+      </w:rPr>
+    </w:lvl>
+    <w:lvl w:ilvl="4" w:tplc="04090003" w:tentative="1">
+      <w:start w:val="1"/>
+      <w:numFmt w:val="bullet"/>
+      <w:lvlText w:val="o"/>
+      <w:lvlJc w:val="left"/>
+      <w:pPr>
+        <w:ind w:left="3600" w:hanging="360"/>
+      </w:pPr>
+      <w:rPr>
+        <w:rFonts w:ascii="Courier New" w:hAnsi="Courier New" w:cs="Courier New" w:hint="default"/>
+      </w:rPr>
+    </w:lvl>
+    <w:lvl w:ilvl="5" w:tplc="04090005" w:tentative="1">
+      <w:start w:val="1"/>
+      <w:numFmt w:val="bullet"/>
+      <w:lvlText w:val=""/>
+      <w:lvlJc w:val="left"/>
+      <w:pPr>
+        <w:ind w:left="4320" w:hanging="360"/>
+      </w:pPr>
+      <w:rPr>
+        <w:rFonts w:ascii="Wingdings" w:hAnsi="Wingdings" w:hint="default"/>
+      </w:rPr>
+    </w:lvl>
+    <w:lvl w:ilvl="6" w:tplc="04090001" w:tentative="1">
+      <w:start w:val="1"/>
+      <w:numFmt w:val="bullet"/>
+      <w:lvlText w:val=""/>
+      <w:lvlJc w:val="left"/>
+      <w:pPr>
+        <w:ind w:left="5040" w:hanging="360"/>
+      </w:pPr>
+      <w:rPr>
+        <w:rFonts w:ascii="Symbol" w:hAnsi="Symbol" w:hint="default"/>
+      </w:rPr>
+    </w:lvl>
+    <w:lvl w:ilvl="7" w:tplc="04090003" w:tentative="1">
+      <w:start w:val="1"/>
+      <w:numFmt w:val="bullet"/>
+      <w:lvlText w:val="o"/>
+      <w:lvlJc w:val="left"/>
+      <w:pPr>
+        <w:ind w:left="5760" w:hanging="360"/>
+      </w:pPr>
+      <w:rPr>
+        <w:rFonts w:ascii="Courier New" w:hAnsi="Courier New" w:cs="Courier New" w:hint="default"/>
+      </w:rPr>
+    </w:lvl>
+    <w:lvl w:ilvl="8" w:tplc="04090005" w:tentative="1">
+      <w:start w:val="1"/>
+      <w:numFmt w:val="bullet"/>
+      <w:lvlText w:val=""/>
+      <w:lvlJc w:val="left"/>
+      <w:pPr>
+        <w:ind w:left="6480" w:hanging="360"/>
+      </w:pPr>
+      <w:rPr>
+        <w:rFonts w:ascii="Wingdings" w:hAnsi="Wingdings" w:hint="default"/>
+      </w:rPr>
+    </w:lvl>
+  </w:abstractNum>
+  <w:num w:numId="1">
+    <w:abstractNumId w:val="0"/>
+  </w:num>
+</w:numbering>
 </file>
 
 <file path=word/styles.xml><?xml version="1.0" encoding="utf-8"?>
@@ -3648,7 +5717,7 @@
       </w:pPr>
     </w:pPrDefault>
   </w:docDefaults>
-  <w:latentStyles w:defLockedState="0" w:defUIPriority="99" w:defSemiHidden="0" w:defUnhideWhenUsed="0" w:defQFormat="0" w:count="374">
+  <w:latentStyles w:defLockedState="0" w:defUIPriority="99" w:defSemiHidden="0" w:defUnhideWhenUsed="0" w:defQFormat="0" w:count="372">
     <w:lsdException w:name="Normal" w:uiPriority="0" w:qFormat="1"/>
     <w:lsdException w:name="heading 1" w:uiPriority="9" w:qFormat="1"/>
     <w:lsdException w:name="heading 2" w:semiHidden="1" w:uiPriority="9" w:unhideWhenUsed="1" w:qFormat="1"/>
@@ -3754,6 +5823,7 @@
     <w:lsdException w:name="HTML Sample" w:semiHidden="1" w:unhideWhenUsed="1"/>
     <w:lsdException w:name="HTML Typewriter" w:semiHidden="1" w:unhideWhenUsed="1"/>
     <w:lsdException w:name="HTML Variable" w:semiHidden="1" w:unhideWhenUsed="1"/>
+    <w:lsdException w:name="Normal Table" w:semiHidden="1" w:unhideWhenUsed="1"/>
     <w:lsdException w:name="annotation subject" w:semiHidden="1" w:unhideWhenUsed="1"/>
     <w:lsdException w:name="No List" w:semiHidden="1" w:unhideWhenUsed="1"/>
     <w:lsdException w:name="Outline List 1" w:semiHidden="1" w:unhideWhenUsed="1"/>
@@ -3799,9 +5869,11 @@
     <w:lsdException w:name="Table Subtle 1" w:semiHidden="1" w:unhideWhenUsed="1"/>
     <w:lsdException w:name="Table Subtle 2" w:semiHidden="1" w:unhideWhenUsed="1"/>
     <w:lsdException w:name="Table Web 1" w:semiHidden="1" w:unhideWhenUsed="1"/>
+    <w:lsdException w:name="Table Web 2" w:semiHidden="1" w:unhideWhenUsed="1"/>
     <w:lsdException w:name="Table Web 3" w:semiHidden="1" w:unhideWhenUsed="1"/>
     <w:lsdException w:name="Balloon Text" w:semiHidden="1" w:unhideWhenUsed="1"/>
     <w:lsdException w:name="Table Grid" w:uiPriority="39"/>
+    <w:lsdException w:name="Table Theme" w:semiHidden="1" w:unhideWhenUsed="1"/>
     <w:lsdException w:name="Placeholder Text" w:semiHidden="1"/>
     <w:lsdException w:name="No Spacing" w:uiPriority="1" w:qFormat="1"/>
     <w:lsdException w:name="Light Shading" w:uiPriority="60"/>
@@ -4018,8 +6090,6 @@
     <w:lsdException w:name="List Table 6 Colorful Accent 6" w:uiPriority="51"/>
     <w:lsdException w:name="List Table 7 Colorful Accent 6" w:uiPriority="52"/>
     <w:lsdException w:name="Mention" w:semiHidden="1" w:unhideWhenUsed="1"/>
-    <w:lsdException w:name="Smart Hyperlink" w:semiHidden="1" w:unhideWhenUsed="1"/>
-    <w:lsdException w:name="Hashtag" w:semiHidden="1" w:unhideWhenUsed="1"/>
   </w:latentStyles>
   <w:style w:type="paragraph" w:default="1" w:styleId="Normal">
     <w:name w:val="Normal"/>
@@ -4051,6 +6121,28 @@
     <w:uiPriority w:val="99"/>
     <w:semiHidden/>
     <w:unhideWhenUsed/>
+  </w:style>
+  <w:style w:type="paragraph" w:styleId="ListParagraph">
+    <w:name w:val="List Paragraph"/>
+    <w:basedOn w:val="Normal"/>
+    <w:uiPriority w:val="34"/>
+    <w:qFormat/>
+    <w:rsid w:val="00F21676"/>
+    <w:pPr>
+      <w:ind w:left="720"/>
+      <w:contextualSpacing/>
+    </w:pPr>
+  </w:style>
+  <w:style w:type="character" w:styleId="Hyperlink">
+    <w:name w:val="Hyperlink"/>
+    <w:basedOn w:val="DefaultParagraphFont"/>
+    <w:uiPriority w:val="99"/>
+    <w:unhideWhenUsed/>
+    <w:rsid w:val="00BC7371"/>
+    <w:rPr>
+      <w:color w:val="0563C1" w:themeColor="hyperlink"/>
+      <w:u w:val="single"/>
+    </w:rPr>
   </w:style>
 </w:styles>
 </file>

</xml_diff>